<commit_message>
All necessary material produced, arrangement in final DD document missing
</commit_message>
<xml_diff>
--- a/RASD/PowerEnJoy_RASD.docx
+++ b/RASD/PowerEnJoy_RASD.docx
@@ -3185,13 +3185,8 @@
       <w:bookmarkEnd w:id="1"/>
     </w:p>
     <w:p>
-      <w:r>
-        <w:rPr>
-          <w:sz w:val="28"/>
-          <w:lang w:eastAsia="it-IT"/>
-        </w:rPr>
-        <w:tab/>
-      </w:r>
+      <w:bookmarkStart w:id="2" w:name="_GoBack"/>
+      <w:bookmarkEnd w:id="2"/>
       <w:r>
         <w:t xml:space="preserve">The goal of the Requirement Analysis and Specification Document </w:t>
       </w:r>
@@ -3206,24 +3201,18 @@
       <w:pPr>
         <w:pStyle w:val="Titolo2"/>
       </w:pPr>
-      <w:bookmarkStart w:id="2" w:name="_Toc467548744"/>
+      <w:bookmarkStart w:id="3" w:name="_Toc467548744"/>
       <w:r>
         <w:t>Scope</w:t>
       </w:r>
-      <w:bookmarkEnd w:id="2"/>
-    </w:p>
-    <w:p>
-      <w:pPr>
-        <w:rPr>
-          <w:lang w:eastAsia="it-IT"/>
-        </w:rPr>
-      </w:pPr>
-      <w:r>
-        <w:rPr>
-          <w:lang w:eastAsia="it-IT"/>
-        </w:rPr>
-        <w:tab/>
-      </w:r>
+      <w:bookmarkEnd w:id="3"/>
+    </w:p>
+    <w:p>
+      <w:pPr>
+        <w:rPr>
+          <w:lang w:eastAsia="it-IT"/>
+        </w:rPr>
+      </w:pPr>
       <w:r>
         <w:rPr>
           <w:lang w:eastAsia="it-IT"/>
@@ -3247,21 +3236,21 @@
       <w:pPr>
         <w:pStyle w:val="Titolo2"/>
       </w:pPr>
-      <w:bookmarkStart w:id="3" w:name="_Toc467548745"/>
+      <w:bookmarkStart w:id="4" w:name="_Toc467548745"/>
       <w:r>
         <w:t>Definitions, Acronyms, Abbreviations</w:t>
       </w:r>
-      <w:bookmarkEnd w:id="3"/>
+      <w:bookmarkEnd w:id="4"/>
     </w:p>
     <w:p>
       <w:pPr>
         <w:pStyle w:val="Titolo3"/>
       </w:pPr>
-      <w:bookmarkStart w:id="4" w:name="_Toc467548746"/>
+      <w:bookmarkStart w:id="5" w:name="_Toc467548746"/>
       <w:r>
         <w:t>Definitions</w:t>
       </w:r>
-      <w:bookmarkEnd w:id="4"/>
+      <w:bookmarkEnd w:id="5"/>
     </w:p>
     <w:p>
       <w:pPr>
@@ -3731,12 +3720,12 @@
       <w:pPr>
         <w:pStyle w:val="Titolo3"/>
       </w:pPr>
-      <w:bookmarkStart w:id="5" w:name="_Toc467548747"/>
+      <w:bookmarkStart w:id="6" w:name="_Toc467548747"/>
       <w:r>
         <w:lastRenderedPageBreak/>
         <w:t>Acronyms</w:t>
       </w:r>
-      <w:bookmarkEnd w:id="5"/>
+      <w:bookmarkEnd w:id="6"/>
     </w:p>
     <w:p>
       <w:pPr>
@@ -3858,11 +3847,11 @@
       <w:pPr>
         <w:pStyle w:val="Titolo3"/>
       </w:pPr>
-      <w:bookmarkStart w:id="6" w:name="_Toc467548748"/>
+      <w:bookmarkStart w:id="7" w:name="_Toc467548748"/>
       <w:r>
         <w:t>Abbreviations</w:t>
       </w:r>
-      <w:bookmarkEnd w:id="6"/>
+      <w:bookmarkEnd w:id="7"/>
     </w:p>
     <w:p>
       <w:pPr>
@@ -3881,25 +3870,7 @@
           <w:b/>
           <w:lang w:eastAsia="it-IT"/>
         </w:rPr>
-        <w:t>[</w:t>
-      </w:r>
-      <w:proofErr w:type="spellStart"/>
-      <w:r>
-        <w:rPr>
-          <w:rFonts w:ascii="CMU Serif Extra" w:hAnsi="CMU Serif Extra" w:cs="CMU Serif Extra"/>
-          <w:b/>
-          <w:lang w:eastAsia="it-IT"/>
-        </w:rPr>
-        <w:t>Gx</w:t>
-      </w:r>
-      <w:proofErr w:type="spellEnd"/>
-      <w:r>
-        <w:rPr>
-          <w:rFonts w:ascii="CMU Serif Extra" w:hAnsi="CMU Serif Extra" w:cs="CMU Serif Extra"/>
-          <w:b/>
-          <w:lang w:eastAsia="it-IT"/>
-        </w:rPr>
-        <w:t>]</w:t>
+        <w:t>[Gx]</w:t>
       </w:r>
       <w:r>
         <w:rPr>
@@ -3925,25 +3896,7 @@
           <w:b/>
           <w:lang w:eastAsia="it-IT"/>
         </w:rPr>
-        <w:t>[</w:t>
-      </w:r>
-      <w:proofErr w:type="spellStart"/>
-      <w:r>
-        <w:rPr>
-          <w:rFonts w:ascii="CMU Serif Extra" w:hAnsi="CMU Serif Extra" w:cs="CMU Serif Extra"/>
-          <w:b/>
-          <w:lang w:eastAsia="it-IT"/>
-        </w:rPr>
-        <w:t>RE.x</w:t>
-      </w:r>
-      <w:proofErr w:type="spellEnd"/>
-      <w:r>
-        <w:rPr>
-          <w:rFonts w:ascii="CMU Serif Extra" w:hAnsi="CMU Serif Extra" w:cs="CMU Serif Extra"/>
-          <w:b/>
-          <w:lang w:eastAsia="it-IT"/>
-        </w:rPr>
-        <w:t>]</w:t>
+        <w:t>[RE.x]</w:t>
       </w:r>
       <w:r>
         <w:rPr>
@@ -3969,25 +3922,7 @@
           <w:b/>
           <w:lang w:eastAsia="it-IT"/>
         </w:rPr>
-        <w:t>[</w:t>
-      </w:r>
-      <w:proofErr w:type="spellStart"/>
-      <w:r>
-        <w:rPr>
-          <w:rFonts w:ascii="CMU Serif Extra" w:hAnsi="CMU Serif Extra" w:cs="CMU Serif Extra"/>
-          <w:b/>
-          <w:lang w:eastAsia="it-IT"/>
-        </w:rPr>
-        <w:t>UC.x</w:t>
-      </w:r>
-      <w:proofErr w:type="spellEnd"/>
-      <w:r>
-        <w:rPr>
-          <w:rFonts w:ascii="CMU Serif Extra" w:hAnsi="CMU Serif Extra" w:cs="CMU Serif Extra"/>
-          <w:b/>
-          <w:lang w:eastAsia="it-IT"/>
-        </w:rPr>
-        <w:t>]</w:t>
+        <w:t>[UC.x]</w:t>
       </w:r>
       <w:r>
         <w:rPr>
@@ -4000,11 +3935,11 @@
       <w:pPr>
         <w:pStyle w:val="Titolo2"/>
       </w:pPr>
-      <w:bookmarkStart w:id="7" w:name="_Toc467548749"/>
+      <w:bookmarkStart w:id="8" w:name="_Toc467548749"/>
       <w:r>
         <w:t>Reference Documents</w:t>
       </w:r>
-      <w:bookmarkEnd w:id="7"/>
+      <w:bookmarkEnd w:id="8"/>
     </w:p>
     <w:p>
       <w:pPr>
@@ -4046,11 +3981,11 @@
       <w:pPr>
         <w:pStyle w:val="Titolo2"/>
       </w:pPr>
-      <w:bookmarkStart w:id="8" w:name="_Toc467548750"/>
+      <w:bookmarkStart w:id="9" w:name="_Toc467548750"/>
       <w:r>
         <w:t>Document Overview</w:t>
       </w:r>
-      <w:bookmarkEnd w:id="8"/>
+      <w:bookmarkEnd w:id="9"/>
     </w:p>
     <w:p>
       <w:pPr>
@@ -4140,25 +4075,7 @@
           <w:b/>
           <w:lang w:eastAsia="it-IT"/>
         </w:rPr>
-        <w:t xml:space="preserve">Section </w:t>
-      </w:r>
-      <w:proofErr w:type="gramStart"/>
-      <w:r>
-        <w:rPr>
-          <w:rFonts w:ascii="CMU Serif Extra" w:hAnsi="CMU Serif Extra" w:cs="CMU Serif Extra"/>
-          <w:b/>
-          <w:lang w:eastAsia="it-IT"/>
-        </w:rPr>
-        <w:t>3  –</w:t>
-      </w:r>
-      <w:proofErr w:type="gramEnd"/>
-      <w:r>
-        <w:rPr>
-          <w:rFonts w:ascii="CMU Serif Extra" w:hAnsi="CMU Serif Extra" w:cs="CMU Serif Extra"/>
-          <w:b/>
-          <w:lang w:eastAsia="it-IT"/>
-        </w:rPr>
-        <w:t xml:space="preserve">  Specific Requirements</w:t>
+        <w:t>Section 3  –  Specific Requirements</w:t>
       </w:r>
       <w:r>
         <w:rPr>
@@ -4230,12 +4147,12 @@
       <w:pPr>
         <w:pStyle w:val="Titolo1"/>
       </w:pPr>
-      <w:bookmarkStart w:id="9" w:name="_Toc467548751"/>
+      <w:bookmarkStart w:id="10" w:name="_Toc467548751"/>
       <w:r>
         <w:lastRenderedPageBreak/>
         <w:t>Overall Perspective</w:t>
       </w:r>
-      <w:bookmarkEnd w:id="9"/>
+      <w:bookmarkEnd w:id="10"/>
     </w:p>
     <w:p>
       <w:pPr>
@@ -4254,38 +4171,38 @@
           <w:lang w:eastAsia="it-IT"/>
         </w:rPr>
       </w:pPr>
-      <w:bookmarkStart w:id="10" w:name="_Toc467345509"/>
-      <w:bookmarkStart w:id="11" w:name="_Toc467345531"/>
-      <w:bookmarkStart w:id="12" w:name="_Toc467431789"/>
-      <w:bookmarkStart w:id="13" w:name="_Toc467517149"/>
-      <w:bookmarkStart w:id="14" w:name="_Toc467548666"/>
-      <w:bookmarkStart w:id="15" w:name="_Toc467548752"/>
-      <w:bookmarkEnd w:id="10"/>
+      <w:bookmarkStart w:id="11" w:name="_Toc467345509"/>
+      <w:bookmarkStart w:id="12" w:name="_Toc467345531"/>
+      <w:bookmarkStart w:id="13" w:name="_Toc467431789"/>
+      <w:bookmarkStart w:id="14" w:name="_Toc467517149"/>
+      <w:bookmarkStart w:id="15" w:name="_Toc467548666"/>
+      <w:bookmarkStart w:id="16" w:name="_Toc467548752"/>
       <w:bookmarkEnd w:id="11"/>
       <w:bookmarkEnd w:id="12"/>
       <w:bookmarkEnd w:id="13"/>
       <w:bookmarkEnd w:id="14"/>
       <w:bookmarkEnd w:id="15"/>
+      <w:bookmarkEnd w:id="16"/>
     </w:p>
     <w:p>
       <w:pPr>
         <w:pStyle w:val="Titolo2"/>
       </w:pPr>
-      <w:bookmarkStart w:id="16" w:name="_Toc467548753"/>
+      <w:bookmarkStart w:id="17" w:name="_Toc467548753"/>
       <w:r>
         <w:t>Product Perspective</w:t>
       </w:r>
-      <w:bookmarkEnd w:id="16"/>
+      <w:bookmarkEnd w:id="17"/>
     </w:p>
     <w:p>
       <w:pPr>
         <w:pStyle w:val="Titolo3"/>
       </w:pPr>
-      <w:bookmarkStart w:id="17" w:name="_Toc467548754"/>
+      <w:bookmarkStart w:id="18" w:name="_Toc467548754"/>
       <w:r>
         <w:t>Integration with external systems</w:t>
       </w:r>
-      <w:bookmarkEnd w:id="17"/>
+      <w:bookmarkEnd w:id="18"/>
     </w:p>
     <w:p>
       <w:pPr>
@@ -4310,11 +4227,11 @@
       <w:pPr>
         <w:pStyle w:val="Titolo3"/>
       </w:pPr>
-      <w:bookmarkStart w:id="18" w:name="_Toc467548755"/>
+      <w:bookmarkStart w:id="19" w:name="_Toc467548755"/>
       <w:r>
         <w:t>Domain model</w:t>
       </w:r>
-      <w:bookmarkEnd w:id="18"/>
+      <w:bookmarkEnd w:id="19"/>
     </w:p>
     <w:p>
       <w:pPr>
@@ -4745,12 +4662,12 @@
       <w:pPr>
         <w:pStyle w:val="Titolo2"/>
       </w:pPr>
-      <w:bookmarkStart w:id="19" w:name="_Toc467548756"/>
+      <w:bookmarkStart w:id="20" w:name="_Toc467548756"/>
       <w:r>
         <w:lastRenderedPageBreak/>
         <w:t>Product Functions</w:t>
       </w:r>
-      <w:bookmarkEnd w:id="19"/>
+      <w:bookmarkEnd w:id="20"/>
     </w:p>
     <w:p>
       <w:pPr>
@@ -4768,21 +4685,7 @@
         <w:rPr>
           <w:lang w:eastAsia="it-IT"/>
         </w:rPr>
-        <w:t xml:space="preserve">aim to accomplish </w:t>
-      </w:r>
-      <w:proofErr w:type="spellStart"/>
-      <w:r>
-        <w:rPr>
-          <w:lang w:eastAsia="it-IT"/>
-        </w:rPr>
-        <w:t>trough</w:t>
-      </w:r>
-      <w:proofErr w:type="spellEnd"/>
-      <w:r>
-        <w:rPr>
-          <w:lang w:eastAsia="it-IT"/>
-        </w:rPr>
-        <w:t xml:space="preserve"> the different functionalities we plan to implement.</w:t>
+        <w:t>aim to accomplish trough the different functionalities we plan to implement.</w:t>
       </w:r>
     </w:p>
     <w:p>
@@ -5156,11 +5059,11 @@
       <w:pPr>
         <w:pStyle w:val="Titolo2"/>
       </w:pPr>
-      <w:bookmarkStart w:id="20" w:name="_Toc467548757"/>
+      <w:bookmarkStart w:id="21" w:name="_Toc467548757"/>
       <w:r>
         <w:t>User Characteristics</w:t>
       </w:r>
-      <w:bookmarkEnd w:id="20"/>
+      <w:bookmarkEnd w:id="21"/>
     </w:p>
     <w:p>
       <w:r>
@@ -5202,21 +5105,21 @@
         <w:pStyle w:val="Titolo2"/>
         <w:jc w:val="left"/>
       </w:pPr>
-      <w:bookmarkStart w:id="21" w:name="_Toc467548758"/>
+      <w:bookmarkStart w:id="22" w:name="_Toc467548758"/>
       <w:r>
         <w:t>Constrains</w:t>
       </w:r>
-      <w:bookmarkEnd w:id="21"/>
+      <w:bookmarkEnd w:id="22"/>
     </w:p>
     <w:p>
       <w:pPr>
         <w:pStyle w:val="Titolo3"/>
       </w:pPr>
-      <w:bookmarkStart w:id="22" w:name="_Toc467548759"/>
+      <w:bookmarkStart w:id="23" w:name="_Toc467548759"/>
       <w:r>
         <w:t>Regulatory policies</w:t>
       </w:r>
-      <w:bookmarkEnd w:id="22"/>
+      <w:bookmarkEnd w:id="23"/>
     </w:p>
     <w:p>
       <w:pPr>
@@ -5253,11 +5156,11 @@
       <w:pPr>
         <w:pStyle w:val="Titolo3"/>
       </w:pPr>
-      <w:bookmarkStart w:id="23" w:name="_Toc467548760"/>
+      <w:bookmarkStart w:id="24" w:name="_Toc467548760"/>
       <w:r>
         <w:t>Hardware limitations</w:t>
       </w:r>
-      <w:bookmarkEnd w:id="23"/>
+      <w:bookmarkEnd w:id="24"/>
     </w:p>
     <w:p>
       <w:pPr>
@@ -5294,11 +5197,11 @@
       <w:pPr>
         <w:pStyle w:val="Titolo3"/>
       </w:pPr>
-      <w:bookmarkStart w:id="24" w:name="_Toc467548761"/>
+      <w:bookmarkStart w:id="25" w:name="_Toc467548761"/>
       <w:r>
         <w:t>Interfaces to other applications</w:t>
       </w:r>
-      <w:bookmarkEnd w:id="24"/>
+      <w:bookmarkEnd w:id="25"/>
     </w:p>
     <w:p>
       <w:pPr>
@@ -5317,11 +5220,11 @@
       <w:pPr>
         <w:pStyle w:val="Titolo3"/>
       </w:pPr>
-      <w:bookmarkStart w:id="25" w:name="_Toc467548762"/>
+      <w:bookmarkStart w:id="26" w:name="_Toc467548762"/>
       <w:r>
         <w:t>Parallel operations</w:t>
       </w:r>
-      <w:bookmarkEnd w:id="25"/>
+      <w:bookmarkEnd w:id="26"/>
     </w:p>
     <w:p>
       <w:pPr>
@@ -5355,22 +5258,22 @@
       <w:pPr>
         <w:pStyle w:val="Titolo2"/>
       </w:pPr>
-      <w:bookmarkStart w:id="26" w:name="_Toc467548763"/>
+      <w:bookmarkStart w:id="27" w:name="_Toc467548763"/>
       <w:r>
         <w:lastRenderedPageBreak/>
         <w:t>Assumptions and Dependencies</w:t>
       </w:r>
-      <w:bookmarkEnd w:id="26"/>
+      <w:bookmarkEnd w:id="27"/>
     </w:p>
     <w:p>
       <w:pPr>
         <w:pStyle w:val="Titolo3"/>
       </w:pPr>
-      <w:bookmarkStart w:id="27" w:name="_Toc467548764"/>
+      <w:bookmarkStart w:id="28" w:name="_Toc467548764"/>
       <w:r>
         <w:t>Dependencies</w:t>
       </w:r>
-      <w:bookmarkEnd w:id="27"/>
+      <w:bookmarkEnd w:id="28"/>
     </w:p>
     <w:p>
       <w:r>
@@ -5572,11 +5475,11 @@
       <w:pPr>
         <w:pStyle w:val="Titolo3"/>
       </w:pPr>
-      <w:bookmarkStart w:id="28" w:name="_Toc467548765"/>
+      <w:bookmarkStart w:id="29" w:name="_Toc467548765"/>
       <w:r>
         <w:t>Assumptions</w:t>
       </w:r>
-      <w:bookmarkEnd w:id="28"/>
+      <w:bookmarkEnd w:id="29"/>
     </w:p>
     <w:p>
       <w:pPr>
@@ -5686,11 +5589,11 @@
       <w:pPr>
         <w:pStyle w:val="Titolo1"/>
       </w:pPr>
-      <w:bookmarkStart w:id="29" w:name="_Toc467548766"/>
+      <w:bookmarkStart w:id="30" w:name="_Toc467548766"/>
       <w:r>
         <w:t>Specific Requirements</w:t>
       </w:r>
-      <w:bookmarkEnd w:id="29"/>
+      <w:bookmarkEnd w:id="30"/>
       <w:r>
         <w:t xml:space="preserve"> </w:t>
       </w:r>
@@ -5713,32 +5616,32 @@
           <w:lang w:eastAsia="it-IT"/>
         </w:rPr>
       </w:pPr>
-      <w:bookmarkStart w:id="30" w:name="_Toc467517164"/>
-      <w:bookmarkStart w:id="31" w:name="_Toc467548681"/>
-      <w:bookmarkStart w:id="32" w:name="_Toc467548767"/>
-      <w:bookmarkEnd w:id="30"/>
+      <w:bookmarkStart w:id="31" w:name="_Toc467517164"/>
+      <w:bookmarkStart w:id="32" w:name="_Toc467548681"/>
+      <w:bookmarkStart w:id="33" w:name="_Toc467548767"/>
       <w:bookmarkEnd w:id="31"/>
       <w:bookmarkEnd w:id="32"/>
+      <w:bookmarkEnd w:id="33"/>
     </w:p>
     <w:p>
       <w:pPr>
         <w:pStyle w:val="Titolo2"/>
       </w:pPr>
-      <w:bookmarkStart w:id="33" w:name="_Toc467548768"/>
+      <w:bookmarkStart w:id="34" w:name="_Toc467548768"/>
       <w:r>
         <w:t>External Interface Requirements</w:t>
       </w:r>
-      <w:bookmarkEnd w:id="33"/>
+      <w:bookmarkEnd w:id="34"/>
     </w:p>
     <w:p>
       <w:pPr>
         <w:pStyle w:val="Titolo3"/>
       </w:pPr>
-      <w:bookmarkStart w:id="34" w:name="_Toc467548769"/>
+      <w:bookmarkStart w:id="35" w:name="_Toc467548769"/>
       <w:r>
         <w:t>User Interfaces</w:t>
       </w:r>
-      <w:bookmarkEnd w:id="34"/>
+      <w:bookmarkEnd w:id="35"/>
     </w:p>
     <w:p>
       <w:pPr>
@@ -6553,7 +6456,7 @@
           </mc:Fallback>
         </mc:AlternateContent>
       </w:r>
-      <w:bookmarkStart w:id="35" w:name="Figure8"/>
+      <w:bookmarkStart w:id="36" w:name="Figure8"/>
       <w:r>
         <w:rPr>
           <w:iCs/>
@@ -6619,7 +6522,7 @@
           </wp:anchor>
         </w:drawing>
       </w:r>
-      <w:bookmarkEnd w:id="35"/>
+      <w:bookmarkEnd w:id="36"/>
       <w:r>
         <w:rPr>
           <w:noProof/>
@@ -7276,7 +7179,7 @@
           </mc:Fallback>
         </mc:AlternateContent>
       </w:r>
-      <w:bookmarkStart w:id="36" w:name="Figure10"/>
+      <w:bookmarkStart w:id="37" w:name="Figure10"/>
       <w:r>
         <w:rPr>
           <w:noProof/>
@@ -7345,7 +7248,7 @@
           </wp:anchor>
         </w:drawing>
       </w:r>
-      <w:bookmarkEnd w:id="36"/>
+      <w:bookmarkEnd w:id="37"/>
       <w:r>
         <w:rPr>
           <w:lang w:eastAsia="it-IT"/>
@@ -7540,12 +7443,12 @@
       <w:pPr>
         <w:pStyle w:val="Titolo3"/>
       </w:pPr>
-      <w:bookmarkStart w:id="37" w:name="_Toc467548770"/>
+      <w:bookmarkStart w:id="38" w:name="_Toc467548770"/>
       <w:r>
         <w:lastRenderedPageBreak/>
         <w:t>Hardware Interfaces</w:t>
       </w:r>
-      <w:bookmarkEnd w:id="37"/>
+      <w:bookmarkEnd w:id="38"/>
     </w:p>
     <w:p>
       <w:pPr>
@@ -7570,11 +7473,11 @@
       <w:pPr>
         <w:pStyle w:val="Titolo3"/>
       </w:pPr>
-      <w:bookmarkStart w:id="38" w:name="_Toc467548771"/>
+      <w:bookmarkStart w:id="39" w:name="_Toc467548771"/>
       <w:r>
         <w:t>Software Interfaces</w:t>
       </w:r>
-      <w:bookmarkEnd w:id="38"/>
+      <w:bookmarkEnd w:id="39"/>
     </w:p>
     <w:p>
       <w:pPr>
@@ -7886,37 +7789,23 @@
       <w:pPr>
         <w:pStyle w:val="Titolo3"/>
       </w:pPr>
-      <w:bookmarkStart w:id="39" w:name="_Toc467548772"/>
+      <w:bookmarkStart w:id="40" w:name="_Toc467548772"/>
       <w:r>
         <w:t>Communication Interfaces</w:t>
       </w:r>
-      <w:bookmarkEnd w:id="39"/>
-    </w:p>
-    <w:p>
-      <w:pPr>
-        <w:rPr>
-          <w:lang w:eastAsia="it-IT"/>
-        </w:rPr>
-      </w:pPr>
-      <w:r>
-        <w:rPr>
-          <w:lang w:eastAsia="it-IT"/>
-        </w:rPr>
-        <w:t xml:space="preserve">All of the communication between the various components of the whole system are handled through HTTPS protocol in accordance with the highest security standards. Web application and mobile application may also require </w:t>
-      </w:r>
-      <w:proofErr w:type="spellStart"/>
-      <w:r>
-        <w:rPr>
-          <w:lang w:eastAsia="it-IT"/>
-        </w:rPr>
-        <w:t>WebSocket</w:t>
-      </w:r>
-      <w:proofErr w:type="spellEnd"/>
-      <w:r>
-        <w:rPr>
-          <w:lang w:eastAsia="it-IT"/>
-        </w:rPr>
-        <w:t xml:space="preserve"> protocol to integrate advanced functionalities.</w:t>
+      <w:bookmarkEnd w:id="40"/>
+    </w:p>
+    <w:p>
+      <w:pPr>
+        <w:rPr>
+          <w:lang w:eastAsia="it-IT"/>
+        </w:rPr>
+      </w:pPr>
+      <w:r>
+        <w:rPr>
+          <w:lang w:eastAsia="it-IT"/>
+        </w:rPr>
+        <w:t>All of the communication between the various components of the whole system are handled through HTTPS protocol in accordance with the highest security standards. Web application and mobile application may also require WebSocket protocol to integrate advanced functionalities.</w:t>
       </w:r>
     </w:p>
     <w:p>
@@ -7938,22 +7827,22 @@
       <w:pPr>
         <w:pStyle w:val="Titolo2"/>
       </w:pPr>
-      <w:bookmarkStart w:id="40" w:name="_Toc467548773"/>
+      <w:bookmarkStart w:id="41" w:name="_Toc467548773"/>
       <w:r>
         <w:lastRenderedPageBreak/>
         <w:t>Functional Requirements</w:t>
       </w:r>
-      <w:bookmarkEnd w:id="40"/>
+      <w:bookmarkEnd w:id="41"/>
     </w:p>
     <w:p>
       <w:pPr>
         <w:pStyle w:val="Titolo3"/>
       </w:pPr>
-      <w:bookmarkStart w:id="41" w:name="_Toc467548774"/>
+      <w:bookmarkStart w:id="42" w:name="_Toc467548774"/>
       <w:r>
         <w:t>Requirements</w:t>
       </w:r>
-      <w:bookmarkEnd w:id="41"/>
+      <w:bookmarkEnd w:id="42"/>
     </w:p>
     <w:p>
       <w:pPr>
@@ -9160,15 +9049,7 @@
         <w:rPr>
           <w:lang w:eastAsia="it-IT"/>
         </w:rPr>
-        <w:t>The system must restrict suspended users from</w:t>
-      </w:r>
-      <w:bookmarkStart w:id="42" w:name="_GoBack"/>
-      <w:bookmarkEnd w:id="42"/>
-      <w:r>
-        <w:rPr>
-          <w:lang w:eastAsia="it-IT"/>
-        </w:rPr>
-        <w:t xml:space="preserve"> reserving or opening any of the electric cars.</w:t>
+        <w:t>The system must restrict suspended users from reserving or opening any of the electric cars.</w:t>
       </w:r>
       <w:r>
         <w:rPr>
@@ -14770,21 +14651,7 @@
         <w:rPr>
           <w:lang w:eastAsia="it-IT"/>
         </w:rPr>
-        <w:t xml:space="preserve">The complete alloy file </w:t>
-      </w:r>
-      <w:proofErr w:type="gramStart"/>
-      <w:r>
-        <w:rPr>
-          <w:lang w:eastAsia="it-IT"/>
-        </w:rPr>
-        <w:t>(.als</w:t>
-      </w:r>
-      <w:proofErr w:type="gramEnd"/>
-      <w:r>
-        <w:rPr>
-          <w:lang w:eastAsia="it-IT"/>
-        </w:rPr>
-        <w:t>) is included in the repository.</w:t>
+        <w:t>The complete alloy file (.als) is included in the repository.</w:t>
       </w:r>
       <w:r>
         <w:rPr>
@@ -14826,29 +14693,7 @@
           <w:szCs w:val="20"/>
           <w:lang w:eastAsia="it-IT"/>
         </w:rPr>
-        <w:t xml:space="preserve"> </w:t>
-      </w:r>
-      <w:proofErr w:type="spellStart"/>
-      <w:r>
-        <w:rPr>
-          <w:rFonts w:ascii="Courier New" w:eastAsia="Times New Roman" w:hAnsi="Courier New" w:cs="Courier New"/>
-          <w:color w:val="000000"/>
-          <w:sz w:val="20"/>
-          <w:szCs w:val="20"/>
-          <w:lang w:eastAsia="it-IT"/>
-        </w:rPr>
-        <w:t>util</w:t>
-      </w:r>
-      <w:proofErr w:type="spellEnd"/>
-      <w:r>
-        <w:rPr>
-          <w:rFonts w:ascii="Courier New" w:eastAsia="Times New Roman" w:hAnsi="Courier New" w:cs="Courier New"/>
-          <w:color w:val="000000"/>
-          <w:sz w:val="20"/>
-          <w:szCs w:val="20"/>
-          <w:lang w:eastAsia="it-IT"/>
-        </w:rPr>
-        <w:t xml:space="preserve">/integer </w:t>
+        <w:t xml:space="preserve"> util/integer </w:t>
       </w:r>
       <w:r>
         <w:rPr>
@@ -15245,29 +15090,7 @@
           <w:szCs w:val="20"/>
           <w:lang w:eastAsia="it-IT"/>
         </w:rPr>
-        <w:t xml:space="preserve"> </w:t>
-      </w:r>
-      <w:proofErr w:type="spellStart"/>
-      <w:r>
-        <w:rPr>
-          <w:rFonts w:ascii="Courier New" w:eastAsia="Times New Roman" w:hAnsi="Courier New" w:cs="Courier New"/>
-          <w:color w:val="000000"/>
-          <w:sz w:val="20"/>
-          <w:szCs w:val="20"/>
-          <w:lang w:eastAsia="it-IT"/>
-        </w:rPr>
-        <w:t>PowerEnjoy</w:t>
-      </w:r>
-      <w:proofErr w:type="spellEnd"/>
-      <w:r>
-        <w:rPr>
-          <w:rFonts w:ascii="Courier New" w:eastAsia="Times New Roman" w:hAnsi="Courier New" w:cs="Courier New"/>
-          <w:color w:val="000000"/>
-          <w:sz w:val="20"/>
-          <w:szCs w:val="20"/>
-          <w:lang w:eastAsia="it-IT"/>
-        </w:rPr>
-        <w:t xml:space="preserve"> </w:t>
+        <w:t xml:space="preserve"> PowerEnjoy </w:t>
       </w:r>
       <w:r>
         <w:rPr>
@@ -15302,41 +15125,7 @@
           <w:szCs w:val="20"/>
           <w:lang w:eastAsia="it-IT"/>
         </w:rPr>
-        <w:t xml:space="preserve">    </w:t>
-      </w:r>
-      <w:proofErr w:type="spellStart"/>
-      <w:proofErr w:type="gramStart"/>
-      <w:r>
-        <w:rPr>
-          <w:rFonts w:ascii="Courier New" w:eastAsia="Times New Roman" w:hAnsi="Courier New" w:cs="Courier New"/>
-          <w:color w:val="000000"/>
-          <w:sz w:val="20"/>
-          <w:szCs w:val="20"/>
-          <w:lang w:eastAsia="it-IT"/>
-        </w:rPr>
-        <w:t>registeredUsers</w:t>
-      </w:r>
-      <w:proofErr w:type="spellEnd"/>
-      <w:r>
-        <w:rPr>
-          <w:rFonts w:ascii="Courier New" w:eastAsia="Times New Roman" w:hAnsi="Courier New" w:cs="Courier New"/>
-          <w:color w:val="000000"/>
-          <w:sz w:val="20"/>
-          <w:szCs w:val="20"/>
-          <w:lang w:eastAsia="it-IT"/>
-        </w:rPr>
-        <w:t xml:space="preserve"> :</w:t>
-      </w:r>
-      <w:proofErr w:type="gramEnd"/>
-      <w:r>
-        <w:rPr>
-          <w:rFonts w:ascii="Courier New" w:eastAsia="Times New Roman" w:hAnsi="Courier New" w:cs="Courier New"/>
-          <w:color w:val="000000"/>
-          <w:sz w:val="20"/>
-          <w:szCs w:val="20"/>
-          <w:lang w:eastAsia="it-IT"/>
-        </w:rPr>
-        <w:t xml:space="preserve"> </w:t>
+        <w:t xml:space="preserve">    registeredUsers : </w:t>
       </w:r>
       <w:r>
         <w:rPr>
@@ -15393,29 +15182,7 @@
           <w:szCs w:val="20"/>
           <w:lang w:eastAsia="it-IT"/>
         </w:rPr>
-        <w:t xml:space="preserve">    </w:t>
-      </w:r>
-      <w:proofErr w:type="gramStart"/>
-      <w:r>
-        <w:rPr>
-          <w:rFonts w:ascii="Courier New" w:eastAsia="Times New Roman" w:hAnsi="Courier New" w:cs="Courier New"/>
-          <w:color w:val="000000"/>
-          <w:sz w:val="20"/>
-          <w:szCs w:val="20"/>
-          <w:lang w:eastAsia="it-IT"/>
-        </w:rPr>
-        <w:t>cars :</w:t>
-      </w:r>
-      <w:proofErr w:type="gramEnd"/>
-      <w:r>
-        <w:rPr>
-          <w:rFonts w:ascii="Courier New" w:eastAsia="Times New Roman" w:hAnsi="Courier New" w:cs="Courier New"/>
-          <w:color w:val="000000"/>
-          <w:sz w:val="20"/>
-          <w:szCs w:val="20"/>
-          <w:lang w:eastAsia="it-IT"/>
-        </w:rPr>
-        <w:t xml:space="preserve"> </w:t>
+        <w:t xml:space="preserve">    cars : </w:t>
       </w:r>
       <w:r>
         <w:rPr>
@@ -15472,29 +15239,7 @@
           <w:szCs w:val="20"/>
           <w:lang w:eastAsia="it-IT"/>
         </w:rPr>
-        <w:t xml:space="preserve">    </w:t>
-      </w:r>
-      <w:proofErr w:type="spellStart"/>
-      <w:r>
-        <w:rPr>
-          <w:rFonts w:ascii="Courier New" w:eastAsia="Times New Roman" w:hAnsi="Courier New" w:cs="Courier New"/>
-          <w:color w:val="000000"/>
-          <w:sz w:val="20"/>
-          <w:szCs w:val="20"/>
-          <w:lang w:eastAsia="it-IT"/>
-        </w:rPr>
-        <w:t>safeAreas</w:t>
-      </w:r>
-      <w:proofErr w:type="spellEnd"/>
-      <w:r>
-        <w:rPr>
-          <w:rFonts w:ascii="Courier New" w:eastAsia="Times New Roman" w:hAnsi="Courier New" w:cs="Courier New"/>
-          <w:color w:val="000000"/>
-          <w:sz w:val="20"/>
-          <w:szCs w:val="20"/>
-          <w:lang w:eastAsia="it-IT"/>
-        </w:rPr>
-        <w:t xml:space="preserve">: </w:t>
+        <w:t xml:space="preserve">    safeAreas: </w:t>
       </w:r>
       <w:r>
         <w:rPr>
@@ -15516,20 +15261,8 @@
           <w:szCs w:val="20"/>
           <w:lang w:eastAsia="it-IT"/>
         </w:rPr>
-        <w:t xml:space="preserve"> </w:t>
-      </w:r>
-      <w:proofErr w:type="spellStart"/>
-      <w:r>
-        <w:rPr>
-          <w:rFonts w:ascii="Courier New" w:eastAsia="Times New Roman" w:hAnsi="Courier New" w:cs="Courier New"/>
-          <w:color w:val="000000"/>
-          <w:sz w:val="20"/>
-          <w:szCs w:val="20"/>
-          <w:lang w:eastAsia="it-IT"/>
-        </w:rPr>
-        <w:t>SafeArea</w:t>
-      </w:r>
-      <w:proofErr w:type="spellEnd"/>
+        <w:t xml:space="preserve"> SafeArea</w:t>
+      </w:r>
       <w:r>
         <w:rPr>
           <w:rFonts w:ascii="Courier New" w:eastAsia="Times New Roman" w:hAnsi="Courier New" w:cs="Courier New"/>
@@ -15563,41 +15296,7 @@
           <w:szCs w:val="20"/>
           <w:lang w:eastAsia="it-IT"/>
         </w:rPr>
-        <w:t xml:space="preserve">    </w:t>
-      </w:r>
-      <w:proofErr w:type="spellStart"/>
-      <w:proofErr w:type="gramStart"/>
-      <w:r>
-        <w:rPr>
-          <w:rFonts w:ascii="Courier New" w:eastAsia="Times New Roman" w:hAnsi="Courier New" w:cs="Courier New"/>
-          <w:color w:val="000000"/>
-          <w:sz w:val="20"/>
-          <w:szCs w:val="20"/>
-          <w:lang w:eastAsia="it-IT"/>
-        </w:rPr>
-        <w:t>chargingStations</w:t>
-      </w:r>
-      <w:proofErr w:type="spellEnd"/>
-      <w:r>
-        <w:rPr>
-          <w:rFonts w:ascii="Courier New" w:eastAsia="Times New Roman" w:hAnsi="Courier New" w:cs="Courier New"/>
-          <w:color w:val="000000"/>
-          <w:sz w:val="20"/>
-          <w:szCs w:val="20"/>
-          <w:lang w:eastAsia="it-IT"/>
-        </w:rPr>
-        <w:t xml:space="preserve"> :</w:t>
-      </w:r>
-      <w:proofErr w:type="gramEnd"/>
-      <w:r>
-        <w:rPr>
-          <w:rFonts w:ascii="Courier New" w:eastAsia="Times New Roman" w:hAnsi="Courier New" w:cs="Courier New"/>
-          <w:color w:val="000000"/>
-          <w:sz w:val="20"/>
-          <w:szCs w:val="20"/>
-          <w:lang w:eastAsia="it-IT"/>
-        </w:rPr>
-        <w:t xml:space="preserve"> </w:t>
+        <w:t xml:space="preserve">    chargingStations : </w:t>
       </w:r>
       <w:r>
         <w:rPr>
@@ -15619,29 +15318,7 @@
           <w:szCs w:val="20"/>
           <w:lang w:eastAsia="it-IT"/>
         </w:rPr>
-        <w:t xml:space="preserve"> </w:t>
-      </w:r>
-      <w:proofErr w:type="spellStart"/>
-      <w:r>
-        <w:rPr>
-          <w:rFonts w:ascii="Courier New" w:eastAsia="Times New Roman" w:hAnsi="Courier New" w:cs="Courier New"/>
-          <w:color w:val="000000"/>
-          <w:sz w:val="20"/>
-          <w:szCs w:val="20"/>
-          <w:lang w:eastAsia="it-IT"/>
-        </w:rPr>
-        <w:t>ChargingStation</w:t>
-      </w:r>
-      <w:proofErr w:type="spellEnd"/>
-      <w:r>
-        <w:rPr>
-          <w:rFonts w:ascii="Courier New" w:eastAsia="Times New Roman" w:hAnsi="Courier New" w:cs="Courier New"/>
-          <w:color w:val="000000"/>
-          <w:sz w:val="20"/>
-          <w:szCs w:val="20"/>
-          <w:lang w:eastAsia="it-IT"/>
-        </w:rPr>
-        <w:t xml:space="preserve"> </w:t>
+        <w:t xml:space="preserve"> ChargingStation </w:t>
       </w:r>
     </w:p>
     <w:p>
@@ -15738,21 +15415,8 @@
           <w:szCs w:val="20"/>
           <w:lang w:eastAsia="it-IT"/>
         </w:rPr>
-        <w:t xml:space="preserve"> </w:t>
-      </w:r>
-      <w:proofErr w:type="spellStart"/>
-      <w:proofErr w:type="gramStart"/>
-      <w:r>
-        <w:rPr>
-          <w:rFonts w:ascii="Courier New" w:eastAsia="Times New Roman" w:hAnsi="Courier New" w:cs="Courier New"/>
-          <w:color w:val="000000"/>
-          <w:sz w:val="20"/>
-          <w:szCs w:val="20"/>
-          <w:lang w:eastAsia="it-IT"/>
-        </w:rPr>
-        <w:t>UserStatus</w:t>
-      </w:r>
-      <w:proofErr w:type="spellEnd"/>
+        <w:t xml:space="preserve"> UserStatus</w:t>
+      </w:r>
       <w:r>
         <w:rPr>
           <w:rFonts w:ascii="Courier New" w:eastAsia="Times New Roman" w:hAnsi="Courier New" w:cs="Courier New"/>
@@ -15762,19 +15426,7 @@
           <w:szCs w:val="24"/>
           <w:lang w:eastAsia="it-IT"/>
         </w:rPr>
-        <w:t>{</w:t>
-      </w:r>
-      <w:proofErr w:type="gramEnd"/>
-      <w:r>
-        <w:rPr>
-          <w:rFonts w:ascii="Courier New" w:eastAsia="Times New Roman" w:hAnsi="Courier New" w:cs="Courier New"/>
-          <w:b/>
-          <w:bCs/>
-          <w:color w:val="000000"/>
-          <w:szCs w:val="24"/>
-          <w:lang w:eastAsia="it-IT"/>
-        </w:rPr>
-        <w:t>}</w:t>
+        <w:t>{}</w:t>
       </w:r>
     </w:p>
     <w:p>
@@ -15833,7 +15485,6 @@
         </w:rPr>
         <w:t xml:space="preserve"> Suspended </w:t>
       </w:r>
-      <w:proofErr w:type="gramStart"/>
       <w:r>
         <w:rPr>
           <w:rFonts w:ascii="Courier New" w:eastAsia="Times New Roman" w:hAnsi="Courier New" w:cs="Courier New"/>
@@ -15854,21 +15505,8 @@
           <w:szCs w:val="20"/>
           <w:lang w:eastAsia="it-IT"/>
         </w:rPr>
-        <w:t xml:space="preserve">  </w:t>
-      </w:r>
-      <w:proofErr w:type="spellStart"/>
-      <w:r>
-        <w:rPr>
-          <w:rFonts w:ascii="Courier New" w:eastAsia="Times New Roman" w:hAnsi="Courier New" w:cs="Courier New"/>
-          <w:color w:val="000000"/>
-          <w:sz w:val="20"/>
-          <w:szCs w:val="20"/>
-          <w:lang w:eastAsia="it-IT"/>
-        </w:rPr>
-        <w:t>UserStatus</w:t>
-      </w:r>
-      <w:proofErr w:type="spellEnd"/>
-      <w:proofErr w:type="gramEnd"/>
+        <w:t xml:space="preserve">  UserStatus</w:t>
+      </w:r>
       <w:r>
         <w:rPr>
           <w:rFonts w:ascii="Courier New" w:eastAsia="Times New Roman" w:hAnsi="Courier New" w:cs="Courier New"/>
@@ -15928,18 +15566,7 @@
           <w:szCs w:val="20"/>
           <w:lang w:eastAsia="it-IT"/>
         </w:rPr>
-        <w:t xml:space="preserve"> </w:t>
-      </w:r>
-      <w:proofErr w:type="gramStart"/>
-      <w:r>
-        <w:rPr>
-          <w:rFonts w:ascii="Courier New" w:eastAsia="Times New Roman" w:hAnsi="Courier New" w:cs="Courier New"/>
-          <w:color w:val="000000"/>
-          <w:sz w:val="20"/>
-          <w:szCs w:val="20"/>
-          <w:lang w:eastAsia="it-IT"/>
-        </w:rPr>
-        <w:t>User</w:t>
+        <w:t xml:space="preserve"> User</w:t>
       </w:r>
       <w:r>
         <w:rPr>
@@ -15952,7 +15579,6 @@
         </w:rPr>
         <w:t>{</w:t>
       </w:r>
-      <w:proofErr w:type="gramEnd"/>
     </w:p>
     <w:p>
       <w:pPr>
@@ -15997,20 +15623,8 @@
           <w:szCs w:val="20"/>
           <w:lang w:eastAsia="it-IT"/>
         </w:rPr>
-        <w:t xml:space="preserve"> </w:t>
-      </w:r>
-      <w:proofErr w:type="spellStart"/>
-      <w:r>
-        <w:rPr>
-          <w:rFonts w:ascii="Courier New" w:eastAsia="Times New Roman" w:hAnsi="Courier New" w:cs="Courier New"/>
-          <w:color w:val="000000"/>
-          <w:sz w:val="20"/>
-          <w:szCs w:val="20"/>
-          <w:lang w:eastAsia="it-IT"/>
-        </w:rPr>
-        <w:t>UserStatus</w:t>
-      </w:r>
-      <w:proofErr w:type="spellEnd"/>
+        <w:t xml:space="preserve"> UserStatus</w:t>
+      </w:r>
       <w:r>
         <w:rPr>
           <w:rFonts w:ascii="Courier New" w:eastAsia="Times New Roman" w:hAnsi="Courier New" w:cs="Courier New"/>
@@ -16044,41 +15658,7 @@
           <w:szCs w:val="20"/>
           <w:lang w:eastAsia="it-IT"/>
         </w:rPr>
-        <w:t xml:space="preserve">    </w:t>
-      </w:r>
-      <w:proofErr w:type="spellStart"/>
-      <w:proofErr w:type="gramStart"/>
-      <w:r>
-        <w:rPr>
-          <w:rFonts w:ascii="Courier New" w:eastAsia="Times New Roman" w:hAnsi="Courier New" w:cs="Courier New"/>
-          <w:color w:val="000000"/>
-          <w:sz w:val="20"/>
-          <w:szCs w:val="20"/>
-          <w:lang w:eastAsia="it-IT"/>
-        </w:rPr>
-        <w:t>currentRide</w:t>
-      </w:r>
-      <w:proofErr w:type="spellEnd"/>
-      <w:r>
-        <w:rPr>
-          <w:rFonts w:ascii="Courier New" w:eastAsia="Times New Roman" w:hAnsi="Courier New" w:cs="Courier New"/>
-          <w:color w:val="000000"/>
-          <w:sz w:val="20"/>
-          <w:szCs w:val="20"/>
-          <w:lang w:eastAsia="it-IT"/>
-        </w:rPr>
-        <w:t xml:space="preserve"> :</w:t>
-      </w:r>
-      <w:proofErr w:type="gramEnd"/>
-      <w:r>
-        <w:rPr>
-          <w:rFonts w:ascii="Courier New" w:eastAsia="Times New Roman" w:hAnsi="Courier New" w:cs="Courier New"/>
-          <w:color w:val="000000"/>
-          <w:sz w:val="20"/>
-          <w:szCs w:val="20"/>
-          <w:lang w:eastAsia="it-IT"/>
-        </w:rPr>
-        <w:t xml:space="preserve"> </w:t>
+        <w:t xml:space="preserve">    currentRide : </w:t>
       </w:r>
       <w:r>
         <w:rPr>
@@ -16135,41 +15715,7 @@
           <w:szCs w:val="20"/>
           <w:lang w:eastAsia="it-IT"/>
         </w:rPr>
-        <w:t xml:space="preserve">    </w:t>
-      </w:r>
-      <w:proofErr w:type="spellStart"/>
-      <w:proofErr w:type="gramStart"/>
-      <w:r>
-        <w:rPr>
-          <w:rFonts w:ascii="Courier New" w:eastAsia="Times New Roman" w:hAnsi="Courier New" w:cs="Courier New"/>
-          <w:color w:val="000000"/>
-          <w:sz w:val="20"/>
-          <w:szCs w:val="20"/>
-          <w:lang w:eastAsia="it-IT"/>
-        </w:rPr>
-        <w:t>ridesHistory</w:t>
-      </w:r>
-      <w:proofErr w:type="spellEnd"/>
-      <w:r>
-        <w:rPr>
-          <w:rFonts w:ascii="Courier New" w:eastAsia="Times New Roman" w:hAnsi="Courier New" w:cs="Courier New"/>
-          <w:color w:val="000000"/>
-          <w:sz w:val="20"/>
-          <w:szCs w:val="20"/>
-          <w:lang w:eastAsia="it-IT"/>
-        </w:rPr>
-        <w:t xml:space="preserve"> :</w:t>
-      </w:r>
-      <w:proofErr w:type="gramEnd"/>
-      <w:r>
-        <w:rPr>
-          <w:rFonts w:ascii="Courier New" w:eastAsia="Times New Roman" w:hAnsi="Courier New" w:cs="Courier New"/>
-          <w:color w:val="000000"/>
-          <w:sz w:val="20"/>
-          <w:szCs w:val="20"/>
-          <w:lang w:eastAsia="it-IT"/>
-        </w:rPr>
-        <w:t xml:space="preserve"> </w:t>
+        <w:t xml:space="preserve">    ridesHistory : </w:t>
       </w:r>
       <w:r>
         <w:rPr>
@@ -16283,29 +15829,7 @@
           <w:szCs w:val="20"/>
           <w:lang w:eastAsia="it-IT"/>
         </w:rPr>
-        <w:t xml:space="preserve"> </w:t>
-      </w:r>
-      <w:proofErr w:type="spellStart"/>
-      <w:r>
-        <w:rPr>
-          <w:rFonts w:ascii="Courier New" w:eastAsia="Times New Roman" w:hAnsi="Courier New" w:cs="Courier New"/>
-          <w:color w:val="000000"/>
-          <w:sz w:val="20"/>
-          <w:szCs w:val="20"/>
-          <w:lang w:eastAsia="it-IT"/>
-        </w:rPr>
-        <w:t>currentRide</w:t>
-      </w:r>
-      <w:proofErr w:type="spellEnd"/>
-      <w:r>
-        <w:rPr>
-          <w:rFonts w:ascii="Courier New" w:eastAsia="Times New Roman" w:hAnsi="Courier New" w:cs="Courier New"/>
-          <w:color w:val="000000"/>
-          <w:sz w:val="20"/>
-          <w:szCs w:val="20"/>
-          <w:lang w:eastAsia="it-IT"/>
-        </w:rPr>
-        <w:t xml:space="preserve"> = </w:t>
+        <w:t xml:space="preserve"> currentRide = </w:t>
       </w:r>
       <w:r>
         <w:rPr>
@@ -16414,21 +15938,8 @@
           <w:szCs w:val="20"/>
           <w:lang w:eastAsia="it-IT"/>
         </w:rPr>
-        <w:t xml:space="preserve"> </w:t>
-      </w:r>
-      <w:proofErr w:type="spellStart"/>
-      <w:proofErr w:type="gramStart"/>
-      <w:r>
-        <w:rPr>
-          <w:rFonts w:ascii="Courier New" w:eastAsia="Times New Roman" w:hAnsi="Courier New" w:cs="Courier New"/>
-          <w:color w:val="000000"/>
-          <w:sz w:val="20"/>
-          <w:szCs w:val="20"/>
-          <w:lang w:eastAsia="it-IT"/>
-        </w:rPr>
-        <w:t>CarStatus</w:t>
-      </w:r>
-      <w:proofErr w:type="spellEnd"/>
+        <w:t xml:space="preserve"> CarStatus</w:t>
+      </w:r>
       <w:r>
         <w:rPr>
           <w:rFonts w:ascii="Courier New" w:eastAsia="Times New Roman" w:hAnsi="Courier New" w:cs="Courier New"/>
@@ -16438,19 +15949,7 @@
           <w:szCs w:val="24"/>
           <w:lang w:eastAsia="it-IT"/>
         </w:rPr>
-        <w:t>{</w:t>
-      </w:r>
-      <w:proofErr w:type="gramEnd"/>
-      <w:r>
-        <w:rPr>
-          <w:rFonts w:ascii="Courier New" w:eastAsia="Times New Roman" w:hAnsi="Courier New" w:cs="Courier New"/>
-          <w:b/>
-          <w:bCs/>
-          <w:color w:val="000000"/>
-          <w:szCs w:val="24"/>
-          <w:lang w:eastAsia="it-IT"/>
-        </w:rPr>
-        <w:t>}</w:t>
+        <w:t>{}</w:t>
       </w:r>
     </w:p>
     <w:p>
@@ -16507,20 +16006,8 @@
           <w:szCs w:val="20"/>
           <w:lang w:eastAsia="it-IT"/>
         </w:rPr>
-        <w:t xml:space="preserve"> </w:t>
-      </w:r>
-      <w:proofErr w:type="spellStart"/>
-      <w:r>
-        <w:rPr>
-          <w:rFonts w:ascii="Courier New" w:eastAsia="Times New Roman" w:hAnsi="Courier New" w:cs="Courier New"/>
-          <w:color w:val="000000"/>
-          <w:sz w:val="20"/>
-          <w:szCs w:val="20"/>
-          <w:lang w:eastAsia="it-IT"/>
-        </w:rPr>
-        <w:t>OpenLocked</w:t>
-      </w:r>
-      <w:proofErr w:type="spellEnd"/>
+        <w:t xml:space="preserve"> OpenLocked</w:t>
+      </w:r>
       <w:r>
         <w:rPr>
           <w:rFonts w:ascii="Courier New" w:eastAsia="Times New Roman" w:hAnsi="Courier New" w:cs="Courier New"/>
@@ -16540,29 +16027,7 @@
           <w:szCs w:val="20"/>
           <w:lang w:eastAsia="it-IT"/>
         </w:rPr>
-        <w:t xml:space="preserve"> </w:t>
-      </w:r>
-      <w:proofErr w:type="spellStart"/>
-      <w:r>
-        <w:rPr>
-          <w:rFonts w:ascii="Courier New" w:eastAsia="Times New Roman" w:hAnsi="Courier New" w:cs="Courier New"/>
-          <w:color w:val="000000"/>
-          <w:sz w:val="20"/>
-          <w:szCs w:val="20"/>
-          <w:lang w:eastAsia="it-IT"/>
-        </w:rPr>
-        <w:t>OpenUnlocked</w:t>
-      </w:r>
-      <w:proofErr w:type="spellEnd"/>
-      <w:r>
-        <w:rPr>
-          <w:rFonts w:ascii="Courier New" w:eastAsia="Times New Roman" w:hAnsi="Courier New" w:cs="Courier New"/>
-          <w:color w:val="000000"/>
-          <w:sz w:val="20"/>
-          <w:szCs w:val="20"/>
-          <w:lang w:eastAsia="it-IT"/>
-        </w:rPr>
-        <w:t xml:space="preserve"> </w:t>
+        <w:t xml:space="preserve"> OpenUnlocked </w:t>
       </w:r>
       <w:r>
         <w:rPr>
@@ -16584,21 +16049,8 @@
           <w:szCs w:val="20"/>
           <w:lang w:eastAsia="it-IT"/>
         </w:rPr>
-        <w:t xml:space="preserve"> </w:t>
-      </w:r>
-      <w:proofErr w:type="spellStart"/>
-      <w:proofErr w:type="gramStart"/>
-      <w:r>
-        <w:rPr>
-          <w:rFonts w:ascii="Courier New" w:eastAsia="Times New Roman" w:hAnsi="Courier New" w:cs="Courier New"/>
-          <w:color w:val="000000"/>
-          <w:sz w:val="20"/>
-          <w:szCs w:val="20"/>
-          <w:lang w:eastAsia="it-IT"/>
-        </w:rPr>
-        <w:t>CarStatus</w:t>
-      </w:r>
-      <w:proofErr w:type="spellEnd"/>
+        <w:t xml:space="preserve"> CarStatus</w:t>
+      </w:r>
       <w:r>
         <w:rPr>
           <w:rFonts w:ascii="Courier New" w:eastAsia="Times New Roman" w:hAnsi="Courier New" w:cs="Courier New"/>
@@ -16608,19 +16060,7 @@
           <w:szCs w:val="24"/>
           <w:lang w:eastAsia="it-IT"/>
         </w:rPr>
-        <w:t>{</w:t>
-      </w:r>
-      <w:proofErr w:type="gramEnd"/>
-      <w:r>
-        <w:rPr>
-          <w:rFonts w:ascii="Courier New" w:eastAsia="Times New Roman" w:hAnsi="Courier New" w:cs="Courier New"/>
-          <w:b/>
-          <w:bCs/>
-          <w:color w:val="000000"/>
-          <w:szCs w:val="24"/>
-          <w:lang w:eastAsia="it-IT"/>
-        </w:rPr>
-        <w:t>}</w:t>
+        <w:t>{}</w:t>
       </w:r>
     </w:p>
     <w:p>
@@ -16670,18 +16110,7 @@
           <w:szCs w:val="20"/>
           <w:lang w:eastAsia="it-IT"/>
         </w:rPr>
-        <w:t xml:space="preserve"> </w:t>
-      </w:r>
-      <w:proofErr w:type="gramStart"/>
-      <w:r>
-        <w:rPr>
-          <w:rFonts w:ascii="Courier New" w:eastAsia="Times New Roman" w:hAnsi="Courier New" w:cs="Courier New"/>
-          <w:color w:val="000000"/>
-          <w:sz w:val="20"/>
-          <w:szCs w:val="20"/>
-          <w:lang w:eastAsia="it-IT"/>
-        </w:rPr>
-        <w:t>Car</w:t>
+        <w:t xml:space="preserve"> Car</w:t>
       </w:r>
       <w:r>
         <w:rPr>
@@ -16694,7 +16123,6 @@
         </w:rPr>
         <w:t>{</w:t>
       </w:r>
-      <w:proofErr w:type="gramEnd"/>
     </w:p>
     <w:p>
       <w:pPr>
@@ -16717,29 +16145,7 @@
           <w:szCs w:val="20"/>
           <w:lang w:eastAsia="it-IT"/>
         </w:rPr>
-        <w:t xml:space="preserve">    </w:t>
-      </w:r>
-      <w:proofErr w:type="gramStart"/>
-      <w:r>
-        <w:rPr>
-          <w:rFonts w:ascii="Courier New" w:eastAsia="Times New Roman" w:hAnsi="Courier New" w:cs="Courier New"/>
-          <w:color w:val="000000"/>
-          <w:sz w:val="20"/>
-          <w:szCs w:val="20"/>
-          <w:lang w:eastAsia="it-IT"/>
-        </w:rPr>
-        <w:t>status :</w:t>
-      </w:r>
-      <w:proofErr w:type="gramEnd"/>
-      <w:r>
-        <w:rPr>
-          <w:rFonts w:ascii="Courier New" w:eastAsia="Times New Roman" w:hAnsi="Courier New" w:cs="Courier New"/>
-          <w:color w:val="000000"/>
-          <w:sz w:val="20"/>
-          <w:szCs w:val="20"/>
-          <w:lang w:eastAsia="it-IT"/>
-        </w:rPr>
-        <w:t xml:space="preserve"> </w:t>
+        <w:t xml:space="preserve">    status : </w:t>
       </w:r>
       <w:r>
         <w:rPr>
@@ -16761,20 +16167,8 @@
           <w:szCs w:val="20"/>
           <w:lang w:eastAsia="it-IT"/>
         </w:rPr>
-        <w:t xml:space="preserve"> </w:t>
-      </w:r>
-      <w:proofErr w:type="spellStart"/>
-      <w:r>
-        <w:rPr>
-          <w:rFonts w:ascii="Courier New" w:eastAsia="Times New Roman" w:hAnsi="Courier New" w:cs="Courier New"/>
-          <w:color w:val="000000"/>
-          <w:sz w:val="20"/>
-          <w:szCs w:val="20"/>
-          <w:lang w:eastAsia="it-IT"/>
-        </w:rPr>
-        <w:t>CarStatus</w:t>
-      </w:r>
-      <w:proofErr w:type="spellEnd"/>
+        <w:t xml:space="preserve"> CarStatus</w:t>
+      </w:r>
       <w:r>
         <w:rPr>
           <w:rFonts w:ascii="Courier New" w:eastAsia="Times New Roman" w:hAnsi="Courier New" w:cs="Courier New"/>
@@ -16808,20 +16202,20 @@
           <w:szCs w:val="20"/>
           <w:lang w:eastAsia="it-IT"/>
         </w:rPr>
-        <w:t xml:space="preserve">    </w:t>
-      </w:r>
-      <w:proofErr w:type="gramStart"/>
-      <w:r>
-        <w:rPr>
-          <w:rFonts w:ascii="Courier New" w:eastAsia="Times New Roman" w:hAnsi="Courier New" w:cs="Courier New"/>
-          <w:color w:val="000000"/>
-          <w:sz w:val="20"/>
-          <w:szCs w:val="20"/>
-          <w:lang w:eastAsia="it-IT"/>
-        </w:rPr>
-        <w:t>passengers :</w:t>
-      </w:r>
-      <w:proofErr w:type="gramEnd"/>
+        <w:t xml:space="preserve">    passengers : </w:t>
+      </w:r>
+      <w:r>
+        <w:rPr>
+          <w:rFonts w:ascii="Courier New" w:eastAsia="Times New Roman" w:hAnsi="Courier New" w:cs="Courier New"/>
+          <w:b/>
+          <w:bCs/>
+          <w:color w:val="0000B7"/>
+          <w:sz w:val="20"/>
+          <w:szCs w:val="20"/>
+          <w:lang w:eastAsia="it-IT"/>
+        </w:rPr>
+        <w:t>one</w:t>
+      </w:r>
       <w:r>
         <w:rPr>
           <w:rFonts w:ascii="Courier New" w:eastAsia="Times New Roman" w:hAnsi="Courier New" w:cs="Courier New"/>
@@ -16842,32 +16236,8 @@
           <w:szCs w:val="20"/>
           <w:lang w:eastAsia="it-IT"/>
         </w:rPr>
-        <w:t>one</w:t>
-      </w:r>
-      <w:r>
-        <w:rPr>
-          <w:rFonts w:ascii="Courier New" w:eastAsia="Times New Roman" w:hAnsi="Courier New" w:cs="Courier New"/>
-          <w:color w:val="000000"/>
-          <w:sz w:val="20"/>
-          <w:szCs w:val="20"/>
-          <w:lang w:eastAsia="it-IT"/>
-        </w:rPr>
-        <w:t xml:space="preserve"> </w:t>
-      </w:r>
-      <w:proofErr w:type="spellStart"/>
-      <w:r>
-        <w:rPr>
-          <w:rFonts w:ascii="Courier New" w:eastAsia="Times New Roman" w:hAnsi="Courier New" w:cs="Courier New"/>
-          <w:b/>
-          <w:bCs/>
-          <w:color w:val="0000B7"/>
-          <w:sz w:val="20"/>
-          <w:szCs w:val="20"/>
-          <w:lang w:eastAsia="it-IT"/>
-        </w:rPr>
         <w:t>Int</w:t>
       </w:r>
-      <w:proofErr w:type="spellEnd"/>
       <w:r>
         <w:rPr>
           <w:rFonts w:ascii="Courier New" w:eastAsia="Times New Roman" w:hAnsi="Courier New" w:cs="Courier New"/>
@@ -16901,29 +16271,7 @@
           <w:szCs w:val="20"/>
           <w:lang w:eastAsia="it-IT"/>
         </w:rPr>
-        <w:t xml:space="preserve">    </w:t>
-      </w:r>
-      <w:proofErr w:type="gramStart"/>
-      <w:r>
-        <w:rPr>
-          <w:rFonts w:ascii="Courier New" w:eastAsia="Times New Roman" w:hAnsi="Courier New" w:cs="Courier New"/>
-          <w:color w:val="000000"/>
-          <w:sz w:val="20"/>
-          <w:szCs w:val="20"/>
-          <w:lang w:eastAsia="it-IT"/>
-        </w:rPr>
-        <w:t>available :</w:t>
-      </w:r>
-      <w:proofErr w:type="gramEnd"/>
-      <w:r>
-        <w:rPr>
-          <w:rFonts w:ascii="Courier New" w:eastAsia="Times New Roman" w:hAnsi="Courier New" w:cs="Courier New"/>
-          <w:color w:val="000000"/>
-          <w:sz w:val="20"/>
-          <w:szCs w:val="20"/>
-          <w:lang w:eastAsia="it-IT"/>
-        </w:rPr>
-        <w:t xml:space="preserve"> </w:t>
+        <w:t xml:space="preserve">    available : </w:t>
       </w:r>
       <w:r>
         <w:rPr>
@@ -17037,41 +16385,7 @@
           <w:szCs w:val="20"/>
           <w:lang w:eastAsia="it-IT"/>
         </w:rPr>
-        <w:t xml:space="preserve">    </w:t>
-      </w:r>
-      <w:proofErr w:type="spellStart"/>
-      <w:proofErr w:type="gramStart"/>
-      <w:r>
-        <w:rPr>
-          <w:rFonts w:ascii="Courier New" w:eastAsia="Times New Roman" w:hAnsi="Courier New" w:cs="Courier New"/>
-          <w:color w:val="000000"/>
-          <w:sz w:val="20"/>
-          <w:szCs w:val="20"/>
-          <w:lang w:eastAsia="it-IT"/>
-        </w:rPr>
-        <w:t>safeArea</w:t>
-      </w:r>
-      <w:proofErr w:type="spellEnd"/>
-      <w:r>
-        <w:rPr>
-          <w:rFonts w:ascii="Courier New" w:eastAsia="Times New Roman" w:hAnsi="Courier New" w:cs="Courier New"/>
-          <w:color w:val="000000"/>
-          <w:sz w:val="20"/>
-          <w:szCs w:val="20"/>
-          <w:lang w:eastAsia="it-IT"/>
-        </w:rPr>
-        <w:t xml:space="preserve"> :</w:t>
-      </w:r>
-      <w:proofErr w:type="gramEnd"/>
-      <w:r>
-        <w:rPr>
-          <w:rFonts w:ascii="Courier New" w:eastAsia="Times New Roman" w:hAnsi="Courier New" w:cs="Courier New"/>
-          <w:color w:val="000000"/>
-          <w:sz w:val="20"/>
-          <w:szCs w:val="20"/>
-          <w:lang w:eastAsia="it-IT"/>
-        </w:rPr>
-        <w:t xml:space="preserve"> </w:t>
+        <w:t xml:space="preserve">    safeArea : </w:t>
       </w:r>
       <w:r>
         <w:rPr>
@@ -17093,20 +16407,8 @@
           <w:szCs w:val="20"/>
           <w:lang w:eastAsia="it-IT"/>
         </w:rPr>
-        <w:t xml:space="preserve"> </w:t>
-      </w:r>
-      <w:proofErr w:type="spellStart"/>
-      <w:r>
-        <w:rPr>
-          <w:rFonts w:ascii="Courier New" w:eastAsia="Times New Roman" w:hAnsi="Courier New" w:cs="Courier New"/>
-          <w:color w:val="000000"/>
-          <w:sz w:val="20"/>
-          <w:szCs w:val="20"/>
-          <w:lang w:eastAsia="it-IT"/>
-        </w:rPr>
-        <w:t>SafeArea</w:t>
-      </w:r>
-      <w:proofErr w:type="spellEnd"/>
+        <w:t xml:space="preserve"> SafeArea</w:t>
+      </w:r>
       <w:r>
         <w:rPr>
           <w:rFonts w:ascii="Courier New" w:eastAsia="Times New Roman" w:hAnsi="Courier New" w:cs="Courier New"/>
@@ -17140,20 +16442,20 @@
           <w:szCs w:val="20"/>
           <w:lang w:eastAsia="it-IT"/>
         </w:rPr>
-        <w:t xml:space="preserve">    </w:t>
-      </w:r>
-      <w:proofErr w:type="gramStart"/>
-      <w:r>
-        <w:rPr>
-          <w:rFonts w:ascii="Courier New" w:eastAsia="Times New Roman" w:hAnsi="Courier New" w:cs="Courier New"/>
-          <w:color w:val="000000"/>
-          <w:sz w:val="20"/>
-          <w:szCs w:val="20"/>
-          <w:lang w:eastAsia="it-IT"/>
-        </w:rPr>
-        <w:t>battery :</w:t>
-      </w:r>
-      <w:proofErr w:type="gramEnd"/>
+        <w:t xml:space="preserve">    battery : </w:t>
+      </w:r>
+      <w:r>
+        <w:rPr>
+          <w:rFonts w:ascii="Courier New" w:eastAsia="Times New Roman" w:hAnsi="Courier New" w:cs="Courier New"/>
+          <w:b/>
+          <w:bCs/>
+          <w:color w:val="0000B7"/>
+          <w:sz w:val="20"/>
+          <w:szCs w:val="20"/>
+          <w:lang w:eastAsia="it-IT"/>
+        </w:rPr>
+        <w:t>one</w:t>
+      </w:r>
       <w:r>
         <w:rPr>
           <w:rFonts w:ascii="Courier New" w:eastAsia="Times New Roman" w:hAnsi="Courier New" w:cs="Courier New"/>
@@ -17174,32 +16476,8 @@
           <w:szCs w:val="20"/>
           <w:lang w:eastAsia="it-IT"/>
         </w:rPr>
-        <w:t>one</w:t>
-      </w:r>
-      <w:r>
-        <w:rPr>
-          <w:rFonts w:ascii="Courier New" w:eastAsia="Times New Roman" w:hAnsi="Courier New" w:cs="Courier New"/>
-          <w:color w:val="000000"/>
-          <w:sz w:val="20"/>
-          <w:szCs w:val="20"/>
-          <w:lang w:eastAsia="it-IT"/>
-        </w:rPr>
-        <w:t xml:space="preserve"> </w:t>
-      </w:r>
-      <w:proofErr w:type="spellStart"/>
-      <w:r>
-        <w:rPr>
-          <w:rFonts w:ascii="Courier New" w:eastAsia="Times New Roman" w:hAnsi="Courier New" w:cs="Courier New"/>
-          <w:b/>
-          <w:bCs/>
-          <w:color w:val="0000B7"/>
-          <w:sz w:val="20"/>
-          <w:szCs w:val="20"/>
-          <w:lang w:eastAsia="it-IT"/>
-        </w:rPr>
         <w:t>Int</w:t>
       </w:r>
-      <w:proofErr w:type="spellEnd"/>
     </w:p>
     <w:p>
       <w:pPr>
@@ -17466,29 +16744,7 @@
           <w:szCs w:val="20"/>
           <w:lang w:eastAsia="it-IT"/>
         </w:rPr>
-        <w:t xml:space="preserve">    </w:t>
-      </w:r>
-      <w:proofErr w:type="gramStart"/>
-      <w:r>
-        <w:rPr>
-          <w:rFonts w:ascii="Courier New" w:eastAsia="Times New Roman" w:hAnsi="Courier New" w:cs="Courier New"/>
-          <w:color w:val="000000"/>
-          <w:sz w:val="20"/>
-          <w:szCs w:val="20"/>
-          <w:lang w:eastAsia="it-IT"/>
-        </w:rPr>
-        <w:t>passengers !</w:t>
-      </w:r>
-      <w:proofErr w:type="gramEnd"/>
-      <w:r>
-        <w:rPr>
-          <w:rFonts w:ascii="Courier New" w:eastAsia="Times New Roman" w:hAnsi="Courier New" w:cs="Courier New"/>
-          <w:color w:val="000000"/>
-          <w:sz w:val="20"/>
-          <w:szCs w:val="20"/>
-          <w:lang w:eastAsia="it-IT"/>
-        </w:rPr>
-        <w:t xml:space="preserve">= </w:t>
+        <w:t xml:space="preserve">    passengers != </w:t>
       </w:r>
       <w:r>
         <w:rPr>
@@ -17675,18 +16931,7 @@
           <w:szCs w:val="20"/>
           <w:lang w:eastAsia="it-IT"/>
         </w:rPr>
-        <w:t xml:space="preserve"> </w:t>
-      </w:r>
-      <w:proofErr w:type="gramStart"/>
-      <w:r>
-        <w:rPr>
-          <w:rFonts w:ascii="Courier New" w:eastAsia="Times New Roman" w:hAnsi="Courier New" w:cs="Courier New"/>
-          <w:color w:val="000000"/>
-          <w:sz w:val="20"/>
-          <w:szCs w:val="20"/>
-          <w:lang w:eastAsia="it-IT"/>
-        </w:rPr>
-        <w:t>Position</w:t>
+        <w:t xml:space="preserve"> Position</w:t>
       </w:r>
       <w:r>
         <w:rPr>
@@ -17699,7 +16944,6 @@
         </w:rPr>
         <w:t>{</w:t>
       </w:r>
-      <w:proofErr w:type="gramEnd"/>
     </w:p>
     <w:p>
       <w:pPr>
@@ -17722,20 +16966,20 @@
           <w:szCs w:val="20"/>
           <w:lang w:eastAsia="it-IT"/>
         </w:rPr>
-        <w:t xml:space="preserve">    </w:t>
-      </w:r>
-      <w:proofErr w:type="gramStart"/>
-      <w:r>
-        <w:rPr>
-          <w:rFonts w:ascii="Courier New" w:eastAsia="Times New Roman" w:hAnsi="Courier New" w:cs="Courier New"/>
-          <w:color w:val="000000"/>
-          <w:sz w:val="20"/>
-          <w:szCs w:val="20"/>
-          <w:lang w:eastAsia="it-IT"/>
-        </w:rPr>
-        <w:t>latitude :</w:t>
-      </w:r>
-      <w:proofErr w:type="gramEnd"/>
+        <w:t xml:space="preserve">    latitude : </w:t>
+      </w:r>
+      <w:r>
+        <w:rPr>
+          <w:rFonts w:ascii="Courier New" w:eastAsia="Times New Roman" w:hAnsi="Courier New" w:cs="Courier New"/>
+          <w:b/>
+          <w:bCs/>
+          <w:color w:val="0000B7"/>
+          <w:sz w:val="20"/>
+          <w:szCs w:val="20"/>
+          <w:lang w:eastAsia="it-IT"/>
+        </w:rPr>
+        <w:t>one</w:t>
+      </w:r>
       <w:r>
         <w:rPr>
           <w:rFonts w:ascii="Courier New" w:eastAsia="Times New Roman" w:hAnsi="Courier New" w:cs="Courier New"/>
@@ -17756,32 +17000,8 @@
           <w:szCs w:val="20"/>
           <w:lang w:eastAsia="it-IT"/>
         </w:rPr>
-        <w:t>one</w:t>
-      </w:r>
-      <w:r>
-        <w:rPr>
-          <w:rFonts w:ascii="Courier New" w:eastAsia="Times New Roman" w:hAnsi="Courier New" w:cs="Courier New"/>
-          <w:color w:val="000000"/>
-          <w:sz w:val="20"/>
-          <w:szCs w:val="20"/>
-          <w:lang w:eastAsia="it-IT"/>
-        </w:rPr>
-        <w:t xml:space="preserve"> </w:t>
-      </w:r>
-      <w:proofErr w:type="spellStart"/>
-      <w:r>
-        <w:rPr>
-          <w:rFonts w:ascii="Courier New" w:eastAsia="Times New Roman" w:hAnsi="Courier New" w:cs="Courier New"/>
-          <w:b/>
-          <w:bCs/>
-          <w:color w:val="0000B7"/>
-          <w:sz w:val="20"/>
-          <w:szCs w:val="20"/>
-          <w:lang w:eastAsia="it-IT"/>
-        </w:rPr>
         <w:t>Int</w:t>
       </w:r>
-      <w:proofErr w:type="spellEnd"/>
       <w:r>
         <w:rPr>
           <w:rFonts w:ascii="Courier New" w:eastAsia="Times New Roman" w:hAnsi="Courier New" w:cs="Courier New"/>
@@ -17815,20 +17035,20 @@
           <w:szCs w:val="20"/>
           <w:lang w:eastAsia="it-IT"/>
         </w:rPr>
-        <w:t xml:space="preserve">    </w:t>
-      </w:r>
-      <w:proofErr w:type="gramStart"/>
-      <w:r>
-        <w:rPr>
-          <w:rFonts w:ascii="Courier New" w:eastAsia="Times New Roman" w:hAnsi="Courier New" w:cs="Courier New"/>
-          <w:color w:val="000000"/>
-          <w:sz w:val="20"/>
-          <w:szCs w:val="20"/>
-          <w:lang w:eastAsia="it-IT"/>
-        </w:rPr>
-        <w:t>longitude :</w:t>
-      </w:r>
-      <w:proofErr w:type="gramEnd"/>
+        <w:t xml:space="preserve">    longitude : </w:t>
+      </w:r>
+      <w:r>
+        <w:rPr>
+          <w:rFonts w:ascii="Courier New" w:eastAsia="Times New Roman" w:hAnsi="Courier New" w:cs="Courier New"/>
+          <w:b/>
+          <w:bCs/>
+          <w:color w:val="0000B7"/>
+          <w:sz w:val="20"/>
+          <w:szCs w:val="20"/>
+          <w:lang w:eastAsia="it-IT"/>
+        </w:rPr>
+        <w:t>one</w:t>
+      </w:r>
       <w:r>
         <w:rPr>
           <w:rFonts w:ascii="Courier New" w:eastAsia="Times New Roman" w:hAnsi="Courier New" w:cs="Courier New"/>
@@ -17849,32 +17069,8 @@
           <w:szCs w:val="20"/>
           <w:lang w:eastAsia="it-IT"/>
         </w:rPr>
-        <w:t>one</w:t>
-      </w:r>
-      <w:r>
-        <w:rPr>
-          <w:rFonts w:ascii="Courier New" w:eastAsia="Times New Roman" w:hAnsi="Courier New" w:cs="Courier New"/>
-          <w:color w:val="000000"/>
-          <w:sz w:val="20"/>
-          <w:szCs w:val="20"/>
-          <w:lang w:eastAsia="it-IT"/>
-        </w:rPr>
-        <w:t xml:space="preserve"> </w:t>
-      </w:r>
-      <w:proofErr w:type="spellStart"/>
-      <w:r>
-        <w:rPr>
-          <w:rFonts w:ascii="Courier New" w:eastAsia="Times New Roman" w:hAnsi="Courier New" w:cs="Courier New"/>
-          <w:b/>
-          <w:bCs/>
-          <w:color w:val="0000B7"/>
-          <w:sz w:val="20"/>
-          <w:szCs w:val="20"/>
-          <w:lang w:eastAsia="it-IT"/>
-        </w:rPr>
         <w:t>Int</w:t>
       </w:r>
-      <w:proofErr w:type="spellEnd"/>
     </w:p>
     <w:p>
       <w:pPr>
@@ -17948,21 +17144,8 @@
           <w:szCs w:val="20"/>
           <w:lang w:eastAsia="it-IT"/>
         </w:rPr>
-        <w:t xml:space="preserve"> </w:t>
-      </w:r>
-      <w:proofErr w:type="spellStart"/>
-      <w:proofErr w:type="gramStart"/>
-      <w:r>
-        <w:rPr>
-          <w:rFonts w:ascii="Courier New" w:eastAsia="Times New Roman" w:hAnsi="Courier New" w:cs="Courier New"/>
-          <w:color w:val="000000"/>
-          <w:sz w:val="20"/>
-          <w:szCs w:val="20"/>
-          <w:lang w:eastAsia="it-IT"/>
-        </w:rPr>
-        <w:t>SafeArea</w:t>
-      </w:r>
-      <w:proofErr w:type="spellEnd"/>
+        <w:t xml:space="preserve"> SafeArea</w:t>
+      </w:r>
       <w:r>
         <w:rPr>
           <w:rFonts w:ascii="Courier New" w:eastAsia="Times New Roman" w:hAnsi="Courier New" w:cs="Courier New"/>
@@ -17974,7 +17157,6 @@
         </w:rPr>
         <w:t>{</w:t>
       </w:r>
-      <w:proofErr w:type="gramEnd"/>
     </w:p>
     <w:p>
       <w:pPr>
@@ -17997,29 +17179,7 @@
           <w:szCs w:val="20"/>
           <w:lang w:eastAsia="it-IT"/>
         </w:rPr>
-        <w:t xml:space="preserve">    </w:t>
-      </w:r>
-      <w:proofErr w:type="gramStart"/>
-      <w:r>
-        <w:rPr>
-          <w:rFonts w:ascii="Courier New" w:eastAsia="Times New Roman" w:hAnsi="Courier New" w:cs="Courier New"/>
-          <w:color w:val="000000"/>
-          <w:sz w:val="20"/>
-          <w:szCs w:val="20"/>
-          <w:lang w:eastAsia="it-IT"/>
-        </w:rPr>
-        <w:t>area :</w:t>
-      </w:r>
-      <w:proofErr w:type="gramEnd"/>
-      <w:r>
-        <w:rPr>
-          <w:rFonts w:ascii="Courier New" w:eastAsia="Times New Roman" w:hAnsi="Courier New" w:cs="Courier New"/>
-          <w:color w:val="000000"/>
-          <w:sz w:val="20"/>
-          <w:szCs w:val="20"/>
-          <w:lang w:eastAsia="it-IT"/>
-        </w:rPr>
-        <w:t xml:space="preserve"> </w:t>
+        <w:t xml:space="preserve">    area : </w:t>
       </w:r>
       <w:r>
         <w:rPr>
@@ -18197,21 +17357,8 @@
           <w:szCs w:val="20"/>
           <w:lang w:eastAsia="it-IT"/>
         </w:rPr>
-        <w:t xml:space="preserve"> </w:t>
-      </w:r>
-      <w:proofErr w:type="spellStart"/>
-      <w:proofErr w:type="gramStart"/>
-      <w:r>
-        <w:rPr>
-          <w:rFonts w:ascii="Courier New" w:eastAsia="Times New Roman" w:hAnsi="Courier New" w:cs="Courier New"/>
-          <w:color w:val="000000"/>
-          <w:sz w:val="20"/>
-          <w:szCs w:val="20"/>
-          <w:lang w:eastAsia="it-IT"/>
-        </w:rPr>
-        <w:t>ChargingStation</w:t>
-      </w:r>
-      <w:proofErr w:type="spellEnd"/>
+        <w:t xml:space="preserve"> ChargingStation</w:t>
+      </w:r>
       <w:r>
         <w:rPr>
           <w:rFonts w:ascii="Courier New" w:eastAsia="Times New Roman" w:hAnsi="Courier New" w:cs="Courier New"/>
@@ -18223,7 +17370,6 @@
         </w:rPr>
         <w:t>{</w:t>
       </w:r>
-      <w:proofErr w:type="gramEnd"/>
     </w:p>
     <w:p>
       <w:pPr>
@@ -18246,29 +17392,7 @@
           <w:szCs w:val="20"/>
           <w:lang w:eastAsia="it-IT"/>
         </w:rPr>
-        <w:t xml:space="preserve">    </w:t>
-      </w:r>
-      <w:proofErr w:type="gramStart"/>
-      <w:r>
-        <w:rPr>
-          <w:rFonts w:ascii="Courier New" w:eastAsia="Times New Roman" w:hAnsi="Courier New" w:cs="Courier New"/>
-          <w:color w:val="000000"/>
-          <w:sz w:val="20"/>
-          <w:szCs w:val="20"/>
-          <w:lang w:eastAsia="it-IT"/>
-        </w:rPr>
-        <w:t>position :</w:t>
-      </w:r>
-      <w:proofErr w:type="gramEnd"/>
-      <w:r>
-        <w:rPr>
-          <w:rFonts w:ascii="Courier New" w:eastAsia="Times New Roman" w:hAnsi="Courier New" w:cs="Courier New"/>
-          <w:color w:val="000000"/>
-          <w:sz w:val="20"/>
-          <w:szCs w:val="20"/>
-          <w:lang w:eastAsia="it-IT"/>
-        </w:rPr>
-        <w:t xml:space="preserve"> </w:t>
+        <w:t xml:space="preserve">    position : </w:t>
       </w:r>
       <w:r>
         <w:rPr>
@@ -18325,32 +17449,20 @@
           <w:szCs w:val="20"/>
           <w:lang w:eastAsia="it-IT"/>
         </w:rPr>
-        <w:t xml:space="preserve">    </w:t>
-      </w:r>
-      <w:proofErr w:type="spellStart"/>
-      <w:proofErr w:type="gramStart"/>
-      <w:r>
-        <w:rPr>
-          <w:rFonts w:ascii="Courier New" w:eastAsia="Times New Roman" w:hAnsi="Courier New" w:cs="Courier New"/>
-          <w:color w:val="000000"/>
-          <w:sz w:val="20"/>
-          <w:szCs w:val="20"/>
-          <w:lang w:eastAsia="it-IT"/>
-        </w:rPr>
-        <w:t>maxPlugs</w:t>
-      </w:r>
-      <w:proofErr w:type="spellEnd"/>
-      <w:r>
-        <w:rPr>
-          <w:rFonts w:ascii="Courier New" w:eastAsia="Times New Roman" w:hAnsi="Courier New" w:cs="Courier New"/>
-          <w:color w:val="000000"/>
-          <w:sz w:val="20"/>
-          <w:szCs w:val="20"/>
-          <w:lang w:eastAsia="it-IT"/>
-        </w:rPr>
-        <w:t xml:space="preserve"> :</w:t>
-      </w:r>
-      <w:proofErr w:type="gramEnd"/>
+        <w:t xml:space="preserve">    maxPlugs : </w:t>
+      </w:r>
+      <w:r>
+        <w:rPr>
+          <w:rFonts w:ascii="Courier New" w:eastAsia="Times New Roman" w:hAnsi="Courier New" w:cs="Courier New"/>
+          <w:b/>
+          <w:bCs/>
+          <w:color w:val="0000B7"/>
+          <w:sz w:val="20"/>
+          <w:szCs w:val="20"/>
+          <w:lang w:eastAsia="it-IT"/>
+        </w:rPr>
+        <w:t>one</w:t>
+      </w:r>
       <w:r>
         <w:rPr>
           <w:rFonts w:ascii="Courier New" w:eastAsia="Times New Roman" w:hAnsi="Courier New" w:cs="Courier New"/>
@@ -18371,32 +17483,8 @@
           <w:szCs w:val="20"/>
           <w:lang w:eastAsia="it-IT"/>
         </w:rPr>
-        <w:t>one</w:t>
-      </w:r>
-      <w:r>
-        <w:rPr>
-          <w:rFonts w:ascii="Courier New" w:eastAsia="Times New Roman" w:hAnsi="Courier New" w:cs="Courier New"/>
-          <w:color w:val="000000"/>
-          <w:sz w:val="20"/>
-          <w:szCs w:val="20"/>
-          <w:lang w:eastAsia="it-IT"/>
-        </w:rPr>
-        <w:t xml:space="preserve"> </w:t>
-      </w:r>
-      <w:proofErr w:type="spellStart"/>
-      <w:r>
-        <w:rPr>
-          <w:rFonts w:ascii="Courier New" w:eastAsia="Times New Roman" w:hAnsi="Courier New" w:cs="Courier New"/>
-          <w:b/>
-          <w:bCs/>
-          <w:color w:val="0000B7"/>
-          <w:sz w:val="20"/>
-          <w:szCs w:val="20"/>
-          <w:lang w:eastAsia="it-IT"/>
-        </w:rPr>
         <w:t>Int</w:t>
       </w:r>
-      <w:proofErr w:type="spellEnd"/>
       <w:r>
         <w:rPr>
           <w:rFonts w:ascii="Courier New" w:eastAsia="Times New Roman" w:hAnsi="Courier New" w:cs="Courier New"/>
@@ -18430,32 +17518,20 @@
           <w:szCs w:val="20"/>
           <w:lang w:eastAsia="it-IT"/>
         </w:rPr>
-        <w:t xml:space="preserve">    </w:t>
-      </w:r>
-      <w:proofErr w:type="spellStart"/>
-      <w:proofErr w:type="gramStart"/>
-      <w:r>
-        <w:rPr>
-          <w:rFonts w:ascii="Courier New" w:eastAsia="Times New Roman" w:hAnsi="Courier New" w:cs="Courier New"/>
-          <w:color w:val="000000"/>
-          <w:sz w:val="20"/>
-          <w:szCs w:val="20"/>
-          <w:lang w:eastAsia="it-IT"/>
-        </w:rPr>
-        <w:t>availablePlugs</w:t>
-      </w:r>
-      <w:proofErr w:type="spellEnd"/>
-      <w:r>
-        <w:rPr>
-          <w:rFonts w:ascii="Courier New" w:eastAsia="Times New Roman" w:hAnsi="Courier New" w:cs="Courier New"/>
-          <w:color w:val="000000"/>
-          <w:sz w:val="20"/>
-          <w:szCs w:val="20"/>
-          <w:lang w:eastAsia="it-IT"/>
-        </w:rPr>
-        <w:t xml:space="preserve"> :</w:t>
-      </w:r>
-      <w:proofErr w:type="gramEnd"/>
+        <w:t xml:space="preserve">    availablePlugs : </w:t>
+      </w:r>
+      <w:r>
+        <w:rPr>
+          <w:rFonts w:ascii="Courier New" w:eastAsia="Times New Roman" w:hAnsi="Courier New" w:cs="Courier New"/>
+          <w:b/>
+          <w:bCs/>
+          <w:color w:val="0000B7"/>
+          <w:sz w:val="20"/>
+          <w:szCs w:val="20"/>
+          <w:lang w:eastAsia="it-IT"/>
+        </w:rPr>
+        <w:t>one</w:t>
+      </w:r>
       <w:r>
         <w:rPr>
           <w:rFonts w:ascii="Courier New" w:eastAsia="Times New Roman" w:hAnsi="Courier New" w:cs="Courier New"/>
@@ -18476,32 +17552,8 @@
           <w:szCs w:val="20"/>
           <w:lang w:eastAsia="it-IT"/>
         </w:rPr>
-        <w:t>one</w:t>
-      </w:r>
-      <w:r>
-        <w:rPr>
-          <w:rFonts w:ascii="Courier New" w:eastAsia="Times New Roman" w:hAnsi="Courier New" w:cs="Courier New"/>
-          <w:color w:val="000000"/>
-          <w:sz w:val="20"/>
-          <w:szCs w:val="20"/>
-          <w:lang w:eastAsia="it-IT"/>
-        </w:rPr>
-        <w:t xml:space="preserve"> </w:t>
-      </w:r>
-      <w:proofErr w:type="spellStart"/>
-      <w:r>
-        <w:rPr>
-          <w:rFonts w:ascii="Courier New" w:eastAsia="Times New Roman" w:hAnsi="Courier New" w:cs="Courier New"/>
-          <w:b/>
-          <w:bCs/>
-          <w:color w:val="0000B7"/>
-          <w:sz w:val="20"/>
-          <w:szCs w:val="20"/>
-          <w:lang w:eastAsia="it-IT"/>
-        </w:rPr>
         <w:t>Int</w:t>
       </w:r>
-      <w:proofErr w:type="spellEnd"/>
       <w:r>
         <w:rPr>
           <w:rFonts w:ascii="Courier New" w:eastAsia="Times New Roman" w:hAnsi="Courier New" w:cs="Courier New"/>
@@ -18535,41 +17587,7 @@
           <w:szCs w:val="20"/>
           <w:lang w:eastAsia="it-IT"/>
         </w:rPr>
-        <w:t xml:space="preserve">    </w:t>
-      </w:r>
-      <w:proofErr w:type="spellStart"/>
-      <w:proofErr w:type="gramStart"/>
-      <w:r>
-        <w:rPr>
-          <w:rFonts w:ascii="Courier New" w:eastAsia="Times New Roman" w:hAnsi="Courier New" w:cs="Courier New"/>
-          <w:color w:val="000000"/>
-          <w:sz w:val="20"/>
-          <w:szCs w:val="20"/>
-          <w:lang w:eastAsia="it-IT"/>
-        </w:rPr>
-        <w:t>carsConnected</w:t>
-      </w:r>
-      <w:proofErr w:type="spellEnd"/>
-      <w:r>
-        <w:rPr>
-          <w:rFonts w:ascii="Courier New" w:eastAsia="Times New Roman" w:hAnsi="Courier New" w:cs="Courier New"/>
-          <w:color w:val="000000"/>
-          <w:sz w:val="20"/>
-          <w:szCs w:val="20"/>
-          <w:lang w:eastAsia="it-IT"/>
-        </w:rPr>
-        <w:t xml:space="preserve"> :</w:t>
-      </w:r>
-      <w:proofErr w:type="gramEnd"/>
-      <w:r>
-        <w:rPr>
-          <w:rFonts w:ascii="Courier New" w:eastAsia="Times New Roman" w:hAnsi="Courier New" w:cs="Courier New"/>
-          <w:color w:val="000000"/>
-          <w:sz w:val="20"/>
-          <w:szCs w:val="20"/>
-          <w:lang w:eastAsia="it-IT"/>
-        </w:rPr>
-        <w:t xml:space="preserve"> </w:t>
+        <w:t xml:space="preserve">    carsConnected : </w:t>
       </w:r>
       <w:r>
         <w:rPr>
@@ -18640,29 +17658,7 @@
           <w:szCs w:val="20"/>
           <w:lang w:eastAsia="it-IT"/>
         </w:rPr>
-        <w:t xml:space="preserve">    </w:t>
-      </w:r>
-      <w:proofErr w:type="spellStart"/>
-      <w:r>
-        <w:rPr>
-          <w:rFonts w:ascii="Courier New" w:eastAsia="Times New Roman" w:hAnsi="Courier New" w:cs="Courier New"/>
-          <w:color w:val="000000"/>
-          <w:sz w:val="20"/>
-          <w:szCs w:val="20"/>
-          <w:lang w:eastAsia="it-IT"/>
-        </w:rPr>
-        <w:t>maxPlugs</w:t>
-      </w:r>
-      <w:proofErr w:type="spellEnd"/>
-      <w:r>
-        <w:rPr>
-          <w:rFonts w:ascii="Courier New" w:eastAsia="Times New Roman" w:hAnsi="Courier New" w:cs="Courier New"/>
-          <w:color w:val="000000"/>
-          <w:sz w:val="20"/>
-          <w:szCs w:val="20"/>
-          <w:lang w:eastAsia="it-IT"/>
-        </w:rPr>
-        <w:t xml:space="preserve"> &gt;= </w:t>
+        <w:t xml:space="preserve">    maxPlugs &gt;= </w:t>
       </w:r>
       <w:r>
         <w:rPr>
@@ -18698,29 +17694,7 @@
           <w:szCs w:val="20"/>
           <w:lang w:eastAsia="it-IT"/>
         </w:rPr>
-        <w:t xml:space="preserve">    </w:t>
-      </w:r>
-      <w:proofErr w:type="spellStart"/>
-      <w:r>
-        <w:rPr>
-          <w:rFonts w:ascii="Courier New" w:eastAsia="Times New Roman" w:hAnsi="Courier New" w:cs="Courier New"/>
-          <w:color w:val="000000"/>
-          <w:sz w:val="20"/>
-          <w:szCs w:val="20"/>
-          <w:lang w:eastAsia="it-IT"/>
-        </w:rPr>
-        <w:t>availablePlugs</w:t>
-      </w:r>
-      <w:proofErr w:type="spellEnd"/>
-      <w:r>
-        <w:rPr>
-          <w:rFonts w:ascii="Courier New" w:eastAsia="Times New Roman" w:hAnsi="Courier New" w:cs="Courier New"/>
-          <w:color w:val="000000"/>
-          <w:sz w:val="20"/>
-          <w:szCs w:val="20"/>
-          <w:lang w:eastAsia="it-IT"/>
-        </w:rPr>
-        <w:t xml:space="preserve"> &gt;= </w:t>
+        <w:t xml:space="preserve">    availablePlugs &gt;= </w:t>
       </w:r>
       <w:r>
         <w:rPr>
@@ -18756,51 +17730,7 @@
           <w:szCs w:val="20"/>
           <w:lang w:eastAsia="it-IT"/>
         </w:rPr>
-        <w:t xml:space="preserve">    </w:t>
-      </w:r>
-      <w:proofErr w:type="spellStart"/>
-      <w:r>
-        <w:rPr>
-          <w:rFonts w:ascii="Courier New" w:eastAsia="Times New Roman" w:hAnsi="Courier New" w:cs="Courier New"/>
-          <w:color w:val="000000"/>
-          <w:sz w:val="20"/>
-          <w:szCs w:val="20"/>
-          <w:lang w:eastAsia="it-IT"/>
-        </w:rPr>
-        <w:t>maxPlugs</w:t>
-      </w:r>
-      <w:proofErr w:type="spellEnd"/>
-      <w:r>
-        <w:rPr>
-          <w:rFonts w:ascii="Courier New" w:eastAsia="Times New Roman" w:hAnsi="Courier New" w:cs="Courier New"/>
-          <w:color w:val="000000"/>
-          <w:sz w:val="20"/>
-          <w:szCs w:val="20"/>
-          <w:lang w:eastAsia="it-IT"/>
-        </w:rPr>
-        <w:t xml:space="preserve"> &gt;= </w:t>
-      </w:r>
-      <w:proofErr w:type="spellStart"/>
-      <w:r>
-        <w:rPr>
-          <w:rFonts w:ascii="Courier New" w:eastAsia="Times New Roman" w:hAnsi="Courier New" w:cs="Courier New"/>
-          <w:color w:val="000000"/>
-          <w:sz w:val="20"/>
-          <w:szCs w:val="20"/>
-          <w:lang w:eastAsia="it-IT"/>
-        </w:rPr>
-        <w:t>availablePlugs</w:t>
-      </w:r>
-      <w:proofErr w:type="spellEnd"/>
-      <w:r>
-        <w:rPr>
-          <w:rFonts w:ascii="Courier New" w:eastAsia="Times New Roman" w:hAnsi="Courier New" w:cs="Courier New"/>
-          <w:color w:val="000000"/>
-          <w:sz w:val="20"/>
-          <w:szCs w:val="20"/>
-          <w:lang w:eastAsia="it-IT"/>
-        </w:rPr>
-        <w:t xml:space="preserve"> + </w:t>
+        <w:t xml:space="preserve">    maxPlugs &gt;= availablePlugs + </w:t>
       </w:r>
       <w:r>
         <w:rPr>
@@ -18821,29 +17751,7 @@
           <w:szCs w:val="20"/>
           <w:lang w:eastAsia="it-IT"/>
         </w:rPr>
-        <w:t>(</w:t>
-      </w:r>
-      <w:proofErr w:type="spellStart"/>
-      <w:r>
-        <w:rPr>
-          <w:rFonts w:ascii="Courier New" w:eastAsia="Times New Roman" w:hAnsi="Courier New" w:cs="Courier New"/>
-          <w:color w:val="000000"/>
-          <w:sz w:val="20"/>
-          <w:szCs w:val="20"/>
-          <w:lang w:eastAsia="it-IT"/>
-        </w:rPr>
-        <w:t>carsConnected</w:t>
-      </w:r>
-      <w:proofErr w:type="spellEnd"/>
-      <w:r>
-        <w:rPr>
-          <w:rFonts w:ascii="Courier New" w:eastAsia="Times New Roman" w:hAnsi="Courier New" w:cs="Courier New"/>
-          <w:color w:val="000000"/>
-          <w:sz w:val="20"/>
-          <w:szCs w:val="20"/>
-          <w:lang w:eastAsia="it-IT"/>
-        </w:rPr>
-        <w:t>)</w:t>
+        <w:t>(carsConnected)</w:t>
       </w:r>
     </w:p>
     <w:p>
@@ -18918,18 +17826,7 @@
           <w:szCs w:val="20"/>
           <w:lang w:eastAsia="it-IT"/>
         </w:rPr>
-        <w:t xml:space="preserve"> </w:t>
-      </w:r>
-      <w:proofErr w:type="gramStart"/>
-      <w:r>
-        <w:rPr>
-          <w:rFonts w:ascii="Courier New" w:eastAsia="Times New Roman" w:hAnsi="Courier New" w:cs="Courier New"/>
-          <w:color w:val="000000"/>
-          <w:sz w:val="20"/>
-          <w:szCs w:val="20"/>
-          <w:lang w:eastAsia="it-IT"/>
-        </w:rPr>
-        <w:t>Ride</w:t>
+        <w:t xml:space="preserve"> Ride</w:t>
       </w:r>
       <w:r>
         <w:rPr>
@@ -18942,7 +17839,6 @@
         </w:rPr>
         <w:t>{</w:t>
       </w:r>
-      <w:proofErr w:type="gramEnd"/>
     </w:p>
     <w:p>
       <w:pPr>
@@ -18967,27 +17863,15 @@
         </w:rPr>
         <w:t xml:space="preserve">    </w:t>
       </w:r>
-      <w:proofErr w:type="gramStart"/>
-      <w:r>
-        <w:rPr>
-          <w:rFonts w:ascii="Courier New" w:eastAsia="Times New Roman" w:hAnsi="Courier New" w:cs="Courier New"/>
-          <w:color w:val="000000"/>
-          <w:sz w:val="20"/>
-          <w:szCs w:val="20"/>
-          <w:lang w:eastAsia="it-IT"/>
-        </w:rPr>
-        <w:t>status :</w:t>
-      </w:r>
-      <w:proofErr w:type="gramEnd"/>
-      <w:r>
-        <w:rPr>
-          <w:rFonts w:ascii="Courier New" w:eastAsia="Times New Roman" w:hAnsi="Courier New" w:cs="Courier New"/>
-          <w:color w:val="000000"/>
-          <w:sz w:val="20"/>
-          <w:szCs w:val="20"/>
-          <w:lang w:eastAsia="it-IT"/>
-        </w:rPr>
-        <w:t xml:space="preserve"> </w:t>
+      <w:r>
+        <w:rPr>
+          <w:rFonts w:ascii="Courier New" w:eastAsia="Times New Roman" w:hAnsi="Courier New" w:cs="Courier New"/>
+          <w:color w:val="000000"/>
+          <w:sz w:val="20"/>
+          <w:szCs w:val="20"/>
+          <w:lang w:eastAsia="it-IT"/>
+        </w:rPr>
+        <w:t xml:space="preserve">status : </w:t>
       </w:r>
       <w:r>
         <w:rPr>
@@ -19009,20 +17893,8 @@
           <w:szCs w:val="20"/>
           <w:lang w:eastAsia="it-IT"/>
         </w:rPr>
-        <w:t xml:space="preserve"> </w:t>
-      </w:r>
-      <w:proofErr w:type="spellStart"/>
-      <w:r>
-        <w:rPr>
-          <w:rFonts w:ascii="Courier New" w:eastAsia="Times New Roman" w:hAnsi="Courier New" w:cs="Courier New"/>
-          <w:color w:val="000000"/>
-          <w:sz w:val="20"/>
-          <w:szCs w:val="20"/>
-          <w:lang w:eastAsia="it-IT"/>
-        </w:rPr>
-        <w:t>RideStatus</w:t>
-      </w:r>
-      <w:proofErr w:type="spellEnd"/>
+        <w:t xml:space="preserve"> RideStatus</w:t>
+      </w:r>
       <w:r>
         <w:rPr>
           <w:rFonts w:ascii="Courier New" w:eastAsia="Times New Roman" w:hAnsi="Courier New" w:cs="Courier New"/>
@@ -19056,29 +17928,7 @@
           <w:szCs w:val="20"/>
           <w:lang w:eastAsia="it-IT"/>
         </w:rPr>
-        <w:t xml:space="preserve">    </w:t>
-      </w:r>
-      <w:proofErr w:type="gramStart"/>
-      <w:r>
-        <w:rPr>
-          <w:rFonts w:ascii="Courier New" w:eastAsia="Times New Roman" w:hAnsi="Courier New" w:cs="Courier New"/>
-          <w:color w:val="000000"/>
-          <w:sz w:val="20"/>
-          <w:szCs w:val="20"/>
-          <w:lang w:eastAsia="it-IT"/>
-        </w:rPr>
-        <w:t>car :</w:t>
-      </w:r>
-      <w:proofErr w:type="gramEnd"/>
-      <w:r>
-        <w:rPr>
-          <w:rFonts w:ascii="Courier New" w:eastAsia="Times New Roman" w:hAnsi="Courier New" w:cs="Courier New"/>
-          <w:color w:val="000000"/>
-          <w:sz w:val="20"/>
-          <w:szCs w:val="20"/>
-          <w:lang w:eastAsia="it-IT"/>
-        </w:rPr>
-        <w:t xml:space="preserve"> </w:t>
+        <w:t xml:space="preserve">    car : </w:t>
       </w:r>
       <w:r>
         <w:rPr>
@@ -19135,32 +17985,20 @@
           <w:szCs w:val="20"/>
           <w:lang w:eastAsia="it-IT"/>
         </w:rPr>
-        <w:t xml:space="preserve">    </w:t>
-      </w:r>
-      <w:proofErr w:type="spellStart"/>
-      <w:proofErr w:type="gramStart"/>
-      <w:r>
-        <w:rPr>
-          <w:rFonts w:ascii="Courier New" w:eastAsia="Times New Roman" w:hAnsi="Courier New" w:cs="Courier New"/>
-          <w:color w:val="000000"/>
-          <w:sz w:val="20"/>
-          <w:szCs w:val="20"/>
-          <w:lang w:eastAsia="it-IT"/>
-        </w:rPr>
-        <w:t>reservationMinutes</w:t>
-      </w:r>
-      <w:proofErr w:type="spellEnd"/>
-      <w:r>
-        <w:rPr>
-          <w:rFonts w:ascii="Courier New" w:eastAsia="Times New Roman" w:hAnsi="Courier New" w:cs="Courier New"/>
-          <w:color w:val="000000"/>
-          <w:sz w:val="20"/>
-          <w:szCs w:val="20"/>
-          <w:lang w:eastAsia="it-IT"/>
-        </w:rPr>
-        <w:t xml:space="preserve"> :</w:t>
-      </w:r>
-      <w:proofErr w:type="gramEnd"/>
+        <w:t xml:space="preserve">    reservationMinutes : </w:t>
+      </w:r>
+      <w:r>
+        <w:rPr>
+          <w:rFonts w:ascii="Courier New" w:eastAsia="Times New Roman" w:hAnsi="Courier New" w:cs="Courier New"/>
+          <w:b/>
+          <w:bCs/>
+          <w:color w:val="0000B7"/>
+          <w:sz w:val="20"/>
+          <w:szCs w:val="20"/>
+          <w:lang w:eastAsia="it-IT"/>
+        </w:rPr>
+        <w:t>one</w:t>
+      </w:r>
       <w:r>
         <w:rPr>
           <w:rFonts w:ascii="Courier New" w:eastAsia="Times New Roman" w:hAnsi="Courier New" w:cs="Courier New"/>
@@ -19181,32 +18019,8 @@
           <w:szCs w:val="20"/>
           <w:lang w:eastAsia="it-IT"/>
         </w:rPr>
-        <w:t>one</w:t>
-      </w:r>
-      <w:r>
-        <w:rPr>
-          <w:rFonts w:ascii="Courier New" w:eastAsia="Times New Roman" w:hAnsi="Courier New" w:cs="Courier New"/>
-          <w:color w:val="000000"/>
-          <w:sz w:val="20"/>
-          <w:szCs w:val="20"/>
-          <w:lang w:eastAsia="it-IT"/>
-        </w:rPr>
-        <w:t xml:space="preserve"> </w:t>
-      </w:r>
-      <w:proofErr w:type="spellStart"/>
-      <w:r>
-        <w:rPr>
-          <w:rFonts w:ascii="Courier New" w:eastAsia="Times New Roman" w:hAnsi="Courier New" w:cs="Courier New"/>
-          <w:b/>
-          <w:bCs/>
-          <w:color w:val="0000B7"/>
-          <w:sz w:val="20"/>
-          <w:szCs w:val="20"/>
-          <w:lang w:eastAsia="it-IT"/>
-        </w:rPr>
         <w:t>Int</w:t>
       </w:r>
-      <w:proofErr w:type="spellEnd"/>
       <w:r>
         <w:rPr>
           <w:rFonts w:ascii="Courier New" w:eastAsia="Times New Roman" w:hAnsi="Courier New" w:cs="Courier New"/>
@@ -19240,32 +18054,20 @@
           <w:szCs w:val="20"/>
           <w:lang w:eastAsia="it-IT"/>
         </w:rPr>
-        <w:t xml:space="preserve">    </w:t>
-      </w:r>
-      <w:proofErr w:type="spellStart"/>
-      <w:proofErr w:type="gramStart"/>
-      <w:r>
-        <w:rPr>
-          <w:rFonts w:ascii="Courier New" w:eastAsia="Times New Roman" w:hAnsi="Courier New" w:cs="Courier New"/>
-          <w:color w:val="000000"/>
-          <w:sz w:val="20"/>
-          <w:szCs w:val="20"/>
-          <w:lang w:eastAsia="it-IT"/>
-        </w:rPr>
-        <w:t>rideMinutes</w:t>
-      </w:r>
-      <w:proofErr w:type="spellEnd"/>
-      <w:r>
-        <w:rPr>
-          <w:rFonts w:ascii="Courier New" w:eastAsia="Times New Roman" w:hAnsi="Courier New" w:cs="Courier New"/>
-          <w:color w:val="000000"/>
-          <w:sz w:val="20"/>
-          <w:szCs w:val="20"/>
-          <w:lang w:eastAsia="it-IT"/>
-        </w:rPr>
-        <w:t xml:space="preserve"> :</w:t>
-      </w:r>
-      <w:proofErr w:type="gramEnd"/>
+        <w:t xml:space="preserve">    rideMinutes : </w:t>
+      </w:r>
+      <w:r>
+        <w:rPr>
+          <w:rFonts w:ascii="Courier New" w:eastAsia="Times New Roman" w:hAnsi="Courier New" w:cs="Courier New"/>
+          <w:b/>
+          <w:bCs/>
+          <w:color w:val="0000B7"/>
+          <w:sz w:val="20"/>
+          <w:szCs w:val="20"/>
+          <w:lang w:eastAsia="it-IT"/>
+        </w:rPr>
+        <w:t>one</w:t>
+      </w:r>
       <w:r>
         <w:rPr>
           <w:rFonts w:ascii="Courier New" w:eastAsia="Times New Roman" w:hAnsi="Courier New" w:cs="Courier New"/>
@@ -19286,32 +18088,8 @@
           <w:szCs w:val="20"/>
           <w:lang w:eastAsia="it-IT"/>
         </w:rPr>
-        <w:t>one</w:t>
-      </w:r>
-      <w:r>
-        <w:rPr>
-          <w:rFonts w:ascii="Courier New" w:eastAsia="Times New Roman" w:hAnsi="Courier New" w:cs="Courier New"/>
-          <w:color w:val="000000"/>
-          <w:sz w:val="20"/>
-          <w:szCs w:val="20"/>
-          <w:lang w:eastAsia="it-IT"/>
-        </w:rPr>
-        <w:t xml:space="preserve"> </w:t>
-      </w:r>
-      <w:proofErr w:type="spellStart"/>
-      <w:r>
-        <w:rPr>
-          <w:rFonts w:ascii="Courier New" w:eastAsia="Times New Roman" w:hAnsi="Courier New" w:cs="Courier New"/>
-          <w:b/>
-          <w:bCs/>
-          <w:color w:val="0000B7"/>
-          <w:sz w:val="20"/>
-          <w:szCs w:val="20"/>
-          <w:lang w:eastAsia="it-IT"/>
-        </w:rPr>
         <w:t>Int</w:t>
       </w:r>
-      <w:proofErr w:type="spellEnd"/>
       <w:r>
         <w:rPr>
           <w:rFonts w:ascii="Courier New" w:eastAsia="Times New Roman" w:hAnsi="Courier New" w:cs="Courier New"/>
@@ -19345,32 +18123,20 @@
           <w:szCs w:val="20"/>
           <w:lang w:eastAsia="it-IT"/>
         </w:rPr>
-        <w:t xml:space="preserve">    </w:t>
-      </w:r>
-      <w:proofErr w:type="spellStart"/>
-      <w:proofErr w:type="gramStart"/>
-      <w:r>
-        <w:rPr>
-          <w:rFonts w:ascii="Courier New" w:eastAsia="Times New Roman" w:hAnsi="Courier New" w:cs="Courier New"/>
-          <w:color w:val="000000"/>
-          <w:sz w:val="20"/>
-          <w:szCs w:val="20"/>
-          <w:lang w:eastAsia="it-IT"/>
-        </w:rPr>
-        <w:t>billAmount</w:t>
-      </w:r>
-      <w:proofErr w:type="spellEnd"/>
-      <w:r>
-        <w:rPr>
-          <w:rFonts w:ascii="Courier New" w:eastAsia="Times New Roman" w:hAnsi="Courier New" w:cs="Courier New"/>
-          <w:color w:val="000000"/>
-          <w:sz w:val="20"/>
-          <w:szCs w:val="20"/>
-          <w:lang w:eastAsia="it-IT"/>
-        </w:rPr>
-        <w:t xml:space="preserve"> :</w:t>
-      </w:r>
-      <w:proofErr w:type="gramEnd"/>
+        <w:t xml:space="preserve">    billAmount : </w:t>
+      </w:r>
+      <w:r>
+        <w:rPr>
+          <w:rFonts w:ascii="Courier New" w:eastAsia="Times New Roman" w:hAnsi="Courier New" w:cs="Courier New"/>
+          <w:b/>
+          <w:bCs/>
+          <w:color w:val="0000B7"/>
+          <w:sz w:val="20"/>
+          <w:szCs w:val="20"/>
+          <w:lang w:eastAsia="it-IT"/>
+        </w:rPr>
+        <w:t>one</w:t>
+      </w:r>
       <w:r>
         <w:rPr>
           <w:rFonts w:ascii="Courier New" w:eastAsia="Times New Roman" w:hAnsi="Courier New" w:cs="Courier New"/>
@@ -19391,7 +18157,18 @@
           <w:szCs w:val="20"/>
           <w:lang w:eastAsia="it-IT"/>
         </w:rPr>
-        <w:t>one</w:t>
+        <w:t>Int</w:t>
+      </w:r>
+      <w:r>
+        <w:rPr>
+          <w:rFonts w:ascii="Courier New" w:eastAsia="Times New Roman" w:hAnsi="Courier New" w:cs="Courier New"/>
+          <w:b/>
+          <w:bCs/>
+          <w:color w:val="000000"/>
+          <w:szCs w:val="24"/>
+          <w:lang w:eastAsia="it-IT"/>
+        </w:rPr>
+        <w:t>,</w:t>
       </w:r>
       <w:r>
         <w:rPr>
@@ -19403,41 +18180,6 @@
         </w:rPr>
         <w:t xml:space="preserve"> </w:t>
       </w:r>
-      <w:proofErr w:type="spellStart"/>
-      <w:r>
-        <w:rPr>
-          <w:rFonts w:ascii="Courier New" w:eastAsia="Times New Roman" w:hAnsi="Courier New" w:cs="Courier New"/>
-          <w:b/>
-          <w:bCs/>
-          <w:color w:val="0000B7"/>
-          <w:sz w:val="20"/>
-          <w:szCs w:val="20"/>
-          <w:lang w:eastAsia="it-IT"/>
-        </w:rPr>
-        <w:t>Int</w:t>
-      </w:r>
-      <w:proofErr w:type="spellEnd"/>
-      <w:r>
-        <w:rPr>
-          <w:rFonts w:ascii="Courier New" w:eastAsia="Times New Roman" w:hAnsi="Courier New" w:cs="Courier New"/>
-          <w:b/>
-          <w:bCs/>
-          <w:color w:val="000000"/>
-          <w:szCs w:val="24"/>
-          <w:lang w:eastAsia="it-IT"/>
-        </w:rPr>
-        <w:t>,</w:t>
-      </w:r>
-      <w:r>
-        <w:rPr>
-          <w:rFonts w:ascii="Courier New" w:eastAsia="Times New Roman" w:hAnsi="Courier New" w:cs="Courier New"/>
-          <w:color w:val="000000"/>
-          <w:sz w:val="20"/>
-          <w:szCs w:val="20"/>
-          <w:lang w:eastAsia="it-IT"/>
-        </w:rPr>
-        <w:t xml:space="preserve"> </w:t>
-      </w:r>
       <w:r>
         <w:rPr>
           <w:rFonts w:ascii="Courier New" w:eastAsia="Times New Roman" w:hAnsi="Courier New" w:cs="Courier New"/>
@@ -19446,29 +18188,7 @@
           <w:szCs w:val="20"/>
           <w:lang w:eastAsia="it-IT"/>
         </w:rPr>
-        <w:t>//</w:t>
-      </w:r>
-      <w:proofErr w:type="spellStart"/>
-      <w:r>
-        <w:rPr>
-          <w:rFonts w:ascii="Courier New" w:eastAsia="Times New Roman" w:hAnsi="Courier New" w:cs="Courier New"/>
-          <w:color w:val="008040"/>
-          <w:sz w:val="20"/>
-          <w:szCs w:val="20"/>
-          <w:lang w:eastAsia="it-IT"/>
-        </w:rPr>
-        <w:t>int</w:t>
-      </w:r>
-      <w:proofErr w:type="spellEnd"/>
-      <w:r>
-        <w:rPr>
-          <w:rFonts w:ascii="Courier New" w:eastAsia="Times New Roman" w:hAnsi="Courier New" w:cs="Courier New"/>
-          <w:color w:val="008040"/>
-          <w:sz w:val="20"/>
-          <w:szCs w:val="20"/>
-          <w:lang w:eastAsia="it-IT"/>
-        </w:rPr>
-        <w:t>?</w:t>
+        <w:t>//int?</w:t>
       </w:r>
     </w:p>
     <w:p>
@@ -19492,41 +18212,7 @@
           <w:szCs w:val="20"/>
           <w:lang w:eastAsia="it-IT"/>
         </w:rPr>
-        <w:t xml:space="preserve">    </w:t>
-      </w:r>
-      <w:proofErr w:type="spellStart"/>
-      <w:proofErr w:type="gramStart"/>
-      <w:r>
-        <w:rPr>
-          <w:rFonts w:ascii="Courier New" w:eastAsia="Times New Roman" w:hAnsi="Courier New" w:cs="Courier New"/>
-          <w:color w:val="000000"/>
-          <w:sz w:val="20"/>
-          <w:szCs w:val="20"/>
-          <w:lang w:eastAsia="it-IT"/>
-        </w:rPr>
-        <w:t>billStatus</w:t>
-      </w:r>
-      <w:proofErr w:type="spellEnd"/>
-      <w:r>
-        <w:rPr>
-          <w:rFonts w:ascii="Courier New" w:eastAsia="Times New Roman" w:hAnsi="Courier New" w:cs="Courier New"/>
-          <w:color w:val="000000"/>
-          <w:sz w:val="20"/>
-          <w:szCs w:val="20"/>
-          <w:lang w:eastAsia="it-IT"/>
-        </w:rPr>
-        <w:t xml:space="preserve"> :</w:t>
-      </w:r>
-      <w:proofErr w:type="gramEnd"/>
-      <w:r>
-        <w:rPr>
-          <w:rFonts w:ascii="Courier New" w:eastAsia="Times New Roman" w:hAnsi="Courier New" w:cs="Courier New"/>
-          <w:color w:val="000000"/>
-          <w:sz w:val="20"/>
-          <w:szCs w:val="20"/>
-          <w:lang w:eastAsia="it-IT"/>
-        </w:rPr>
-        <w:t xml:space="preserve"> </w:t>
+        <w:t xml:space="preserve">    billStatus : </w:t>
       </w:r>
       <w:r>
         <w:rPr>
@@ -19548,20 +18234,8 @@
           <w:szCs w:val="20"/>
           <w:lang w:eastAsia="it-IT"/>
         </w:rPr>
-        <w:t xml:space="preserve"> </w:t>
-      </w:r>
-      <w:proofErr w:type="spellStart"/>
-      <w:r>
-        <w:rPr>
-          <w:rFonts w:ascii="Courier New" w:eastAsia="Times New Roman" w:hAnsi="Courier New" w:cs="Courier New"/>
-          <w:color w:val="000000"/>
-          <w:sz w:val="20"/>
-          <w:szCs w:val="20"/>
-          <w:lang w:eastAsia="it-IT"/>
-        </w:rPr>
-        <w:t>BillStatus</w:t>
-      </w:r>
-      <w:proofErr w:type="spellEnd"/>
+        <w:t xml:space="preserve"> BillStatus</w:t>
+      </w:r>
     </w:p>
     <w:p>
       <w:pPr>
@@ -19609,29 +18283,7 @@
           <w:szCs w:val="20"/>
           <w:lang w:eastAsia="it-IT"/>
         </w:rPr>
-        <w:t xml:space="preserve">    </w:t>
-      </w:r>
-      <w:proofErr w:type="spellStart"/>
-      <w:r>
-        <w:rPr>
-          <w:rFonts w:ascii="Courier New" w:eastAsia="Times New Roman" w:hAnsi="Courier New" w:cs="Courier New"/>
-          <w:color w:val="000000"/>
-          <w:sz w:val="20"/>
-          <w:szCs w:val="20"/>
-          <w:lang w:eastAsia="it-IT"/>
-        </w:rPr>
-        <w:t>billAmount</w:t>
-      </w:r>
-      <w:proofErr w:type="spellEnd"/>
-      <w:r>
-        <w:rPr>
-          <w:rFonts w:ascii="Courier New" w:eastAsia="Times New Roman" w:hAnsi="Courier New" w:cs="Courier New"/>
-          <w:color w:val="000000"/>
-          <w:sz w:val="20"/>
-          <w:szCs w:val="20"/>
-          <w:lang w:eastAsia="it-IT"/>
-        </w:rPr>
-        <w:t xml:space="preserve"> &gt;= </w:t>
+        <w:t xml:space="preserve">    billAmount &gt;= </w:t>
       </w:r>
       <w:r>
         <w:rPr>
@@ -19667,29 +18319,7 @@
           <w:szCs w:val="20"/>
           <w:lang w:eastAsia="it-IT"/>
         </w:rPr>
-        <w:t xml:space="preserve">    </w:t>
-      </w:r>
-      <w:proofErr w:type="spellStart"/>
-      <w:r>
-        <w:rPr>
-          <w:rFonts w:ascii="Courier New" w:eastAsia="Times New Roman" w:hAnsi="Courier New" w:cs="Courier New"/>
-          <w:color w:val="000000"/>
-          <w:sz w:val="20"/>
-          <w:szCs w:val="20"/>
-          <w:lang w:eastAsia="it-IT"/>
-        </w:rPr>
-        <w:t>reservationMinutes</w:t>
-      </w:r>
-      <w:proofErr w:type="spellEnd"/>
-      <w:r>
-        <w:rPr>
-          <w:rFonts w:ascii="Courier New" w:eastAsia="Times New Roman" w:hAnsi="Courier New" w:cs="Courier New"/>
-          <w:color w:val="000000"/>
-          <w:sz w:val="20"/>
-          <w:szCs w:val="20"/>
-          <w:lang w:eastAsia="it-IT"/>
-        </w:rPr>
-        <w:t xml:space="preserve"> &gt;= </w:t>
+        <w:t xml:space="preserve">    reservationMinutes &gt;= </w:t>
       </w:r>
       <w:r>
         <w:rPr>
@@ -19725,29 +18355,7 @@
           <w:szCs w:val="20"/>
           <w:lang w:eastAsia="it-IT"/>
         </w:rPr>
-        <w:t xml:space="preserve">    </w:t>
-      </w:r>
-      <w:proofErr w:type="spellStart"/>
-      <w:r>
-        <w:rPr>
-          <w:rFonts w:ascii="Courier New" w:eastAsia="Times New Roman" w:hAnsi="Courier New" w:cs="Courier New"/>
-          <w:color w:val="000000"/>
-          <w:sz w:val="20"/>
-          <w:szCs w:val="20"/>
-          <w:lang w:eastAsia="it-IT"/>
-        </w:rPr>
-        <w:t>rideMinutes</w:t>
-      </w:r>
-      <w:proofErr w:type="spellEnd"/>
-      <w:r>
-        <w:rPr>
-          <w:rFonts w:ascii="Courier New" w:eastAsia="Times New Roman" w:hAnsi="Courier New" w:cs="Courier New"/>
-          <w:color w:val="000000"/>
-          <w:sz w:val="20"/>
-          <w:szCs w:val="20"/>
-          <w:lang w:eastAsia="it-IT"/>
-        </w:rPr>
-        <w:t xml:space="preserve"> &gt;= </w:t>
+        <w:t xml:space="preserve">    rideMinutes &gt;= </w:t>
       </w:r>
       <w:r>
         <w:rPr>
@@ -19856,29 +18464,7 @@
           <w:szCs w:val="20"/>
           <w:lang w:eastAsia="it-IT"/>
         </w:rPr>
-        <w:t xml:space="preserve"> </w:t>
-      </w:r>
-      <w:proofErr w:type="spellStart"/>
-      <w:r>
-        <w:rPr>
-          <w:rFonts w:ascii="Courier New" w:eastAsia="Times New Roman" w:hAnsi="Courier New" w:cs="Courier New"/>
-          <w:color w:val="000000"/>
-          <w:sz w:val="20"/>
-          <w:szCs w:val="20"/>
-          <w:lang w:eastAsia="it-IT"/>
-        </w:rPr>
-        <w:t>BillStatus</w:t>
-      </w:r>
-      <w:proofErr w:type="spellEnd"/>
-      <w:r>
-        <w:rPr>
-          <w:rFonts w:ascii="Courier New" w:eastAsia="Times New Roman" w:hAnsi="Courier New" w:cs="Courier New"/>
-          <w:color w:val="000000"/>
-          <w:sz w:val="20"/>
-          <w:szCs w:val="20"/>
-          <w:lang w:eastAsia="it-IT"/>
-        </w:rPr>
-        <w:t xml:space="preserve"> </w:t>
+        <w:t xml:space="preserve"> BillStatus </w:t>
       </w:r>
       <w:r>
         <w:rPr>
@@ -19989,21 +18575,8 @@
           <w:szCs w:val="20"/>
           <w:lang w:eastAsia="it-IT"/>
         </w:rPr>
-        <w:t xml:space="preserve"> </w:t>
-      </w:r>
-      <w:proofErr w:type="spellStart"/>
-      <w:proofErr w:type="gramStart"/>
-      <w:r>
-        <w:rPr>
-          <w:rFonts w:ascii="Courier New" w:eastAsia="Times New Roman" w:hAnsi="Courier New" w:cs="Courier New"/>
-          <w:color w:val="000000"/>
-          <w:sz w:val="20"/>
-          <w:szCs w:val="20"/>
-          <w:lang w:eastAsia="it-IT"/>
-        </w:rPr>
-        <w:t>BillStatus</w:t>
-      </w:r>
-      <w:proofErr w:type="spellEnd"/>
+        <w:t xml:space="preserve"> BillStatus</w:t>
+      </w:r>
       <w:r>
         <w:rPr>
           <w:rFonts w:ascii="Courier New" w:eastAsia="Times New Roman" w:hAnsi="Courier New" w:cs="Courier New"/>
@@ -20013,19 +18586,7 @@
           <w:szCs w:val="24"/>
           <w:lang w:eastAsia="it-IT"/>
         </w:rPr>
-        <w:t>{</w:t>
-      </w:r>
-      <w:proofErr w:type="gramEnd"/>
-      <w:r>
-        <w:rPr>
-          <w:rFonts w:ascii="Courier New" w:eastAsia="Times New Roman" w:hAnsi="Courier New" w:cs="Courier New"/>
-          <w:b/>
-          <w:bCs/>
-          <w:color w:val="000000"/>
-          <w:szCs w:val="24"/>
-          <w:lang w:eastAsia="it-IT"/>
-        </w:rPr>
-        <w:t>}</w:t>
+        <w:t>{}</w:t>
       </w:r>
     </w:p>
     <w:p>
@@ -20097,21 +18658,8 @@
           <w:szCs w:val="20"/>
           <w:lang w:eastAsia="it-IT"/>
         </w:rPr>
-        <w:t xml:space="preserve"> </w:t>
-      </w:r>
-      <w:proofErr w:type="spellStart"/>
-      <w:proofErr w:type="gramStart"/>
-      <w:r>
-        <w:rPr>
-          <w:rFonts w:ascii="Courier New" w:eastAsia="Times New Roman" w:hAnsi="Courier New" w:cs="Courier New"/>
-          <w:color w:val="000000"/>
-          <w:sz w:val="20"/>
-          <w:szCs w:val="20"/>
-          <w:lang w:eastAsia="it-IT"/>
-        </w:rPr>
-        <w:t>RideStatus</w:t>
-      </w:r>
-      <w:proofErr w:type="spellEnd"/>
+        <w:t xml:space="preserve"> RideStatus</w:t>
+      </w:r>
       <w:r>
         <w:rPr>
           <w:rFonts w:ascii="Courier New" w:eastAsia="Times New Roman" w:hAnsi="Courier New" w:cs="Courier New"/>
@@ -20121,19 +18669,7 @@
           <w:szCs w:val="24"/>
           <w:lang w:eastAsia="it-IT"/>
         </w:rPr>
-        <w:t>{</w:t>
-      </w:r>
-      <w:proofErr w:type="gramEnd"/>
-      <w:r>
-        <w:rPr>
-          <w:rFonts w:ascii="Courier New" w:eastAsia="Times New Roman" w:hAnsi="Courier New" w:cs="Courier New"/>
-          <w:b/>
-          <w:bCs/>
-          <w:color w:val="000000"/>
-          <w:szCs w:val="24"/>
-          <w:lang w:eastAsia="it-IT"/>
-        </w:rPr>
-        <w:t>}</w:t>
+        <w:t>{}</w:t>
       </w:r>
     </w:p>
     <w:p>
@@ -20190,20 +18726,8 @@
           <w:szCs w:val="20"/>
           <w:lang w:eastAsia="it-IT"/>
         </w:rPr>
-        <w:t xml:space="preserve"> </w:t>
-      </w:r>
-      <w:proofErr w:type="spellStart"/>
-      <w:r>
-        <w:rPr>
-          <w:rFonts w:ascii="Courier New" w:eastAsia="Times New Roman" w:hAnsi="Courier New" w:cs="Courier New"/>
-          <w:color w:val="000000"/>
-          <w:sz w:val="20"/>
-          <w:szCs w:val="20"/>
-          <w:lang w:eastAsia="it-IT"/>
-        </w:rPr>
-        <w:t>InUse</w:t>
-      </w:r>
-      <w:proofErr w:type="spellEnd"/>
+        <w:t xml:space="preserve"> InUse</w:t>
+      </w:r>
       <w:r>
         <w:rPr>
           <w:rFonts w:ascii="Courier New" w:eastAsia="Times New Roman" w:hAnsi="Courier New" w:cs="Courier New"/>
@@ -20245,21 +18769,8 @@
           <w:szCs w:val="20"/>
           <w:lang w:eastAsia="it-IT"/>
         </w:rPr>
-        <w:t xml:space="preserve"> </w:t>
-      </w:r>
-      <w:proofErr w:type="spellStart"/>
-      <w:proofErr w:type="gramStart"/>
-      <w:r>
-        <w:rPr>
-          <w:rFonts w:ascii="Courier New" w:eastAsia="Times New Roman" w:hAnsi="Courier New" w:cs="Courier New"/>
-          <w:color w:val="000000"/>
-          <w:sz w:val="20"/>
-          <w:szCs w:val="20"/>
-          <w:lang w:eastAsia="it-IT"/>
-        </w:rPr>
-        <w:t>RideStatus</w:t>
-      </w:r>
-      <w:proofErr w:type="spellEnd"/>
+        <w:t xml:space="preserve"> RideStatus</w:t>
+      </w:r>
       <w:r>
         <w:rPr>
           <w:rFonts w:ascii="Courier New" w:eastAsia="Times New Roman" w:hAnsi="Courier New" w:cs="Courier New"/>
@@ -20269,19 +18780,7 @@
           <w:szCs w:val="24"/>
           <w:lang w:eastAsia="it-IT"/>
         </w:rPr>
-        <w:t>{</w:t>
-      </w:r>
-      <w:proofErr w:type="gramEnd"/>
-      <w:r>
-        <w:rPr>
-          <w:rFonts w:ascii="Courier New" w:eastAsia="Times New Roman" w:hAnsi="Courier New" w:cs="Courier New"/>
-          <w:b/>
-          <w:bCs/>
-          <w:color w:val="000000"/>
-          <w:szCs w:val="24"/>
-          <w:lang w:eastAsia="it-IT"/>
-        </w:rPr>
-        <w:t>}</w:t>
+        <w:t>{}</w:t>
       </w:r>
     </w:p>
     <w:p>
@@ -20349,7 +18848,6 @@
           <w:lang w:eastAsia="it-IT"/>
         </w:rPr>
       </w:pPr>
-      <w:proofErr w:type="gramStart"/>
       <w:r>
         <w:rPr>
           <w:rFonts w:ascii="Courier New" w:eastAsia="Times New Roman" w:hAnsi="Courier New" w:cs="Courier New"/>
@@ -20373,7 +18871,6 @@
         </w:rPr>
         <w:t>{</w:t>
       </w:r>
-      <w:proofErr w:type="gramEnd"/>
     </w:p>
     <w:p>
       <w:pPr>
@@ -20461,29 +18958,7 @@
           <w:szCs w:val="20"/>
           <w:lang w:eastAsia="it-IT"/>
         </w:rPr>
-        <w:t xml:space="preserve"> </w:t>
-      </w:r>
-      <w:proofErr w:type="gramStart"/>
-      <w:r>
-        <w:rPr>
-          <w:rFonts w:ascii="Courier New" w:eastAsia="Times New Roman" w:hAnsi="Courier New" w:cs="Courier New"/>
-          <w:color w:val="000000"/>
-          <w:sz w:val="20"/>
-          <w:szCs w:val="20"/>
-          <w:lang w:eastAsia="it-IT"/>
-        </w:rPr>
-        <w:t>y :</w:t>
-      </w:r>
-      <w:proofErr w:type="gramEnd"/>
-      <w:r>
-        <w:rPr>
-          <w:rFonts w:ascii="Courier New" w:eastAsia="Times New Roman" w:hAnsi="Courier New" w:cs="Courier New"/>
-          <w:color w:val="000000"/>
-          <w:sz w:val="20"/>
-          <w:szCs w:val="20"/>
-          <w:lang w:eastAsia="it-IT"/>
-        </w:rPr>
-        <w:t xml:space="preserve"> User </w:t>
+        <w:t xml:space="preserve"> y : User </w:t>
       </w:r>
       <w:r>
         <w:rPr>
@@ -20504,18 +18979,7 @@
           <w:szCs w:val="20"/>
           <w:lang w:eastAsia="it-IT"/>
         </w:rPr>
-        <w:t xml:space="preserve"> </w:t>
-      </w:r>
-      <w:proofErr w:type="spellStart"/>
-      <w:r>
-        <w:rPr>
-          <w:rFonts w:ascii="Courier New" w:eastAsia="Times New Roman" w:hAnsi="Courier New" w:cs="Courier New"/>
-          <w:color w:val="000000"/>
-          <w:sz w:val="20"/>
-          <w:szCs w:val="20"/>
-          <w:lang w:eastAsia="it-IT"/>
-        </w:rPr>
-        <w:t>x</w:t>
+        <w:t xml:space="preserve"> x</w:t>
       </w:r>
       <w:r>
         <w:rPr>
@@ -20536,52 +19000,29 @@
           <w:szCs w:val="20"/>
           <w:lang w:eastAsia="it-IT"/>
         </w:rPr>
+        <w:t>currentRide = y</w:t>
+      </w:r>
+      <w:r>
+        <w:rPr>
+          <w:rFonts w:ascii="Courier New" w:eastAsia="Times New Roman" w:hAnsi="Courier New" w:cs="Courier New"/>
+          <w:b/>
+          <w:bCs/>
+          <w:color w:val="000000"/>
+          <w:szCs w:val="24"/>
+          <w:lang w:eastAsia="it-IT"/>
+        </w:rPr>
+        <w:t>.</w:t>
+      </w:r>
+      <w:r>
+        <w:rPr>
+          <w:rFonts w:ascii="Courier New" w:eastAsia="Times New Roman" w:hAnsi="Courier New" w:cs="Courier New"/>
+          <w:color w:val="000000"/>
+          <w:sz w:val="20"/>
+          <w:szCs w:val="20"/>
+          <w:lang w:eastAsia="it-IT"/>
+        </w:rPr>
         <w:t>currentRide</w:t>
       </w:r>
-      <w:proofErr w:type="spellEnd"/>
-      <w:r>
-        <w:rPr>
-          <w:rFonts w:ascii="Courier New" w:eastAsia="Times New Roman" w:hAnsi="Courier New" w:cs="Courier New"/>
-          <w:color w:val="000000"/>
-          <w:sz w:val="20"/>
-          <w:szCs w:val="20"/>
-          <w:lang w:eastAsia="it-IT"/>
-        </w:rPr>
-        <w:t xml:space="preserve"> = </w:t>
-      </w:r>
-      <w:proofErr w:type="spellStart"/>
-      <w:r>
-        <w:rPr>
-          <w:rFonts w:ascii="Courier New" w:eastAsia="Times New Roman" w:hAnsi="Courier New" w:cs="Courier New"/>
-          <w:color w:val="000000"/>
-          <w:sz w:val="20"/>
-          <w:szCs w:val="20"/>
-          <w:lang w:eastAsia="it-IT"/>
-        </w:rPr>
-        <w:t>y</w:t>
-      </w:r>
-      <w:r>
-        <w:rPr>
-          <w:rFonts w:ascii="Courier New" w:eastAsia="Times New Roman" w:hAnsi="Courier New" w:cs="Courier New"/>
-          <w:b/>
-          <w:bCs/>
-          <w:color w:val="000000"/>
-          <w:szCs w:val="24"/>
-          <w:lang w:eastAsia="it-IT"/>
-        </w:rPr>
-        <w:t>.</w:t>
-      </w:r>
-      <w:r>
-        <w:rPr>
-          <w:rFonts w:ascii="Courier New" w:eastAsia="Times New Roman" w:hAnsi="Courier New" w:cs="Courier New"/>
-          <w:color w:val="000000"/>
-          <w:sz w:val="20"/>
-          <w:szCs w:val="20"/>
-          <w:lang w:eastAsia="it-IT"/>
-        </w:rPr>
-        <w:t>currentRide</w:t>
-      </w:r>
-      <w:proofErr w:type="spellEnd"/>
     </w:p>
     <w:p>
       <w:pPr>
@@ -20755,29 +19196,7 @@
           <w:szCs w:val="20"/>
           <w:lang w:eastAsia="it-IT"/>
         </w:rPr>
-        <w:t xml:space="preserve"> </w:t>
-      </w:r>
-      <w:proofErr w:type="gramStart"/>
-      <w:r>
-        <w:rPr>
-          <w:rFonts w:ascii="Courier New" w:eastAsia="Times New Roman" w:hAnsi="Courier New" w:cs="Courier New"/>
-          <w:color w:val="000000"/>
-          <w:sz w:val="20"/>
-          <w:szCs w:val="20"/>
-          <w:lang w:eastAsia="it-IT"/>
-        </w:rPr>
-        <w:t>r:Ride</w:t>
-      </w:r>
-      <w:proofErr w:type="gramEnd"/>
-      <w:r>
-        <w:rPr>
-          <w:rFonts w:ascii="Courier New" w:eastAsia="Times New Roman" w:hAnsi="Courier New" w:cs="Courier New"/>
-          <w:color w:val="000000"/>
-          <w:sz w:val="20"/>
-          <w:szCs w:val="20"/>
-          <w:lang w:eastAsia="it-IT"/>
-        </w:rPr>
-        <w:t xml:space="preserve"> </w:t>
+        <w:t xml:space="preserve"> r:Ride </w:t>
       </w:r>
       <w:r>
         <w:rPr>
@@ -20820,18 +19239,7 @@
           <w:szCs w:val="20"/>
           <w:lang w:eastAsia="it-IT"/>
         </w:rPr>
-        <w:t xml:space="preserve"> </w:t>
-      </w:r>
-      <w:proofErr w:type="spellStart"/>
-      <w:r>
-        <w:rPr>
-          <w:rFonts w:ascii="Courier New" w:eastAsia="Times New Roman" w:hAnsi="Courier New" w:cs="Courier New"/>
-          <w:color w:val="000000"/>
-          <w:sz w:val="20"/>
-          <w:szCs w:val="20"/>
-          <w:lang w:eastAsia="it-IT"/>
-        </w:rPr>
-        <w:t>u</w:t>
+        <w:t xml:space="preserve"> u</w:t>
       </w:r>
       <w:r>
         <w:rPr>
@@ -20852,18 +19260,7 @@
           <w:szCs w:val="20"/>
           <w:lang w:eastAsia="it-IT"/>
         </w:rPr>
-        <w:t>ridesHistory</w:t>
-      </w:r>
-      <w:proofErr w:type="spellEnd"/>
-      <w:r>
-        <w:rPr>
-          <w:rFonts w:ascii="Courier New" w:eastAsia="Times New Roman" w:hAnsi="Courier New" w:cs="Courier New"/>
-          <w:color w:val="000000"/>
-          <w:sz w:val="20"/>
-          <w:szCs w:val="20"/>
-          <w:lang w:eastAsia="it-IT"/>
-        </w:rPr>
-        <w:t xml:space="preserve"> </w:t>
+        <w:t xml:space="preserve">ridesHistory </w:t>
       </w:r>
       <w:r>
         <w:rPr>
@@ -20885,18 +19282,7 @@
           <w:szCs w:val="20"/>
           <w:lang w:eastAsia="it-IT"/>
         </w:rPr>
-        <w:t xml:space="preserve"> </w:t>
-      </w:r>
-      <w:proofErr w:type="spellStart"/>
-      <w:r>
-        <w:rPr>
-          <w:rFonts w:ascii="Courier New" w:eastAsia="Times New Roman" w:hAnsi="Courier New" w:cs="Courier New"/>
-          <w:color w:val="000000"/>
-          <w:sz w:val="20"/>
-          <w:szCs w:val="20"/>
-          <w:lang w:eastAsia="it-IT"/>
-        </w:rPr>
-        <w:t>r</w:t>
+        <w:t xml:space="preserve"> r</w:t>
       </w:r>
       <w:r>
         <w:rPr>
@@ -20917,20 +19303,8 @@
           <w:szCs w:val="20"/>
           <w:lang w:eastAsia="it-IT"/>
         </w:rPr>
-        <w:t>billStatus</w:t>
-      </w:r>
-      <w:proofErr w:type="spellEnd"/>
-      <w:r>
-        <w:rPr>
-          <w:rFonts w:ascii="Courier New" w:eastAsia="Times New Roman" w:hAnsi="Courier New" w:cs="Courier New"/>
-          <w:color w:val="000000"/>
-          <w:sz w:val="20"/>
-          <w:szCs w:val="20"/>
-          <w:lang w:eastAsia="it-IT"/>
-        </w:rPr>
-        <w:t xml:space="preserve"> != </w:t>
-      </w:r>
-      <w:proofErr w:type="spellStart"/>
+        <w:t xml:space="preserve">billStatus != </w:t>
+      </w:r>
       <w:r>
         <w:rPr>
           <w:rFonts w:ascii="Courier New" w:eastAsia="Times New Roman" w:hAnsi="Courier New" w:cs="Courier New"/>
@@ -20939,18 +19313,7 @@
           <w:szCs w:val="20"/>
           <w:lang w:val="it-IT" w:eastAsia="it-IT"/>
         </w:rPr>
-        <w:t>Paid</w:t>
-      </w:r>
-      <w:proofErr w:type="spellEnd"/>
-      <w:r>
-        <w:rPr>
-          <w:rFonts w:ascii="Courier New" w:eastAsia="Times New Roman" w:hAnsi="Courier New" w:cs="Courier New"/>
-          <w:color w:val="000000"/>
-          <w:sz w:val="20"/>
-          <w:szCs w:val="20"/>
-          <w:lang w:val="it-IT" w:eastAsia="it-IT"/>
-        </w:rPr>
-        <w:t>)</w:t>
+        <w:t>Paid)</w:t>
       </w:r>
     </w:p>
     <w:p>
@@ -21005,7 +19368,6 @@
           <w:lang w:eastAsia="it-IT"/>
         </w:rPr>
       </w:pPr>
-      <w:proofErr w:type="gramStart"/>
       <w:r>
         <w:rPr>
           <w:rFonts w:ascii="Courier New" w:eastAsia="Times New Roman" w:hAnsi="Courier New" w:cs="Courier New"/>
@@ -21030,7 +19392,6 @@
         </w:rPr>
         <w:t>{</w:t>
       </w:r>
-      <w:proofErr w:type="gramEnd"/>
     </w:p>
     <w:p>
       <w:pPr>
@@ -21075,29 +19436,7 @@
           <w:szCs w:val="20"/>
           <w:lang w:eastAsia="it-IT"/>
         </w:rPr>
-        <w:t xml:space="preserve"> </w:t>
-      </w:r>
-      <w:proofErr w:type="gramStart"/>
-      <w:r>
-        <w:rPr>
-          <w:rFonts w:ascii="Courier New" w:eastAsia="Times New Roman" w:hAnsi="Courier New" w:cs="Courier New"/>
-          <w:color w:val="000000"/>
-          <w:sz w:val="20"/>
-          <w:szCs w:val="20"/>
-          <w:lang w:eastAsia="it-IT"/>
-        </w:rPr>
-        <w:t>u :</w:t>
-      </w:r>
-      <w:proofErr w:type="gramEnd"/>
-      <w:r>
-        <w:rPr>
-          <w:rFonts w:ascii="Courier New" w:eastAsia="Times New Roman" w:hAnsi="Courier New" w:cs="Courier New"/>
-          <w:color w:val="000000"/>
-          <w:sz w:val="20"/>
-          <w:szCs w:val="20"/>
-          <w:lang w:eastAsia="it-IT"/>
-        </w:rPr>
-        <w:t xml:space="preserve"> User </w:t>
+        <w:t xml:space="preserve"> u : User </w:t>
       </w:r>
       <w:r>
         <w:rPr>
@@ -21140,18 +19479,7 @@
           <w:szCs w:val="20"/>
           <w:lang w:eastAsia="it-IT"/>
         </w:rPr>
-        <w:t xml:space="preserve"> </w:t>
-      </w:r>
-      <w:proofErr w:type="spellStart"/>
-      <w:r>
-        <w:rPr>
-          <w:rFonts w:ascii="Courier New" w:eastAsia="Times New Roman" w:hAnsi="Courier New" w:cs="Courier New"/>
-          <w:color w:val="000000"/>
-          <w:sz w:val="20"/>
-          <w:szCs w:val="20"/>
-          <w:lang w:eastAsia="it-IT"/>
-        </w:rPr>
-        <w:t>PowerEnjoy</w:t>
+        <w:t xml:space="preserve"> PowerEnjoy</w:t>
       </w:r>
       <w:r>
         <w:rPr>
@@ -21174,7 +19502,6 @@
         </w:rPr>
         <w:t>registeredUsers</w:t>
       </w:r>
-      <w:proofErr w:type="spellEnd"/>
     </w:p>
     <w:p>
       <w:pPr>
@@ -21214,7 +19541,6 @@
           <w:lang w:eastAsia="it-IT"/>
         </w:rPr>
       </w:pPr>
-      <w:proofErr w:type="gramStart"/>
       <w:r>
         <w:rPr>
           <w:rFonts w:ascii="Courier New" w:eastAsia="Times New Roman" w:hAnsi="Courier New" w:cs="Courier New"/>
@@ -21238,7 +19564,6 @@
         </w:rPr>
         <w:t>{</w:t>
       </w:r>
-      <w:proofErr w:type="gramEnd"/>
     </w:p>
     <w:p>
       <w:pPr>
@@ -21283,51 +19608,7 @@
           <w:szCs w:val="20"/>
           <w:lang w:eastAsia="it-IT"/>
         </w:rPr>
-        <w:t xml:space="preserve"> </w:t>
-      </w:r>
-      <w:proofErr w:type="gramStart"/>
-      <w:r>
-        <w:rPr>
-          <w:rFonts w:ascii="Courier New" w:eastAsia="Times New Roman" w:hAnsi="Courier New" w:cs="Courier New"/>
-          <w:color w:val="000000"/>
-          <w:sz w:val="20"/>
-          <w:szCs w:val="20"/>
-          <w:lang w:eastAsia="it-IT"/>
-        </w:rPr>
-        <w:t>us :</w:t>
-      </w:r>
-      <w:proofErr w:type="gramEnd"/>
-      <w:r>
-        <w:rPr>
-          <w:rFonts w:ascii="Courier New" w:eastAsia="Times New Roman" w:hAnsi="Courier New" w:cs="Courier New"/>
-          <w:color w:val="000000"/>
-          <w:sz w:val="20"/>
-          <w:szCs w:val="20"/>
-          <w:lang w:eastAsia="it-IT"/>
-        </w:rPr>
-        <w:t xml:space="preserve"> </w:t>
-      </w:r>
-      <w:proofErr w:type="spellStart"/>
-      <w:r>
-        <w:rPr>
-          <w:rFonts w:ascii="Courier New" w:eastAsia="Times New Roman" w:hAnsi="Courier New" w:cs="Courier New"/>
-          <w:color w:val="000000"/>
-          <w:sz w:val="20"/>
-          <w:szCs w:val="20"/>
-          <w:lang w:eastAsia="it-IT"/>
-        </w:rPr>
-        <w:t>UserStatus</w:t>
-      </w:r>
-      <w:proofErr w:type="spellEnd"/>
-      <w:r>
-        <w:rPr>
-          <w:rFonts w:ascii="Courier New" w:eastAsia="Times New Roman" w:hAnsi="Courier New" w:cs="Courier New"/>
-          <w:color w:val="000000"/>
-          <w:sz w:val="20"/>
-          <w:szCs w:val="20"/>
-          <w:lang w:eastAsia="it-IT"/>
-        </w:rPr>
-        <w:t xml:space="preserve"> </w:t>
+        <w:t xml:space="preserve"> us : UserStatus </w:t>
       </w:r>
       <w:r>
         <w:rPr>
@@ -21370,18 +19651,7 @@
           <w:szCs w:val="20"/>
           <w:lang w:eastAsia="it-IT"/>
         </w:rPr>
-        <w:t xml:space="preserve"> </w:t>
-      </w:r>
-      <w:proofErr w:type="spellStart"/>
-      <w:r>
-        <w:rPr>
-          <w:rFonts w:ascii="Courier New" w:eastAsia="Times New Roman" w:hAnsi="Courier New" w:cs="Courier New"/>
-          <w:color w:val="000000"/>
-          <w:sz w:val="20"/>
-          <w:szCs w:val="20"/>
-          <w:lang w:eastAsia="it-IT"/>
-        </w:rPr>
-        <w:t>User</w:t>
+        <w:t xml:space="preserve"> User</w:t>
       </w:r>
       <w:r>
         <w:rPr>
@@ -21404,7 +19674,6 @@
         </w:rPr>
         <w:t>status</w:t>
       </w:r>
-      <w:proofErr w:type="spellEnd"/>
     </w:p>
     <w:p>
       <w:pPr>
@@ -21444,7 +19713,6 @@
           <w:lang w:eastAsia="it-IT"/>
         </w:rPr>
       </w:pPr>
-      <w:proofErr w:type="gramStart"/>
       <w:r>
         <w:rPr>
           <w:rFonts w:ascii="Courier New" w:eastAsia="Times New Roman" w:hAnsi="Courier New" w:cs="Courier New"/>
@@ -21468,7 +19736,6 @@
         </w:rPr>
         <w:t>{</w:t>
       </w:r>
-      <w:proofErr w:type="gramEnd"/>
     </w:p>
     <w:p>
       <w:pPr>
@@ -21513,29 +19780,7 @@
           <w:szCs w:val="20"/>
           <w:lang w:eastAsia="it-IT"/>
         </w:rPr>
-        <w:t xml:space="preserve"> </w:t>
-      </w:r>
-      <w:proofErr w:type="gramStart"/>
-      <w:r>
-        <w:rPr>
-          <w:rFonts w:ascii="Courier New" w:eastAsia="Times New Roman" w:hAnsi="Courier New" w:cs="Courier New"/>
-          <w:color w:val="000000"/>
-          <w:sz w:val="20"/>
-          <w:szCs w:val="20"/>
-          <w:lang w:eastAsia="it-IT"/>
-        </w:rPr>
-        <w:t>c :</w:t>
-      </w:r>
-      <w:proofErr w:type="gramEnd"/>
-      <w:r>
-        <w:rPr>
-          <w:rFonts w:ascii="Courier New" w:eastAsia="Times New Roman" w:hAnsi="Courier New" w:cs="Courier New"/>
-          <w:color w:val="000000"/>
-          <w:sz w:val="20"/>
-          <w:szCs w:val="20"/>
-          <w:lang w:eastAsia="it-IT"/>
-        </w:rPr>
-        <w:t xml:space="preserve"> Car </w:t>
+        <w:t xml:space="preserve"> c : Car </w:t>
       </w:r>
       <w:r>
         <w:rPr>
@@ -21578,18 +19823,7 @@
           <w:szCs w:val="20"/>
           <w:lang w:eastAsia="it-IT"/>
         </w:rPr>
-        <w:t xml:space="preserve"> </w:t>
-      </w:r>
-      <w:proofErr w:type="spellStart"/>
-      <w:r>
-        <w:rPr>
-          <w:rFonts w:ascii="Courier New" w:eastAsia="Times New Roman" w:hAnsi="Courier New" w:cs="Courier New"/>
-          <w:color w:val="000000"/>
-          <w:sz w:val="20"/>
-          <w:szCs w:val="20"/>
-          <w:lang w:eastAsia="it-IT"/>
-        </w:rPr>
-        <w:t>PowerEnjoy</w:t>
+        <w:t xml:space="preserve"> PowerEnjoy</w:t>
       </w:r>
       <w:r>
         <w:rPr>
@@ -21612,7 +19846,6 @@
         </w:rPr>
         <w:t>cars</w:t>
       </w:r>
-      <w:proofErr w:type="spellEnd"/>
     </w:p>
     <w:p>
       <w:pPr>
@@ -21729,63 +19962,7 @@
           <w:szCs w:val="20"/>
           <w:lang w:eastAsia="it-IT"/>
         </w:rPr>
-        <w:t xml:space="preserve"> </w:t>
-      </w:r>
-      <w:proofErr w:type="spellStart"/>
-      <w:proofErr w:type="gramStart"/>
-      <w:r>
-        <w:rPr>
-          <w:rFonts w:ascii="Courier New" w:eastAsia="Times New Roman" w:hAnsi="Courier New" w:cs="Courier New"/>
-          <w:color w:val="000000"/>
-          <w:sz w:val="20"/>
-          <w:szCs w:val="20"/>
-          <w:lang w:eastAsia="it-IT"/>
-        </w:rPr>
-        <w:t>sa</w:t>
-      </w:r>
-      <w:proofErr w:type="spellEnd"/>
-      <w:r>
-        <w:rPr>
-          <w:rFonts w:ascii="Courier New" w:eastAsia="Times New Roman" w:hAnsi="Courier New" w:cs="Courier New"/>
-          <w:color w:val="000000"/>
-          <w:sz w:val="20"/>
-          <w:szCs w:val="20"/>
-          <w:lang w:eastAsia="it-IT"/>
-        </w:rPr>
-        <w:t xml:space="preserve"> :</w:t>
-      </w:r>
-      <w:proofErr w:type="gramEnd"/>
-      <w:r>
-        <w:rPr>
-          <w:rFonts w:ascii="Courier New" w:eastAsia="Times New Roman" w:hAnsi="Courier New" w:cs="Courier New"/>
-          <w:color w:val="000000"/>
-          <w:sz w:val="20"/>
-          <w:szCs w:val="20"/>
-          <w:lang w:eastAsia="it-IT"/>
-        </w:rPr>
-        <w:t xml:space="preserve"> </w:t>
-      </w:r>
-      <w:proofErr w:type="spellStart"/>
-      <w:r>
-        <w:rPr>
-          <w:rFonts w:ascii="Courier New" w:eastAsia="Times New Roman" w:hAnsi="Courier New" w:cs="Courier New"/>
-          <w:color w:val="000000"/>
-          <w:sz w:val="20"/>
-          <w:szCs w:val="20"/>
-          <w:lang w:eastAsia="it-IT"/>
-        </w:rPr>
-        <w:t>SafeArea</w:t>
-      </w:r>
-      <w:proofErr w:type="spellEnd"/>
-      <w:r>
-        <w:rPr>
-          <w:rFonts w:ascii="Courier New" w:eastAsia="Times New Roman" w:hAnsi="Courier New" w:cs="Courier New"/>
-          <w:color w:val="000000"/>
-          <w:sz w:val="20"/>
-          <w:szCs w:val="20"/>
-          <w:lang w:eastAsia="it-IT"/>
-        </w:rPr>
-        <w:t xml:space="preserve"> </w:t>
+        <w:t xml:space="preserve"> sa : SafeArea </w:t>
       </w:r>
       <w:r>
         <w:rPr>
@@ -21806,29 +19983,7 @@
           <w:szCs w:val="20"/>
           <w:lang w:eastAsia="it-IT"/>
         </w:rPr>
-        <w:t xml:space="preserve"> </w:t>
-      </w:r>
-      <w:proofErr w:type="spellStart"/>
-      <w:r>
-        <w:rPr>
-          <w:rFonts w:ascii="Courier New" w:eastAsia="Times New Roman" w:hAnsi="Courier New" w:cs="Courier New"/>
-          <w:color w:val="000000"/>
-          <w:sz w:val="20"/>
-          <w:szCs w:val="20"/>
-          <w:lang w:eastAsia="it-IT"/>
-        </w:rPr>
-        <w:t>sa</w:t>
-      </w:r>
-      <w:proofErr w:type="spellEnd"/>
-      <w:r>
-        <w:rPr>
-          <w:rFonts w:ascii="Courier New" w:eastAsia="Times New Roman" w:hAnsi="Courier New" w:cs="Courier New"/>
-          <w:color w:val="000000"/>
-          <w:sz w:val="20"/>
-          <w:szCs w:val="20"/>
-          <w:lang w:eastAsia="it-IT"/>
-        </w:rPr>
-        <w:t xml:space="preserve"> </w:t>
+        <w:t xml:space="preserve"> sa </w:t>
       </w:r>
       <w:r>
         <w:rPr>
@@ -21850,18 +20005,7 @@
           <w:szCs w:val="20"/>
           <w:lang w:eastAsia="it-IT"/>
         </w:rPr>
-        <w:t xml:space="preserve"> </w:t>
-      </w:r>
-      <w:proofErr w:type="spellStart"/>
-      <w:r>
-        <w:rPr>
-          <w:rFonts w:ascii="Courier New" w:eastAsia="Times New Roman" w:hAnsi="Courier New" w:cs="Courier New"/>
-          <w:color w:val="000000"/>
-          <w:sz w:val="20"/>
-          <w:szCs w:val="20"/>
-          <w:lang w:eastAsia="it-IT"/>
-        </w:rPr>
-        <w:t>PowerEnjoy</w:t>
+        <w:t xml:space="preserve"> PowerEnjoy</w:t>
       </w:r>
       <w:r>
         <w:rPr>
@@ -21884,7 +20028,6 @@
         </w:rPr>
         <w:t>safeAreas</w:t>
       </w:r>
-      <w:proofErr w:type="spellEnd"/>
     </w:p>
     <w:p>
       <w:pPr>
@@ -21938,7 +20081,6 @@
           <w:lang w:eastAsia="it-IT"/>
         </w:rPr>
       </w:pPr>
-      <w:proofErr w:type="gramStart"/>
       <w:r>
         <w:rPr>
           <w:rFonts w:ascii="Courier New" w:eastAsia="Times New Roman" w:hAnsi="Courier New" w:cs="Courier New"/>
@@ -21962,7 +20104,6 @@
         </w:rPr>
         <w:t>{</w:t>
       </w:r>
-      <w:proofErr w:type="gramEnd"/>
     </w:p>
     <w:p>
       <w:pPr>
@@ -22007,63 +20148,7 @@
           <w:szCs w:val="20"/>
           <w:lang w:eastAsia="it-IT"/>
         </w:rPr>
-        <w:t xml:space="preserve"> </w:t>
-      </w:r>
-      <w:proofErr w:type="spellStart"/>
-      <w:proofErr w:type="gramStart"/>
-      <w:r>
-        <w:rPr>
-          <w:rFonts w:ascii="Courier New" w:eastAsia="Times New Roman" w:hAnsi="Courier New" w:cs="Courier New"/>
-          <w:color w:val="000000"/>
-          <w:sz w:val="20"/>
-          <w:szCs w:val="20"/>
-          <w:lang w:eastAsia="it-IT"/>
-        </w:rPr>
-        <w:t>cs</w:t>
-      </w:r>
-      <w:proofErr w:type="spellEnd"/>
-      <w:r>
-        <w:rPr>
-          <w:rFonts w:ascii="Courier New" w:eastAsia="Times New Roman" w:hAnsi="Courier New" w:cs="Courier New"/>
-          <w:color w:val="000000"/>
-          <w:sz w:val="20"/>
-          <w:szCs w:val="20"/>
-          <w:lang w:eastAsia="it-IT"/>
-        </w:rPr>
-        <w:t xml:space="preserve"> :</w:t>
-      </w:r>
-      <w:proofErr w:type="gramEnd"/>
-      <w:r>
-        <w:rPr>
-          <w:rFonts w:ascii="Courier New" w:eastAsia="Times New Roman" w:hAnsi="Courier New" w:cs="Courier New"/>
-          <w:color w:val="000000"/>
-          <w:sz w:val="20"/>
-          <w:szCs w:val="20"/>
-          <w:lang w:eastAsia="it-IT"/>
-        </w:rPr>
-        <w:t xml:space="preserve"> </w:t>
-      </w:r>
-      <w:proofErr w:type="spellStart"/>
-      <w:r>
-        <w:rPr>
-          <w:rFonts w:ascii="Courier New" w:eastAsia="Times New Roman" w:hAnsi="Courier New" w:cs="Courier New"/>
-          <w:color w:val="000000"/>
-          <w:sz w:val="20"/>
-          <w:szCs w:val="20"/>
-          <w:lang w:eastAsia="it-IT"/>
-        </w:rPr>
-        <w:t>ChargingStation</w:t>
-      </w:r>
-      <w:proofErr w:type="spellEnd"/>
-      <w:r>
-        <w:rPr>
-          <w:rFonts w:ascii="Courier New" w:eastAsia="Times New Roman" w:hAnsi="Courier New" w:cs="Courier New"/>
-          <w:color w:val="000000"/>
-          <w:sz w:val="20"/>
-          <w:szCs w:val="20"/>
-          <w:lang w:eastAsia="it-IT"/>
-        </w:rPr>
-        <w:t xml:space="preserve"> </w:t>
+        <w:t xml:space="preserve"> cs : ChargingStation </w:t>
       </w:r>
       <w:r>
         <w:rPr>
@@ -22084,29 +20169,7 @@
           <w:szCs w:val="20"/>
           <w:lang w:eastAsia="it-IT"/>
         </w:rPr>
-        <w:t xml:space="preserve"> </w:t>
-      </w:r>
-      <w:proofErr w:type="spellStart"/>
-      <w:r>
-        <w:rPr>
-          <w:rFonts w:ascii="Courier New" w:eastAsia="Times New Roman" w:hAnsi="Courier New" w:cs="Courier New"/>
-          <w:color w:val="000000"/>
-          <w:sz w:val="20"/>
-          <w:szCs w:val="20"/>
-          <w:lang w:eastAsia="it-IT"/>
-        </w:rPr>
-        <w:t>cs</w:t>
-      </w:r>
-      <w:proofErr w:type="spellEnd"/>
-      <w:r>
-        <w:rPr>
-          <w:rFonts w:ascii="Courier New" w:eastAsia="Times New Roman" w:hAnsi="Courier New" w:cs="Courier New"/>
-          <w:color w:val="000000"/>
-          <w:sz w:val="20"/>
-          <w:szCs w:val="20"/>
-          <w:lang w:eastAsia="it-IT"/>
-        </w:rPr>
-        <w:t xml:space="preserve"> </w:t>
+        <w:t xml:space="preserve"> cs </w:t>
       </w:r>
       <w:r>
         <w:rPr>
@@ -22128,18 +20191,7 @@
           <w:szCs w:val="20"/>
           <w:lang w:eastAsia="it-IT"/>
         </w:rPr>
-        <w:t xml:space="preserve"> </w:t>
-      </w:r>
-      <w:proofErr w:type="spellStart"/>
-      <w:r>
-        <w:rPr>
-          <w:rFonts w:ascii="Courier New" w:eastAsia="Times New Roman" w:hAnsi="Courier New" w:cs="Courier New"/>
-          <w:color w:val="000000"/>
-          <w:sz w:val="20"/>
-          <w:szCs w:val="20"/>
-          <w:lang w:eastAsia="it-IT"/>
-        </w:rPr>
-        <w:t>PowerEnjoy</w:t>
+        <w:t xml:space="preserve"> PowerEnjoy</w:t>
       </w:r>
       <w:r>
         <w:rPr>
@@ -22162,7 +20214,6 @@
         </w:rPr>
         <w:t>chargingStations</w:t>
       </w:r>
-      <w:proofErr w:type="spellEnd"/>
     </w:p>
     <w:p>
       <w:pPr>
@@ -22315,18 +20366,7 @@
           <w:szCs w:val="20"/>
           <w:lang w:eastAsia="it-IT"/>
         </w:rPr>
-        <w:t xml:space="preserve"> p</w:t>
-      </w:r>
-      <w:proofErr w:type="gramStart"/>
-      <w:r>
-        <w:rPr>
-          <w:rFonts w:ascii="Courier New" w:eastAsia="Times New Roman" w:hAnsi="Courier New" w:cs="Courier New"/>
-          <w:color w:val="000000"/>
-          <w:sz w:val="20"/>
-          <w:szCs w:val="20"/>
-          <w:lang w:eastAsia="it-IT"/>
-        </w:rPr>
-        <w:t>1</w:t>
+        <w:t xml:space="preserve"> p1</w:t>
       </w:r>
       <w:r>
         <w:rPr>
@@ -22347,18 +20387,7 @@
           <w:szCs w:val="20"/>
           <w:lang w:eastAsia="it-IT"/>
         </w:rPr>
-        <w:t>p</w:t>
-      </w:r>
-      <w:proofErr w:type="gramEnd"/>
-      <w:r>
-        <w:rPr>
-          <w:rFonts w:ascii="Courier New" w:eastAsia="Times New Roman" w:hAnsi="Courier New" w:cs="Courier New"/>
-          <w:color w:val="000000"/>
-          <w:sz w:val="20"/>
-          <w:szCs w:val="20"/>
-          <w:lang w:eastAsia="it-IT"/>
-        </w:rPr>
-        <w:t>2 : Position</w:t>
+        <w:t>p2 : Position</w:t>
       </w:r>
       <w:r>
         <w:rPr>
@@ -22540,7 +20569,6 @@
           <w:lang w:eastAsia="it-IT"/>
         </w:rPr>
       </w:pPr>
-      <w:proofErr w:type="gramStart"/>
       <w:r>
         <w:rPr>
           <w:rFonts w:ascii="Courier New" w:eastAsia="Times New Roman" w:hAnsi="Courier New" w:cs="Courier New"/>
@@ -22564,7 +20592,6 @@
         </w:rPr>
         <w:t>{</w:t>
       </w:r>
-      <w:proofErr w:type="gramEnd"/>
     </w:p>
     <w:p>
       <w:pPr>
@@ -22642,21 +20669,8 @@
           <w:szCs w:val="20"/>
           <w:lang w:eastAsia="it-IT"/>
         </w:rPr>
-        <w:t xml:space="preserve"> sa2: </w:t>
-      </w:r>
-      <w:proofErr w:type="spellStart"/>
-      <w:proofErr w:type="gramStart"/>
-      <w:r>
-        <w:rPr>
-          <w:rFonts w:ascii="Courier New" w:eastAsia="Times New Roman" w:hAnsi="Courier New" w:cs="Courier New"/>
-          <w:color w:val="000000"/>
-          <w:sz w:val="20"/>
-          <w:szCs w:val="20"/>
-          <w:lang w:eastAsia="it-IT"/>
-        </w:rPr>
-        <w:t>SafeArea</w:t>
-      </w:r>
-      <w:proofErr w:type="spellEnd"/>
+        <w:t xml:space="preserve"> sa2: SafeArea</w:t>
+      </w:r>
       <w:r>
         <w:rPr>
           <w:rFonts w:ascii="Courier New" w:eastAsia="Times New Roman" w:hAnsi="Courier New" w:cs="Courier New"/>
@@ -22676,18 +20690,7 @@
           <w:szCs w:val="20"/>
           <w:lang w:eastAsia="it-IT"/>
         </w:rPr>
-        <w:t xml:space="preserve">  p</w:t>
-      </w:r>
-      <w:proofErr w:type="gramEnd"/>
-      <w:r>
-        <w:rPr>
-          <w:rFonts w:ascii="Courier New" w:eastAsia="Times New Roman" w:hAnsi="Courier New" w:cs="Courier New"/>
-          <w:color w:val="000000"/>
-          <w:sz w:val="20"/>
-          <w:szCs w:val="20"/>
-          <w:lang w:eastAsia="it-IT"/>
-        </w:rPr>
-        <w:t>: Position</w:t>
+        <w:t xml:space="preserve">  p: Position</w:t>
       </w:r>
       <w:r>
         <w:rPr>
@@ -22871,7 +20874,6 @@
           <w:lang w:eastAsia="it-IT"/>
         </w:rPr>
       </w:pPr>
-      <w:proofErr w:type="gramStart"/>
       <w:r>
         <w:rPr>
           <w:rFonts w:ascii="Courier New" w:eastAsia="Times New Roman" w:hAnsi="Courier New" w:cs="Courier New"/>
@@ -22895,7 +20897,6 @@
         </w:rPr>
         <w:t>{</w:t>
       </w:r>
-      <w:proofErr w:type="gramEnd"/>
     </w:p>
     <w:p>
       <w:pPr>
@@ -22973,21 +20974,8 @@
           <w:szCs w:val="20"/>
           <w:lang w:eastAsia="it-IT"/>
         </w:rPr>
-        <w:t xml:space="preserve"> cs2: </w:t>
-      </w:r>
-      <w:proofErr w:type="spellStart"/>
-      <w:proofErr w:type="gramStart"/>
-      <w:r>
-        <w:rPr>
-          <w:rFonts w:ascii="Courier New" w:eastAsia="Times New Roman" w:hAnsi="Courier New" w:cs="Courier New"/>
-          <w:color w:val="000000"/>
-          <w:sz w:val="20"/>
-          <w:szCs w:val="20"/>
-          <w:lang w:eastAsia="it-IT"/>
-        </w:rPr>
-        <w:t>ChargingStation</w:t>
-      </w:r>
-      <w:proofErr w:type="spellEnd"/>
+        <w:t xml:space="preserve"> cs2: ChargingStation</w:t>
+      </w:r>
       <w:r>
         <w:rPr>
           <w:rFonts w:ascii="Courier New" w:eastAsia="Times New Roman" w:hAnsi="Courier New" w:cs="Courier New"/>
@@ -23007,18 +20995,7 @@
           <w:szCs w:val="20"/>
           <w:lang w:eastAsia="it-IT"/>
         </w:rPr>
-        <w:t xml:space="preserve">  p</w:t>
-      </w:r>
-      <w:proofErr w:type="gramEnd"/>
-      <w:r>
-        <w:rPr>
-          <w:rFonts w:ascii="Courier New" w:eastAsia="Times New Roman" w:hAnsi="Courier New" w:cs="Courier New"/>
-          <w:color w:val="000000"/>
-          <w:sz w:val="20"/>
-          <w:szCs w:val="20"/>
-          <w:lang w:eastAsia="it-IT"/>
-        </w:rPr>
-        <w:t>: Position</w:t>
+        <w:t xml:space="preserve">  p: Position</w:t>
       </w:r>
       <w:r>
         <w:rPr>
@@ -23158,7 +21135,6 @@
           <w:lang w:eastAsia="it-IT"/>
         </w:rPr>
       </w:pPr>
-      <w:proofErr w:type="gramStart"/>
       <w:r>
         <w:rPr>
           <w:rFonts w:ascii="Courier New" w:eastAsia="Times New Roman" w:hAnsi="Courier New" w:cs="Courier New"/>
@@ -23182,7 +21158,6 @@
         </w:rPr>
         <w:t>{</w:t>
       </w:r>
-      <w:proofErr w:type="gramEnd"/>
     </w:p>
     <w:p>
       <w:pPr>
@@ -23260,18 +21235,7 @@
           <w:szCs w:val="20"/>
           <w:lang w:eastAsia="it-IT"/>
         </w:rPr>
-        <w:t xml:space="preserve"> </w:t>
-      </w:r>
-      <w:proofErr w:type="spellStart"/>
-      <w:r>
-        <w:rPr>
-          <w:rFonts w:ascii="Courier New" w:eastAsia="Times New Roman" w:hAnsi="Courier New" w:cs="Courier New"/>
-          <w:color w:val="000000"/>
-          <w:sz w:val="20"/>
-          <w:szCs w:val="20"/>
-          <w:lang w:eastAsia="it-IT"/>
-        </w:rPr>
-        <w:t>SafeArea</w:t>
+        <w:t xml:space="preserve"> SafeArea</w:t>
       </w:r>
       <w:r>
         <w:rPr>
@@ -23292,18 +21256,7 @@
           <w:szCs w:val="20"/>
           <w:lang w:eastAsia="it-IT"/>
         </w:rPr>
-        <w:t>area</w:t>
-      </w:r>
-      <w:proofErr w:type="spellEnd"/>
-      <w:r>
-        <w:rPr>
-          <w:rFonts w:ascii="Courier New" w:eastAsia="Times New Roman" w:hAnsi="Courier New" w:cs="Courier New"/>
-          <w:color w:val="000000"/>
-          <w:sz w:val="20"/>
-          <w:szCs w:val="20"/>
-          <w:lang w:eastAsia="it-IT"/>
-        </w:rPr>
-        <w:t xml:space="preserve"> </w:t>
+        <w:t xml:space="preserve">area </w:t>
       </w:r>
       <w:r>
         <w:rPr>
@@ -23347,18 +21300,7 @@
           <w:szCs w:val="20"/>
           <w:lang w:eastAsia="it-IT"/>
         </w:rPr>
-        <w:t xml:space="preserve"> </w:t>
-      </w:r>
-      <w:proofErr w:type="spellStart"/>
-      <w:r>
-        <w:rPr>
-          <w:rFonts w:ascii="Courier New" w:eastAsia="Times New Roman" w:hAnsi="Courier New" w:cs="Courier New"/>
-          <w:color w:val="000000"/>
-          <w:sz w:val="20"/>
-          <w:szCs w:val="20"/>
-          <w:lang w:eastAsia="it-IT"/>
-        </w:rPr>
-        <w:t>Car</w:t>
+        <w:t xml:space="preserve"> Car</w:t>
       </w:r>
       <w:r>
         <w:rPr>
@@ -23379,18 +21321,7 @@
           <w:szCs w:val="20"/>
           <w:lang w:eastAsia="it-IT"/>
         </w:rPr>
-        <w:t>position</w:t>
-      </w:r>
-      <w:proofErr w:type="spellEnd"/>
-      <w:r>
-        <w:rPr>
-          <w:rFonts w:ascii="Courier New" w:eastAsia="Times New Roman" w:hAnsi="Courier New" w:cs="Courier New"/>
-          <w:color w:val="000000"/>
-          <w:sz w:val="20"/>
-          <w:szCs w:val="20"/>
-          <w:lang w:eastAsia="it-IT"/>
-        </w:rPr>
-        <w:t xml:space="preserve"> </w:t>
+        <w:t xml:space="preserve">position </w:t>
       </w:r>
       <w:r>
         <w:rPr>
@@ -23412,18 +21343,7 @@
           <w:szCs w:val="20"/>
           <w:lang w:eastAsia="it-IT"/>
         </w:rPr>
-        <w:t xml:space="preserve"> p = </w:t>
-      </w:r>
-      <w:proofErr w:type="spellStart"/>
-      <w:r>
-        <w:rPr>
-          <w:rFonts w:ascii="Courier New" w:eastAsia="Times New Roman" w:hAnsi="Courier New" w:cs="Courier New"/>
-          <w:color w:val="000000"/>
-          <w:sz w:val="20"/>
-          <w:szCs w:val="20"/>
-          <w:lang w:eastAsia="it-IT"/>
-        </w:rPr>
-        <w:t>ChargingStation</w:t>
+        <w:t xml:space="preserve"> p = ChargingStation</w:t>
       </w:r>
       <w:r>
         <w:rPr>
@@ -23444,18 +21364,7 @@
           <w:szCs w:val="20"/>
           <w:lang w:eastAsia="it-IT"/>
         </w:rPr>
-        <w:t>position</w:t>
-      </w:r>
-      <w:proofErr w:type="spellEnd"/>
-      <w:r>
-        <w:rPr>
-          <w:rFonts w:ascii="Courier New" w:eastAsia="Times New Roman" w:hAnsi="Courier New" w:cs="Courier New"/>
-          <w:color w:val="000000"/>
-          <w:sz w:val="20"/>
-          <w:szCs w:val="20"/>
-          <w:lang w:eastAsia="it-IT"/>
-        </w:rPr>
-        <w:t>)</w:t>
+        <w:t>position)</w:t>
       </w:r>
     </w:p>
     <w:p>
@@ -23510,7 +21419,6 @@
           <w:lang w:eastAsia="it-IT"/>
         </w:rPr>
       </w:pPr>
-      <w:proofErr w:type="gramStart"/>
       <w:r>
         <w:rPr>
           <w:rFonts w:ascii="Courier New" w:eastAsia="Times New Roman" w:hAnsi="Courier New" w:cs="Courier New"/>
@@ -23534,7 +21442,6 @@
         </w:rPr>
         <w:t>{</w:t>
       </w:r>
-      <w:proofErr w:type="gramEnd"/>
     </w:p>
     <w:p>
       <w:pPr>
@@ -23579,63 +21486,7 @@
           <w:szCs w:val="20"/>
           <w:lang w:eastAsia="it-IT"/>
         </w:rPr>
-        <w:t xml:space="preserve"> </w:t>
-      </w:r>
-      <w:proofErr w:type="spellStart"/>
-      <w:proofErr w:type="gramStart"/>
-      <w:r>
-        <w:rPr>
-          <w:rFonts w:ascii="Courier New" w:eastAsia="Times New Roman" w:hAnsi="Courier New" w:cs="Courier New"/>
-          <w:color w:val="000000"/>
-          <w:sz w:val="20"/>
-          <w:szCs w:val="20"/>
-          <w:lang w:eastAsia="it-IT"/>
-        </w:rPr>
-        <w:t>rs</w:t>
-      </w:r>
-      <w:proofErr w:type="spellEnd"/>
-      <w:r>
-        <w:rPr>
-          <w:rFonts w:ascii="Courier New" w:eastAsia="Times New Roman" w:hAnsi="Courier New" w:cs="Courier New"/>
-          <w:color w:val="000000"/>
-          <w:sz w:val="20"/>
-          <w:szCs w:val="20"/>
-          <w:lang w:eastAsia="it-IT"/>
-        </w:rPr>
-        <w:t xml:space="preserve"> :</w:t>
-      </w:r>
-      <w:proofErr w:type="gramEnd"/>
-      <w:r>
-        <w:rPr>
-          <w:rFonts w:ascii="Courier New" w:eastAsia="Times New Roman" w:hAnsi="Courier New" w:cs="Courier New"/>
-          <w:color w:val="000000"/>
-          <w:sz w:val="20"/>
-          <w:szCs w:val="20"/>
-          <w:lang w:eastAsia="it-IT"/>
-        </w:rPr>
-        <w:t xml:space="preserve"> </w:t>
-      </w:r>
-      <w:proofErr w:type="spellStart"/>
-      <w:r>
-        <w:rPr>
-          <w:rFonts w:ascii="Courier New" w:eastAsia="Times New Roman" w:hAnsi="Courier New" w:cs="Courier New"/>
-          <w:color w:val="000000"/>
-          <w:sz w:val="20"/>
-          <w:szCs w:val="20"/>
-          <w:lang w:eastAsia="it-IT"/>
-        </w:rPr>
-        <w:t>RideStatus</w:t>
-      </w:r>
-      <w:proofErr w:type="spellEnd"/>
-      <w:r>
-        <w:rPr>
-          <w:rFonts w:ascii="Courier New" w:eastAsia="Times New Roman" w:hAnsi="Courier New" w:cs="Courier New"/>
-          <w:color w:val="000000"/>
-          <w:sz w:val="20"/>
-          <w:szCs w:val="20"/>
-          <w:lang w:eastAsia="it-IT"/>
-        </w:rPr>
-        <w:t xml:space="preserve"> </w:t>
+        <w:t xml:space="preserve"> rs : RideStatus </w:t>
       </w:r>
       <w:r>
         <w:rPr>
@@ -23656,29 +21507,7 @@
           <w:szCs w:val="20"/>
           <w:lang w:eastAsia="it-IT"/>
         </w:rPr>
-        <w:t xml:space="preserve"> </w:t>
-      </w:r>
-      <w:proofErr w:type="spellStart"/>
-      <w:r>
-        <w:rPr>
-          <w:rFonts w:ascii="Courier New" w:eastAsia="Times New Roman" w:hAnsi="Courier New" w:cs="Courier New"/>
-          <w:color w:val="000000"/>
-          <w:sz w:val="20"/>
-          <w:szCs w:val="20"/>
-          <w:lang w:eastAsia="it-IT"/>
-        </w:rPr>
-        <w:t>rs</w:t>
-      </w:r>
-      <w:proofErr w:type="spellEnd"/>
-      <w:r>
-        <w:rPr>
-          <w:rFonts w:ascii="Courier New" w:eastAsia="Times New Roman" w:hAnsi="Courier New" w:cs="Courier New"/>
-          <w:color w:val="000000"/>
-          <w:sz w:val="20"/>
-          <w:szCs w:val="20"/>
-          <w:lang w:eastAsia="it-IT"/>
-        </w:rPr>
-        <w:t xml:space="preserve"> </w:t>
+        <w:t xml:space="preserve"> rs </w:t>
       </w:r>
       <w:r>
         <w:rPr>
@@ -23700,18 +21529,7 @@
           <w:szCs w:val="20"/>
           <w:lang w:eastAsia="it-IT"/>
         </w:rPr>
-        <w:t xml:space="preserve"> </w:t>
-      </w:r>
-      <w:proofErr w:type="spellStart"/>
-      <w:r>
-        <w:rPr>
-          <w:rFonts w:ascii="Courier New" w:eastAsia="Times New Roman" w:hAnsi="Courier New" w:cs="Courier New"/>
-          <w:color w:val="000000"/>
-          <w:sz w:val="20"/>
-          <w:szCs w:val="20"/>
-          <w:lang w:eastAsia="it-IT"/>
-        </w:rPr>
-        <w:t>Ride</w:t>
+        <w:t xml:space="preserve"> Ride</w:t>
       </w:r>
       <w:r>
         <w:rPr>
@@ -23734,7 +21552,6 @@
         </w:rPr>
         <w:t>status</w:t>
       </w:r>
-      <w:proofErr w:type="spellEnd"/>
     </w:p>
     <w:p>
       <w:pPr>
@@ -23788,7 +21605,6 @@
           <w:lang w:eastAsia="it-IT"/>
         </w:rPr>
       </w:pPr>
-      <w:proofErr w:type="gramStart"/>
       <w:r>
         <w:rPr>
           <w:rFonts w:ascii="Courier New" w:eastAsia="Times New Roman" w:hAnsi="Courier New" w:cs="Courier New"/>
@@ -23812,7 +21628,6 @@
         </w:rPr>
         <w:t>{</w:t>
       </w:r>
-      <w:proofErr w:type="gramEnd"/>
     </w:p>
     <w:p>
       <w:pPr>
@@ -23857,63 +21672,7 @@
           <w:szCs w:val="20"/>
           <w:lang w:eastAsia="it-IT"/>
         </w:rPr>
-        <w:t xml:space="preserve"> </w:t>
-      </w:r>
-      <w:proofErr w:type="spellStart"/>
-      <w:proofErr w:type="gramStart"/>
-      <w:r>
-        <w:rPr>
-          <w:rFonts w:ascii="Courier New" w:eastAsia="Times New Roman" w:hAnsi="Courier New" w:cs="Courier New"/>
-          <w:color w:val="000000"/>
-          <w:sz w:val="20"/>
-          <w:szCs w:val="20"/>
-          <w:lang w:eastAsia="it-IT"/>
-        </w:rPr>
-        <w:t>bs</w:t>
-      </w:r>
-      <w:proofErr w:type="spellEnd"/>
-      <w:r>
-        <w:rPr>
-          <w:rFonts w:ascii="Courier New" w:eastAsia="Times New Roman" w:hAnsi="Courier New" w:cs="Courier New"/>
-          <w:color w:val="000000"/>
-          <w:sz w:val="20"/>
-          <w:szCs w:val="20"/>
-          <w:lang w:eastAsia="it-IT"/>
-        </w:rPr>
-        <w:t xml:space="preserve"> :</w:t>
-      </w:r>
-      <w:proofErr w:type="gramEnd"/>
-      <w:r>
-        <w:rPr>
-          <w:rFonts w:ascii="Courier New" w:eastAsia="Times New Roman" w:hAnsi="Courier New" w:cs="Courier New"/>
-          <w:color w:val="000000"/>
-          <w:sz w:val="20"/>
-          <w:szCs w:val="20"/>
-          <w:lang w:eastAsia="it-IT"/>
-        </w:rPr>
-        <w:t xml:space="preserve"> </w:t>
-      </w:r>
-      <w:proofErr w:type="spellStart"/>
-      <w:r>
-        <w:rPr>
-          <w:rFonts w:ascii="Courier New" w:eastAsia="Times New Roman" w:hAnsi="Courier New" w:cs="Courier New"/>
-          <w:color w:val="000000"/>
-          <w:sz w:val="20"/>
-          <w:szCs w:val="20"/>
-          <w:lang w:eastAsia="it-IT"/>
-        </w:rPr>
-        <w:t>BillStatus</w:t>
-      </w:r>
-      <w:proofErr w:type="spellEnd"/>
-      <w:r>
-        <w:rPr>
-          <w:rFonts w:ascii="Courier New" w:eastAsia="Times New Roman" w:hAnsi="Courier New" w:cs="Courier New"/>
-          <w:color w:val="000000"/>
-          <w:sz w:val="20"/>
-          <w:szCs w:val="20"/>
-          <w:lang w:eastAsia="it-IT"/>
-        </w:rPr>
-        <w:t xml:space="preserve"> </w:t>
+        <w:t xml:space="preserve"> bs : BillStatus </w:t>
       </w:r>
       <w:r>
         <w:rPr>
@@ -23934,29 +21693,7 @@
           <w:szCs w:val="20"/>
           <w:lang w:eastAsia="it-IT"/>
         </w:rPr>
-        <w:t xml:space="preserve"> </w:t>
-      </w:r>
-      <w:proofErr w:type="spellStart"/>
-      <w:r>
-        <w:rPr>
-          <w:rFonts w:ascii="Courier New" w:eastAsia="Times New Roman" w:hAnsi="Courier New" w:cs="Courier New"/>
-          <w:color w:val="000000"/>
-          <w:sz w:val="20"/>
-          <w:szCs w:val="20"/>
-          <w:lang w:eastAsia="it-IT"/>
-        </w:rPr>
-        <w:t>bs</w:t>
-      </w:r>
-      <w:proofErr w:type="spellEnd"/>
-      <w:r>
-        <w:rPr>
-          <w:rFonts w:ascii="Courier New" w:eastAsia="Times New Roman" w:hAnsi="Courier New" w:cs="Courier New"/>
-          <w:color w:val="000000"/>
-          <w:sz w:val="20"/>
-          <w:szCs w:val="20"/>
-          <w:lang w:eastAsia="it-IT"/>
-        </w:rPr>
-        <w:t xml:space="preserve"> </w:t>
+        <w:t xml:space="preserve"> bs </w:t>
       </w:r>
       <w:r>
         <w:rPr>
@@ -23978,18 +21715,7 @@
           <w:szCs w:val="20"/>
           <w:lang w:eastAsia="it-IT"/>
         </w:rPr>
-        <w:t xml:space="preserve"> </w:t>
-      </w:r>
-      <w:proofErr w:type="spellStart"/>
-      <w:r>
-        <w:rPr>
-          <w:rFonts w:ascii="Courier New" w:eastAsia="Times New Roman" w:hAnsi="Courier New" w:cs="Courier New"/>
-          <w:color w:val="000000"/>
-          <w:sz w:val="20"/>
-          <w:szCs w:val="20"/>
-          <w:lang w:eastAsia="it-IT"/>
-        </w:rPr>
-        <w:t>Ride</w:t>
+        <w:t xml:space="preserve"> Ride</w:t>
       </w:r>
       <w:r>
         <w:rPr>
@@ -24012,7 +21738,6 @@
         </w:rPr>
         <w:t>billStatus</w:t>
       </w:r>
-      <w:proofErr w:type="spellEnd"/>
     </w:p>
     <w:p>
       <w:pPr>
@@ -24052,7 +21777,6 @@
           <w:lang w:eastAsia="it-IT"/>
         </w:rPr>
       </w:pPr>
-      <w:proofErr w:type="gramStart"/>
       <w:r>
         <w:rPr>
           <w:rFonts w:ascii="Courier New" w:eastAsia="Times New Roman" w:hAnsi="Courier New" w:cs="Courier New"/>
@@ -24076,7 +21800,6 @@
         </w:rPr>
         <w:t>{</w:t>
       </w:r>
-      <w:proofErr w:type="gramEnd"/>
     </w:p>
     <w:p>
       <w:pPr>
@@ -24121,63 +21844,7 @@
           <w:szCs w:val="20"/>
           <w:lang w:eastAsia="it-IT"/>
         </w:rPr>
-        <w:t xml:space="preserve"> </w:t>
-      </w:r>
-      <w:proofErr w:type="spellStart"/>
-      <w:proofErr w:type="gramStart"/>
-      <w:r>
-        <w:rPr>
-          <w:rFonts w:ascii="Courier New" w:eastAsia="Times New Roman" w:hAnsi="Courier New" w:cs="Courier New"/>
-          <w:color w:val="000000"/>
-          <w:sz w:val="20"/>
-          <w:szCs w:val="20"/>
-          <w:lang w:eastAsia="it-IT"/>
-        </w:rPr>
-        <w:t>cs</w:t>
-      </w:r>
-      <w:proofErr w:type="spellEnd"/>
-      <w:r>
-        <w:rPr>
-          <w:rFonts w:ascii="Courier New" w:eastAsia="Times New Roman" w:hAnsi="Courier New" w:cs="Courier New"/>
-          <w:color w:val="000000"/>
-          <w:sz w:val="20"/>
-          <w:szCs w:val="20"/>
-          <w:lang w:eastAsia="it-IT"/>
-        </w:rPr>
-        <w:t xml:space="preserve"> :</w:t>
-      </w:r>
-      <w:proofErr w:type="gramEnd"/>
-      <w:r>
-        <w:rPr>
-          <w:rFonts w:ascii="Courier New" w:eastAsia="Times New Roman" w:hAnsi="Courier New" w:cs="Courier New"/>
-          <w:color w:val="000000"/>
-          <w:sz w:val="20"/>
-          <w:szCs w:val="20"/>
-          <w:lang w:eastAsia="it-IT"/>
-        </w:rPr>
-        <w:t xml:space="preserve"> </w:t>
-      </w:r>
-      <w:proofErr w:type="spellStart"/>
-      <w:r>
-        <w:rPr>
-          <w:rFonts w:ascii="Courier New" w:eastAsia="Times New Roman" w:hAnsi="Courier New" w:cs="Courier New"/>
-          <w:color w:val="000000"/>
-          <w:sz w:val="20"/>
-          <w:szCs w:val="20"/>
-          <w:lang w:eastAsia="it-IT"/>
-        </w:rPr>
-        <w:t>CarStatus</w:t>
-      </w:r>
-      <w:proofErr w:type="spellEnd"/>
-      <w:r>
-        <w:rPr>
-          <w:rFonts w:ascii="Courier New" w:eastAsia="Times New Roman" w:hAnsi="Courier New" w:cs="Courier New"/>
-          <w:color w:val="000000"/>
-          <w:sz w:val="20"/>
-          <w:szCs w:val="20"/>
-          <w:lang w:eastAsia="it-IT"/>
-        </w:rPr>
-        <w:t xml:space="preserve"> </w:t>
+        <w:t xml:space="preserve"> cs : CarStatus </w:t>
       </w:r>
       <w:r>
         <w:rPr>
@@ -24198,29 +21865,7 @@
           <w:szCs w:val="20"/>
           <w:lang w:eastAsia="it-IT"/>
         </w:rPr>
-        <w:t xml:space="preserve"> </w:t>
-      </w:r>
-      <w:proofErr w:type="spellStart"/>
-      <w:r>
-        <w:rPr>
-          <w:rFonts w:ascii="Courier New" w:eastAsia="Times New Roman" w:hAnsi="Courier New" w:cs="Courier New"/>
-          <w:color w:val="000000"/>
-          <w:sz w:val="20"/>
-          <w:szCs w:val="20"/>
-          <w:lang w:eastAsia="it-IT"/>
-        </w:rPr>
-        <w:t>cs</w:t>
-      </w:r>
-      <w:proofErr w:type="spellEnd"/>
-      <w:r>
-        <w:rPr>
-          <w:rFonts w:ascii="Courier New" w:eastAsia="Times New Roman" w:hAnsi="Courier New" w:cs="Courier New"/>
-          <w:color w:val="000000"/>
-          <w:sz w:val="20"/>
-          <w:szCs w:val="20"/>
-          <w:lang w:eastAsia="it-IT"/>
-        </w:rPr>
-        <w:t xml:space="preserve"> </w:t>
+        <w:t xml:space="preserve"> cs </w:t>
       </w:r>
       <w:r>
         <w:rPr>
@@ -24242,18 +21887,7 @@
           <w:szCs w:val="20"/>
           <w:lang w:eastAsia="it-IT"/>
         </w:rPr>
-        <w:t xml:space="preserve"> </w:t>
-      </w:r>
-      <w:proofErr w:type="spellStart"/>
-      <w:r>
-        <w:rPr>
-          <w:rFonts w:ascii="Courier New" w:eastAsia="Times New Roman" w:hAnsi="Courier New" w:cs="Courier New"/>
-          <w:color w:val="000000"/>
-          <w:sz w:val="20"/>
-          <w:szCs w:val="20"/>
-          <w:lang w:eastAsia="it-IT"/>
-        </w:rPr>
-        <w:t>Car</w:t>
+        <w:t xml:space="preserve"> Car</w:t>
       </w:r>
       <w:r>
         <w:rPr>
@@ -24276,7 +21910,6 @@
         </w:rPr>
         <w:t>status</w:t>
       </w:r>
-      <w:proofErr w:type="spellEnd"/>
     </w:p>
     <w:p>
       <w:pPr>
@@ -24344,7 +21977,6 @@
           <w:lang w:eastAsia="it-IT"/>
         </w:rPr>
       </w:pPr>
-      <w:proofErr w:type="gramStart"/>
       <w:r>
         <w:rPr>
           <w:rFonts w:ascii="Courier New" w:eastAsia="Times New Roman" w:hAnsi="Courier New" w:cs="Courier New"/>
@@ -24368,7 +22000,6 @@
         </w:rPr>
         <w:t>{</w:t>
       </w:r>
-      <w:proofErr w:type="gramEnd"/>
     </w:p>
     <w:p>
       <w:pPr>
@@ -24456,29 +22087,7 @@
           <w:szCs w:val="20"/>
           <w:lang w:eastAsia="it-IT"/>
         </w:rPr>
-        <w:t xml:space="preserve"> </w:t>
-      </w:r>
-      <w:proofErr w:type="gramStart"/>
-      <w:r>
-        <w:rPr>
-          <w:rFonts w:ascii="Courier New" w:eastAsia="Times New Roman" w:hAnsi="Courier New" w:cs="Courier New"/>
-          <w:color w:val="000000"/>
-          <w:sz w:val="20"/>
-          <w:szCs w:val="20"/>
-          <w:lang w:eastAsia="it-IT"/>
-        </w:rPr>
-        <w:t>y :</w:t>
-      </w:r>
-      <w:proofErr w:type="gramEnd"/>
-      <w:r>
-        <w:rPr>
-          <w:rFonts w:ascii="Courier New" w:eastAsia="Times New Roman" w:hAnsi="Courier New" w:cs="Courier New"/>
-          <w:color w:val="000000"/>
-          <w:sz w:val="20"/>
-          <w:szCs w:val="20"/>
-          <w:lang w:eastAsia="it-IT"/>
-        </w:rPr>
-        <w:t xml:space="preserve"> Ride </w:t>
+        <w:t xml:space="preserve"> y : Ride </w:t>
       </w:r>
       <w:r>
         <w:rPr>
@@ -24499,18 +22108,7 @@
           <w:szCs w:val="20"/>
           <w:lang w:eastAsia="it-IT"/>
         </w:rPr>
-        <w:t xml:space="preserve"> </w:t>
-      </w:r>
-      <w:proofErr w:type="spellStart"/>
-      <w:r>
-        <w:rPr>
-          <w:rFonts w:ascii="Courier New" w:eastAsia="Times New Roman" w:hAnsi="Courier New" w:cs="Courier New"/>
-          <w:color w:val="000000"/>
-          <w:sz w:val="20"/>
-          <w:szCs w:val="20"/>
-          <w:lang w:eastAsia="it-IT"/>
-        </w:rPr>
-        <w:t>x</w:t>
+        <w:t xml:space="preserve"> x</w:t>
       </w:r>
       <w:r>
         <w:rPr>
@@ -24531,52 +22129,29 @@
           <w:szCs w:val="20"/>
           <w:lang w:eastAsia="it-IT"/>
         </w:rPr>
+        <w:t>car = y</w:t>
+      </w:r>
+      <w:r>
+        <w:rPr>
+          <w:rFonts w:ascii="Courier New" w:eastAsia="Times New Roman" w:hAnsi="Courier New" w:cs="Courier New"/>
+          <w:b/>
+          <w:bCs/>
+          <w:color w:val="000000"/>
+          <w:szCs w:val="24"/>
+          <w:lang w:eastAsia="it-IT"/>
+        </w:rPr>
+        <w:t>.</w:t>
+      </w:r>
+      <w:r>
+        <w:rPr>
+          <w:rFonts w:ascii="Courier New" w:eastAsia="Times New Roman" w:hAnsi="Courier New" w:cs="Courier New"/>
+          <w:color w:val="000000"/>
+          <w:sz w:val="20"/>
+          <w:szCs w:val="20"/>
+          <w:lang w:eastAsia="it-IT"/>
+        </w:rPr>
         <w:t>car</w:t>
       </w:r>
-      <w:proofErr w:type="spellEnd"/>
-      <w:r>
-        <w:rPr>
-          <w:rFonts w:ascii="Courier New" w:eastAsia="Times New Roman" w:hAnsi="Courier New" w:cs="Courier New"/>
-          <w:color w:val="000000"/>
-          <w:sz w:val="20"/>
-          <w:szCs w:val="20"/>
-          <w:lang w:eastAsia="it-IT"/>
-        </w:rPr>
-        <w:t xml:space="preserve"> = </w:t>
-      </w:r>
-      <w:proofErr w:type="spellStart"/>
-      <w:r>
-        <w:rPr>
-          <w:rFonts w:ascii="Courier New" w:eastAsia="Times New Roman" w:hAnsi="Courier New" w:cs="Courier New"/>
-          <w:color w:val="000000"/>
-          <w:sz w:val="20"/>
-          <w:szCs w:val="20"/>
-          <w:lang w:eastAsia="it-IT"/>
-        </w:rPr>
-        <w:t>y</w:t>
-      </w:r>
-      <w:r>
-        <w:rPr>
-          <w:rFonts w:ascii="Courier New" w:eastAsia="Times New Roman" w:hAnsi="Courier New" w:cs="Courier New"/>
-          <w:b/>
-          <w:bCs/>
-          <w:color w:val="000000"/>
-          <w:szCs w:val="24"/>
-          <w:lang w:eastAsia="it-IT"/>
-        </w:rPr>
-        <w:t>.</w:t>
-      </w:r>
-      <w:r>
-        <w:rPr>
-          <w:rFonts w:ascii="Courier New" w:eastAsia="Times New Roman" w:hAnsi="Courier New" w:cs="Courier New"/>
-          <w:color w:val="000000"/>
-          <w:sz w:val="20"/>
-          <w:szCs w:val="20"/>
-          <w:lang w:eastAsia="it-IT"/>
-        </w:rPr>
-        <w:t>car</w:t>
-      </w:r>
-      <w:proofErr w:type="spellEnd"/>
     </w:p>
     <w:p>
       <w:pPr>
@@ -24683,7 +22258,6 @@
           <w:lang w:eastAsia="it-IT"/>
         </w:rPr>
       </w:pPr>
-      <w:proofErr w:type="spellStart"/>
       <w:r>
         <w:rPr>
           <w:rFonts w:ascii="Courier New" w:eastAsia="Times New Roman" w:hAnsi="Courier New" w:cs="Courier New"/>
@@ -24696,38 +22270,15 @@
         </w:rPr>
         <w:t>pred</w:t>
       </w:r>
-      <w:proofErr w:type="spellEnd"/>
-      <w:r>
-        <w:rPr>
-          <w:rFonts w:ascii="Courier New" w:eastAsia="Times New Roman" w:hAnsi="Courier New" w:cs="Courier New"/>
-          <w:color w:val="000000"/>
-          <w:sz w:val="20"/>
-          <w:szCs w:val="20"/>
-          <w:lang w:eastAsia="it-IT"/>
-        </w:rPr>
-        <w:t xml:space="preserve"> </w:t>
-      </w:r>
-      <w:proofErr w:type="gramStart"/>
-      <w:r>
-        <w:rPr>
-          <w:rFonts w:ascii="Courier New" w:eastAsia="Times New Roman" w:hAnsi="Courier New" w:cs="Courier New"/>
-          <w:color w:val="000000"/>
-          <w:sz w:val="20"/>
-          <w:szCs w:val="20"/>
-          <w:lang w:eastAsia="it-IT"/>
-        </w:rPr>
-        <w:t>show(</w:t>
-      </w:r>
-      <w:proofErr w:type="gramEnd"/>
-      <w:r>
-        <w:rPr>
-          <w:rFonts w:ascii="Courier New" w:eastAsia="Times New Roman" w:hAnsi="Courier New" w:cs="Courier New"/>
-          <w:color w:val="000000"/>
-          <w:sz w:val="20"/>
-          <w:szCs w:val="20"/>
-          <w:lang w:eastAsia="it-IT"/>
-        </w:rPr>
-        <w:t>)</w:t>
+      <w:r>
+        <w:rPr>
+          <w:rFonts w:ascii="Courier New" w:eastAsia="Times New Roman" w:hAnsi="Courier New" w:cs="Courier New"/>
+          <w:color w:val="000000"/>
+          <w:sz w:val="20"/>
+          <w:szCs w:val="20"/>
+          <w:lang w:eastAsia="it-IT"/>
+        </w:rPr>
+        <w:t xml:space="preserve"> show()</w:t>
       </w:r>
       <w:r>
         <w:rPr>
@@ -24950,7 +22501,6 @@
         </w:rPr>
         <w:t xml:space="preserve"> </w:t>
       </w:r>
-      <w:proofErr w:type="spellStart"/>
       <w:r>
         <w:rPr>
           <w:rFonts w:ascii="Courier New" w:eastAsia="Times New Roman" w:hAnsi="Courier New" w:cs="Courier New"/>
@@ -24963,7 +22513,6 @@
         </w:rPr>
         <w:t>Int</w:t>
       </w:r>
-      <w:proofErr w:type="spellEnd"/>
     </w:p>
     <w:p>
       <w:pPr>
@@ -25484,7 +23033,7 @@
             <w:noProof/>
             <w:lang w:val="it-IT"/>
           </w:rPr>
-          <w:t>22</w:t>
+          <w:t>21</w:t>
         </w:r>
         <w:r>
           <w:fldChar w:fldCharType="end"/>
@@ -31240,7 +28789,7 @@
 </file>
 
 <file path=customXml/itemProps1.xml><?xml version="1.0" encoding="utf-8"?>
-<ds:datastoreItem xmlns:ds="http://schemas.openxmlformats.org/officeDocument/2006/customXml" ds:itemID="{7465015A-12BE-4FE8-963B-8CE4D50B0B35}">
+<ds:datastoreItem xmlns:ds="http://schemas.openxmlformats.org/officeDocument/2006/customXml" ds:itemID="{1B144D98-F8A8-4507-8121-BC95BBB259ED}">
   <ds:schemaRefs>
     <ds:schemaRef ds:uri="http://schemas.openxmlformats.org/officeDocument/2006/bibliography"/>
   </ds:schemaRefs>

</xml_diff>